<commit_message>
Handle field misspelled exception in customer updateAddress
</commit_message>
<xml_diff>
--- a/front-api/src/main/java/com/mebelkart/api/customer/v1/CustomerReadMe.docx
+++ b/front-api/src/main/java/com/mebelkart/api/customer/v1/CustomerReadMe.docx
@@ -4909,20 +4909,6 @@
           <w:u w:val="single"/>
         </w:rPr>
       </w:pPr>
-      <w:r>
-        <w:rPr>
-          <w:rFonts w:ascii="Courier New" w:hAnsi="Courier New" w:cs="Courier New"/>
-          <w:b/>
-        </w:rPr>
-        <w:t xml:space="preserve">*** </w:t>
-      </w:r>
-      <w:r>
-        <w:rPr>
-          <w:rFonts w:ascii="Courier New" w:hAnsi="Courier New" w:cs="Courier New"/>
-          <w:b/>
-        </w:rPr>
-        <w:t>If you want to update a field let's say "firstName", but you have misspelled it then this api won't return any error it accepts and updates whatever fields you have given but misspelled field wont get updated because it is misspelled. So please check the spellings of keys you specify.</w:t>
-      </w:r>
     </w:p>
     <w:p>
       <w:pPr>
@@ -4968,77 +4954,196 @@
           <w:u w:val="single"/>
         </w:rPr>
       </w:pPr>
-    </w:p>
-    <w:p>
-      <w:pPr>
+      <w:r>
         <w:rPr>
           <w:rFonts w:ascii="Courier New" w:hAnsi="Courier New" w:cs="Courier New"/>
           <w:b/>
           <w:u w:val="single"/>
         </w:rPr>
-      </w:pPr>
-      <w:r>
-        <w:rPr>
-          <w:rFonts w:ascii="Courier New" w:hAnsi="Courier New" w:cs="Courier New"/>
-          <w:b/>
+        <w:lastRenderedPageBreak/>
+        <w:t>Delete Address:</w:t>
+      </w:r>
+    </w:p>
+    <w:p>
+      <w:pPr>
+        <w:autoSpaceDE w:val="0"/>
+        <w:autoSpaceDN w:val="0"/>
+        <w:adjustRightInd w:val="0"/>
+        <w:spacing w:after="0" w:line="240" w:lineRule="auto"/>
+        <w:rPr>
+          <w:rFonts w:ascii="Courier New" w:hAnsi="Courier New" w:cs="Courier New"/>
+          <w:b/>
+          <w:color w:val="000000"/>
+          <w:sz w:val="20"/>
+          <w:szCs w:val="20"/>
+        </w:rPr>
+      </w:pPr>
+      <w:r>
+        <w:rPr>
+          <w:rFonts w:ascii="Courier New" w:hAnsi="Courier New" w:cs="Courier New"/>
+          <w:b/>
+          <w:color w:val="000000"/>
+          <w:sz w:val="20"/>
+          <w:szCs w:val="20"/>
+        </w:rPr>
+        <w:t>@</w:t>
+      </w:r>
+      <w:r>
+        <w:rPr>
+          <w:rFonts w:ascii="Courier New" w:hAnsi="Courier New" w:cs="Courier New"/>
+          <w:b/>
+          <w:color w:val="000000"/>
+          <w:sz w:val="20"/>
+          <w:szCs w:val="20"/>
+        </w:rPr>
+        <w:t xml:space="preserve">DELETE </w:t>
+      </w:r>
+      <w:r>
+        <w:rPr>
+          <w:rFonts w:ascii="Courier New" w:hAnsi="Courier New" w:cs="Courier New"/>
+          <w:b/>
+          <w:color w:val="000000"/>
+          <w:sz w:val="20"/>
+          <w:szCs w:val="20"/>
+        </w:rPr>
+        <w:t>https:/</w:t>
+      </w:r>
+      <w:r>
+        <w:rPr>
+          <w:rFonts w:ascii="Courier New" w:hAnsi="Courier New" w:cs="Courier New"/>
+          <w:b/>
+          <w:color w:val="000000"/>
+          <w:sz w:val="20"/>
+          <w:szCs w:val="20"/>
+        </w:rPr>
+        <w:t>/localhost:8443/v1.0/customer/</w:t>
+      </w:r>
+      <w:r>
+        <w:rPr>
+          <w:rFonts w:ascii="Courier New" w:hAnsi="Courier New" w:cs="Courier New"/>
+          <w:b/>
+          <w:color w:val="000000"/>
+          <w:sz w:val="20"/>
+          <w:szCs w:val="20"/>
+        </w:rPr>
+        <w:t>delete</w:t>
+      </w:r>
+      <w:r>
+        <w:rPr>
+          <w:rFonts w:ascii="Courier New" w:hAnsi="Courier New" w:cs="Courier New"/>
+          <w:b/>
+          <w:color w:val="000000"/>
+          <w:sz w:val="20"/>
+          <w:szCs w:val="20"/>
+        </w:rPr>
+        <w:t>Address</w:t>
+      </w:r>
+    </w:p>
+    <w:p>
+      <w:pPr>
+        <w:autoSpaceDE w:val="0"/>
+        <w:autoSpaceDN w:val="0"/>
+        <w:adjustRightInd w:val="0"/>
+        <w:spacing w:after="0" w:line="240" w:lineRule="auto"/>
+        <w:rPr>
+          <w:rFonts w:ascii="Courier New" w:hAnsi="Courier New" w:cs="Courier New"/>
+          <w:b/>
+          <w:sz w:val="20"/>
+          <w:szCs w:val="20"/>
+        </w:rPr>
+      </w:pPr>
+    </w:p>
+    <w:p>
+      <w:pPr>
+        <w:autoSpaceDE w:val="0"/>
+        <w:autoSpaceDN w:val="0"/>
+        <w:adjustRightInd w:val="0"/>
+        <w:spacing w:after="0" w:line="240" w:lineRule="auto"/>
+        <w:ind w:left="720"/>
+        <w:rPr>
+          <w:rFonts w:ascii="Courier New" w:hAnsi="Courier New" w:cs="Courier New"/>
+          <w:b/>
+          <w:color w:val="000000"/>
+          <w:sz w:val="20"/>
+          <w:szCs w:val="20"/>
           <w:u w:val="single"/>
         </w:rPr>
-        <w:t>Delete Address:</w:t>
-      </w:r>
-    </w:p>
-    <w:p>
-      <w:pPr>
-        <w:autoSpaceDE w:val="0"/>
-        <w:autoSpaceDN w:val="0"/>
-        <w:adjustRightInd w:val="0"/>
-        <w:spacing w:after="0" w:line="240" w:lineRule="auto"/>
-        <w:rPr>
-          <w:rFonts w:ascii="Courier New" w:hAnsi="Courier New" w:cs="Courier New"/>
-          <w:b/>
-          <w:color w:val="000000"/>
-          <w:sz w:val="20"/>
-          <w:szCs w:val="20"/>
-        </w:rPr>
-      </w:pPr>
-      <w:r>
-        <w:rPr>
-          <w:rFonts w:ascii="Courier New" w:hAnsi="Courier New" w:cs="Courier New"/>
-          <w:b/>
-          <w:color w:val="000000"/>
-          <w:sz w:val="20"/>
-          <w:szCs w:val="20"/>
-        </w:rPr>
-        <w:t>@</w:t>
-      </w:r>
-      <w:r>
-        <w:rPr>
-          <w:rFonts w:ascii="Courier New" w:hAnsi="Courier New" w:cs="Courier New"/>
-          <w:b/>
-          <w:color w:val="000000"/>
-          <w:sz w:val="20"/>
-          <w:szCs w:val="20"/>
-        </w:rPr>
-        <w:t xml:space="preserve">DELETE </w:t>
-      </w:r>
-      <w:r>
-        <w:rPr>
-          <w:rFonts w:ascii="Courier New" w:hAnsi="Courier New" w:cs="Courier New"/>
-          <w:b/>
-          <w:color w:val="000000"/>
-          <w:sz w:val="20"/>
-          <w:szCs w:val="20"/>
-        </w:rPr>
-        <w:t>https:/</w:t>
-      </w:r>
-      <w:r>
-        <w:rPr>
-          <w:rFonts w:ascii="Courier New" w:hAnsi="Courier New" w:cs="Courier New"/>
-          <w:b/>
-          <w:color w:val="000000"/>
-          <w:sz w:val="20"/>
-          <w:szCs w:val="20"/>
-        </w:rPr>
-        <w:t>/localhost:8443/v1.0/customer/</w:t>
+      </w:pPr>
+      <w:r>
+        <w:rPr>
+          <w:rFonts w:ascii="Courier New" w:hAnsi="Courier New" w:cs="Courier New"/>
+          <w:b/>
+          <w:color w:val="000000"/>
+          <w:sz w:val="20"/>
+          <w:szCs w:val="20"/>
+          <w:u w:val="single"/>
+        </w:rPr>
+        <w:t>Example format:</w:t>
+      </w:r>
+    </w:p>
+    <w:p>
+      <w:pPr>
+        <w:autoSpaceDE w:val="0"/>
+        <w:autoSpaceDN w:val="0"/>
+        <w:adjustRightInd w:val="0"/>
+        <w:spacing w:after="0" w:line="240" w:lineRule="auto"/>
+        <w:ind w:left="720"/>
+        <w:rPr>
+          <w:rFonts w:ascii="Courier New" w:hAnsi="Courier New" w:cs="Courier New"/>
+          <w:b/>
+          <w:sz w:val="20"/>
+          <w:szCs w:val="20"/>
+        </w:rPr>
+      </w:pPr>
+      <w:r>
+        <w:rPr>
+          <w:rFonts w:ascii="Courier New" w:hAnsi="Courier New" w:cs="Courier New"/>
+          <w:b/>
+          <w:color w:val="000000"/>
+          <w:sz w:val="20"/>
+          <w:szCs w:val="20"/>
+        </w:rPr>
+        <w:t>@DELETE</w:t>
+      </w:r>
+      <w:r>
+        <w:rPr>
+          <w:rFonts w:ascii="Courier New" w:hAnsi="Courier New" w:cs="Courier New"/>
+          <w:b/>
+          <w:color w:val="000000"/>
+          <w:sz w:val="20"/>
+          <w:szCs w:val="20"/>
+        </w:rPr>
+        <w:t xml:space="preserve"> </w:t>
+      </w:r>
+      <w:r>
+        <w:rPr>
+          <w:rFonts w:ascii="Courier New" w:hAnsi="Courier New" w:cs="Courier New"/>
+          <w:b/>
+          <w:color w:val="000000"/>
+          <w:sz w:val="20"/>
+          <w:szCs w:val="20"/>
+        </w:rPr>
+        <w:t>h</w:t>
+      </w:r>
+      <w:r>
+        <w:rPr>
+          <w:rFonts w:ascii="Courier New" w:hAnsi="Courier New" w:cs="Courier New"/>
+          <w:b/>
+          <w:color w:val="000000"/>
+          <w:sz w:val="20"/>
+          <w:szCs w:val="20"/>
+        </w:rPr>
+        <w:t>ttps://localhost:8443/v1.0/customer</w:t>
+      </w:r>
+      <w:r>
+        <w:rPr>
+          <w:rFonts w:ascii="Courier New" w:hAnsi="Courier New" w:cs="Courier New"/>
+          <w:b/>
+          <w:color w:val="000000"/>
+          <w:sz w:val="20"/>
+          <w:szCs w:val="20"/>
+        </w:rPr>
+        <w:t>/</w:t>
       </w:r>
       <w:r>
         <w:rPr>
@@ -5060,20 +5165,15 @@
         </w:rPr>
         <w:t>Address</w:t>
       </w:r>
-    </w:p>
-    <w:p>
-      <w:pPr>
-        <w:autoSpaceDE w:val="0"/>
-        <w:autoSpaceDN w:val="0"/>
-        <w:adjustRightInd w:val="0"/>
-        <w:spacing w:after="0" w:line="240" w:lineRule="auto"/>
-        <w:rPr>
-          <w:rFonts w:ascii="Courier New" w:hAnsi="Courier New" w:cs="Courier New"/>
-          <w:b/>
-          <w:sz w:val="20"/>
-          <w:szCs w:val="20"/>
-        </w:rPr>
-      </w:pPr>
+      <w:r>
+        <w:rPr>
+          <w:rFonts w:ascii="Courier New" w:hAnsi="Courier New" w:cs="Courier New"/>
+          <w:color w:val="000000"/>
+          <w:sz w:val="20"/>
+          <w:szCs w:val="20"/>
+        </w:rPr>
+        <w:t xml:space="preserve">  </w:t>
+      </w:r>
     </w:p>
     <w:p>
       <w:pPr>
@@ -5084,6 +5184,211 @@
         <w:ind w:left="720"/>
         <w:rPr>
           <w:rFonts w:ascii="Courier New" w:hAnsi="Courier New" w:cs="Courier New"/>
+          <w:color w:val="000000"/>
+          <w:sz w:val="20"/>
+          <w:szCs w:val="20"/>
+        </w:rPr>
+      </w:pPr>
+      <w:r>
+        <w:rPr>
+          <w:rFonts w:ascii="Courier New" w:hAnsi="Courier New" w:cs="Courier New"/>
+          <w:color w:val="000000"/>
+          <w:sz w:val="20"/>
+          <w:szCs w:val="20"/>
+        </w:rPr>
+        <w:t>@body</w:t>
+      </w:r>
+    </w:p>
+    <w:p>
+      <w:pPr>
+        <w:autoSpaceDE w:val="0"/>
+        <w:autoSpaceDN w:val="0"/>
+        <w:adjustRightInd w:val="0"/>
+        <w:spacing w:after="0" w:line="240" w:lineRule="auto"/>
+        <w:ind w:left="720"/>
+        <w:rPr>
+          <w:rFonts w:ascii="Courier New" w:hAnsi="Courier New" w:cs="Courier New"/>
+          <w:color w:val="000000"/>
+          <w:sz w:val="20"/>
+          <w:szCs w:val="20"/>
+        </w:rPr>
+      </w:pPr>
+      <w:r>
+        <w:rPr>
+          <w:rFonts w:ascii="Courier New" w:hAnsi="Courier New" w:cs="Courier New"/>
+          <w:color w:val="000000"/>
+          <w:sz w:val="20"/>
+          <w:szCs w:val="20"/>
+        </w:rPr>
+        <w:t>@context -&gt; raw,</w:t>
+      </w:r>
+      <w:r>
+        <w:rPr>
+          <w:rFonts w:ascii="Courier New" w:hAnsi="Courier New" w:cs="Courier New"/>
+          <w:color w:val="000000"/>
+          <w:sz w:val="20"/>
+          <w:szCs w:val="20"/>
+        </w:rPr>
+        <w:tab/>
+        <w:t xml:space="preserve">@type -&gt; </w:t>
+      </w:r>
+      <w:r>
+        <w:rPr>
+          <w:rFonts w:ascii="Courier New" w:hAnsi="Courier New" w:cs="Courier New"/>
+          <w:color w:val="000000"/>
+          <w:sz w:val="20"/>
+          <w:szCs w:val="20"/>
+        </w:rPr>
+        <w:t>application/json</w:t>
+      </w:r>
+    </w:p>
+    <w:p>
+      <w:pPr>
+        <w:autoSpaceDE w:val="0"/>
+        <w:autoSpaceDN w:val="0"/>
+        <w:adjustRightInd w:val="0"/>
+        <w:spacing w:after="0" w:line="240" w:lineRule="auto"/>
+        <w:ind w:left="720"/>
+        <w:rPr>
+          <w:rFonts w:ascii="Courier New" w:hAnsi="Courier New" w:cs="Courier New"/>
+          <w:color w:val="000000"/>
+          <w:sz w:val="20"/>
+          <w:szCs w:val="20"/>
+        </w:rPr>
+      </w:pPr>
+      <w:r>
+        <w:rPr>
+          <w:rFonts w:ascii="Courier New" w:hAnsi="Courier New" w:cs="Courier New"/>
+          <w:color w:val="000000"/>
+          <w:sz w:val="20"/>
+          <w:szCs w:val="20"/>
+        </w:rPr>
+        <w:t>{</w:t>
+      </w:r>
+    </w:p>
+    <w:p>
+      <w:pPr>
+        <w:autoSpaceDE w:val="0"/>
+        <w:autoSpaceDN w:val="0"/>
+        <w:adjustRightInd w:val="0"/>
+        <w:spacing w:after="0" w:line="240" w:lineRule="auto"/>
+        <w:ind w:left="720"/>
+        <w:rPr>
+          <w:rFonts w:ascii="Courier New" w:hAnsi="Courier New" w:cs="Courier New"/>
+          <w:color w:val="000000"/>
+          <w:sz w:val="20"/>
+          <w:szCs w:val="20"/>
+        </w:rPr>
+      </w:pPr>
+      <w:r>
+        <w:rPr>
+          <w:rFonts w:ascii="Courier New" w:hAnsi="Courier New" w:cs="Courier New"/>
+          <w:color w:val="000000"/>
+          <w:sz w:val="20"/>
+          <w:szCs w:val="20"/>
+        </w:rPr>
+        <w:t xml:space="preserve">   </w:t>
+      </w:r>
+      <w:r>
+        <w:rPr>
+          <w:rFonts w:ascii="Courier New" w:hAnsi="Courier New" w:cs="Courier New"/>
+          <w:color w:val="000000"/>
+          <w:sz w:val="20"/>
+          <w:szCs w:val="20"/>
+        </w:rPr>
+        <w:t>"apiKey":"123456789",</w:t>
+      </w:r>
+    </w:p>
+    <w:p>
+      <w:pPr>
+        <w:autoSpaceDE w:val="0"/>
+        <w:autoSpaceDN w:val="0"/>
+        <w:adjustRightInd w:val="0"/>
+        <w:spacing w:after="0" w:line="240" w:lineRule="auto"/>
+        <w:ind w:left="720"/>
+        <w:rPr>
+          <w:rFonts w:ascii="Courier New" w:hAnsi="Courier New" w:cs="Courier New"/>
+          <w:color w:val="000000"/>
+          <w:sz w:val="20"/>
+          <w:szCs w:val="20"/>
+        </w:rPr>
+      </w:pPr>
+      <w:r>
+        <w:rPr>
+          <w:rFonts w:ascii="Courier New" w:hAnsi="Courier New" w:cs="Courier New"/>
+          <w:color w:val="000000"/>
+          <w:sz w:val="20"/>
+          <w:szCs w:val="20"/>
+        </w:rPr>
+        <w:t xml:space="preserve">   "customerId":90589,</w:t>
+      </w:r>
+    </w:p>
+    <w:p>
+      <w:pPr>
+        <w:autoSpaceDE w:val="0"/>
+        <w:autoSpaceDN w:val="0"/>
+        <w:adjustRightInd w:val="0"/>
+        <w:spacing w:after="0" w:line="240" w:lineRule="auto"/>
+        <w:ind w:left="720"/>
+        <w:rPr>
+          <w:rFonts w:ascii="Courier New" w:hAnsi="Courier New" w:cs="Courier New"/>
+          <w:color w:val="000000"/>
+          <w:sz w:val="20"/>
+          <w:szCs w:val="20"/>
+        </w:rPr>
+      </w:pPr>
+      <w:r>
+        <w:rPr>
+          <w:rFonts w:ascii="Courier New" w:hAnsi="Courier New" w:cs="Courier New"/>
+          <w:color w:val="000000"/>
+          <w:sz w:val="20"/>
+          <w:szCs w:val="20"/>
+        </w:rPr>
+        <w:t xml:space="preserve">   </w:t>
+      </w:r>
+      <w:r>
+        <w:rPr>
+          <w:rFonts w:ascii="Courier New" w:hAnsi="Courier New" w:cs="Courier New"/>
+          <w:color w:val="000000"/>
+          <w:sz w:val="20"/>
+          <w:szCs w:val="20"/>
+        </w:rPr>
+        <w:t>"addressId":53669,</w:t>
+      </w:r>
+    </w:p>
+    <w:p>
+      <w:pPr>
+        <w:autoSpaceDE w:val="0"/>
+        <w:autoSpaceDN w:val="0"/>
+        <w:adjustRightInd w:val="0"/>
+        <w:spacing w:after="0" w:line="240" w:lineRule="auto"/>
+        <w:ind w:left="720"/>
+        <w:rPr>
+          <w:rFonts w:ascii="Courier New" w:hAnsi="Courier New" w:cs="Courier New"/>
+          <w:color w:val="000000"/>
+          <w:sz w:val="20"/>
+          <w:szCs w:val="20"/>
+        </w:rPr>
+      </w:pPr>
+      <w:r>
+        <w:rPr>
+          <w:rFonts w:ascii="Courier New" w:hAnsi="Courier New" w:cs="Courier New"/>
+          <w:color w:val="000000"/>
+          <w:sz w:val="20"/>
+          <w:szCs w:val="20"/>
+        </w:rPr>
+        <w:t>}</w:t>
+      </w:r>
+    </w:p>
+    <w:p>
+      <w:pPr>
+        <w:autoSpaceDE w:val="0"/>
+        <w:autoSpaceDN w:val="0"/>
+        <w:adjustRightInd w:val="0"/>
+        <w:spacing w:after="0" w:line="240" w:lineRule="auto"/>
+        <w:ind w:left="720"/>
+        <w:rPr>
+          <w:rFonts w:ascii="Courier New" w:hAnsi="Courier New" w:cs="Courier New"/>
           <w:b/>
           <w:color w:val="000000"/>
           <w:sz w:val="20"/>
@@ -5100,7 +5405,263 @@
           <w:szCs w:val="20"/>
           <w:u w:val="single"/>
         </w:rPr>
-        <w:t>Example format:</w:t>
+        <w:t>Response</w:t>
+      </w:r>
+      <w:r>
+        <w:rPr>
+          <w:rFonts w:ascii="Courier New" w:hAnsi="Courier New" w:cs="Courier New"/>
+          <w:b/>
+          <w:color w:val="000000"/>
+          <w:sz w:val="20"/>
+          <w:szCs w:val="20"/>
+          <w:u w:val="single"/>
+        </w:rPr>
+        <w:t>:</w:t>
+      </w:r>
+    </w:p>
+    <w:p>
+      <w:pPr>
+        <w:autoSpaceDE w:val="0"/>
+        <w:autoSpaceDN w:val="0"/>
+        <w:adjustRightInd w:val="0"/>
+        <w:spacing w:after="0" w:line="240" w:lineRule="auto"/>
+        <w:rPr>
+          <w:rFonts w:ascii="Courier New" w:hAnsi="Courier New" w:cs="Courier New"/>
+        </w:rPr>
+      </w:pPr>
+      <w:r>
+        <w:tab/>
+      </w:r>
+      <w:r>
+        <w:rPr>
+          <w:rFonts w:ascii="Courier New" w:hAnsi="Courier New" w:cs="Courier New"/>
+        </w:rPr>
+        <w:t>{</w:t>
+      </w:r>
+    </w:p>
+    <w:p>
+      <w:pPr>
+        <w:autoSpaceDE w:val="0"/>
+        <w:autoSpaceDN w:val="0"/>
+        <w:adjustRightInd w:val="0"/>
+        <w:spacing w:after="0" w:line="240" w:lineRule="auto"/>
+        <w:rPr>
+          <w:rFonts w:ascii="Courier New" w:hAnsi="Courier New" w:cs="Courier New"/>
+        </w:rPr>
+      </w:pPr>
+      <w:r>
+        <w:rPr>
+          <w:rFonts w:ascii="Courier New" w:hAnsi="Courier New" w:cs="Courier New"/>
+        </w:rPr>
+        <w:t xml:space="preserve"> </w:t>
+      </w:r>
+      <w:r>
+        <w:rPr>
+          <w:rFonts w:ascii="Courier New" w:hAnsi="Courier New" w:cs="Courier New"/>
+        </w:rPr>
+        <w:tab/>
+      </w:r>
+      <w:r>
+        <w:rPr>
+          <w:rFonts w:ascii="Courier New" w:hAnsi="Courier New" w:cs="Courier New"/>
+        </w:rPr>
+        <w:tab/>
+        <w:t xml:space="preserve"> "statusCode": 201,</w:t>
+      </w:r>
+    </w:p>
+    <w:p>
+      <w:pPr>
+        <w:autoSpaceDE w:val="0"/>
+        <w:autoSpaceDN w:val="0"/>
+        <w:adjustRightInd w:val="0"/>
+        <w:spacing w:after="0" w:line="240" w:lineRule="auto"/>
+        <w:rPr>
+          <w:rFonts w:ascii="Courier New" w:hAnsi="Courier New" w:cs="Courier New"/>
+        </w:rPr>
+      </w:pPr>
+      <w:r>
+        <w:rPr>
+          <w:rFonts w:ascii="Courier New" w:hAnsi="Courier New" w:cs="Courier New"/>
+        </w:rPr>
+        <w:t xml:space="preserve"> </w:t>
+      </w:r>
+      <w:r>
+        <w:rPr>
+          <w:rFonts w:ascii="Courier New" w:hAnsi="Courier New" w:cs="Courier New"/>
+        </w:rPr>
+        <w:tab/>
+      </w:r>
+      <w:r>
+        <w:rPr>
+          <w:rFonts w:ascii="Courier New" w:hAnsi="Courier New" w:cs="Courier New"/>
+        </w:rPr>
+        <w:tab/>
+        <w:t xml:space="preserve"> "message": " success”,</w:t>
+      </w:r>
+    </w:p>
+    <w:p>
+      <w:pPr>
+        <w:autoSpaceDE w:val="0"/>
+        <w:autoSpaceDN w:val="0"/>
+        <w:adjustRightInd w:val="0"/>
+        <w:spacing w:after="0" w:line="240" w:lineRule="auto"/>
+        <w:rPr>
+          <w:rFonts w:ascii="Courier New" w:hAnsi="Courier New" w:cs="Courier New"/>
+        </w:rPr>
+      </w:pPr>
+      <w:r>
+        <w:rPr>
+          <w:rFonts w:ascii="Courier New" w:hAnsi="Courier New" w:cs="Courier New"/>
+        </w:rPr>
+        <w:tab/>
+      </w:r>
+      <w:r>
+        <w:rPr>
+          <w:rFonts w:ascii="Courier New" w:hAnsi="Courier New" w:cs="Courier New"/>
+        </w:rPr>
+        <w:tab/>
+        <w:t xml:space="preserve"> "source": " Address of addressId 53668 deleted </w:t>
+      </w:r>
+      <w:r>
+        <w:rPr>
+          <w:rFonts w:ascii="Courier New" w:hAnsi="Courier New" w:cs="Courier New"/>
+        </w:rPr>
+        <w:tab/>
+      </w:r>
+      <w:r>
+        <w:rPr>
+          <w:rFonts w:ascii="Courier New" w:hAnsi="Courier New" w:cs="Courier New"/>
+        </w:rPr>
+        <w:tab/>
+      </w:r>
+      <w:r>
+        <w:rPr>
+          <w:rFonts w:ascii="Courier New" w:hAnsi="Courier New" w:cs="Courier New"/>
+        </w:rPr>
+        <w:tab/>
+      </w:r>
+      <w:r>
+        <w:rPr>
+          <w:rFonts w:ascii="Courier New" w:hAnsi="Courier New" w:cs="Courier New"/>
+        </w:rPr>
+        <w:tab/>
+      </w:r>
+      <w:r>
+        <w:rPr>
+          <w:rFonts w:ascii="Courier New" w:hAnsi="Courier New" w:cs="Courier New"/>
+        </w:rPr>
+        <w:tab/>
+      </w:r>
+      <w:r>
+        <w:rPr>
+          <w:rFonts w:ascii="Courier New" w:hAnsi="Courier New" w:cs="Courier New"/>
+        </w:rPr>
+        <w:tab/>
+      </w:r>
+      <w:r>
+        <w:rPr>
+          <w:rFonts w:ascii="Courier New" w:hAnsi="Courier New" w:cs="Courier New"/>
+        </w:rPr>
+        <w:t>succesfully"</w:t>
+      </w:r>
+    </w:p>
+    <w:p>
+      <w:pPr>
+        <w:autoSpaceDE w:val="0"/>
+        <w:autoSpaceDN w:val="0"/>
+        <w:adjustRightInd w:val="0"/>
+        <w:spacing w:after="0" w:line="240" w:lineRule="auto"/>
+        <w:ind w:firstLine="720"/>
+        <w:rPr>
+          <w:rFonts w:ascii="Courier New" w:hAnsi="Courier New" w:cs="Courier New"/>
+        </w:rPr>
+      </w:pPr>
+      <w:r>
+        <w:rPr>
+          <w:rFonts w:ascii="Courier New" w:hAnsi="Courier New" w:cs="Courier New"/>
+        </w:rPr>
+        <w:t>}</w:t>
+      </w:r>
+    </w:p>
+    <w:p>
+      <w:pPr>
+        <w:autoSpaceDE w:val="0"/>
+        <w:autoSpaceDN w:val="0"/>
+        <w:adjustRightInd w:val="0"/>
+        <w:spacing w:after="0" w:line="240" w:lineRule="auto"/>
+        <w:ind w:firstLine="720"/>
+        <w:rPr>
+          <w:rFonts w:ascii="Courier New" w:hAnsi="Courier New" w:cs="Courier New"/>
+        </w:rPr>
+      </w:pPr>
+    </w:p>
+    <w:p>
+      <w:pPr>
+        <w:autoSpaceDE w:val="0"/>
+        <w:autoSpaceDN w:val="0"/>
+        <w:adjustRightInd w:val="0"/>
+        <w:spacing w:after="0" w:line="240" w:lineRule="auto"/>
+        <w:ind w:firstLine="720"/>
+        <w:rPr>
+          <w:rFonts w:ascii="Courier New" w:hAnsi="Courier New" w:cs="Courier New"/>
+        </w:rPr>
+      </w:pPr>
+      <w:r>
+        <w:rPr>
+          <w:rFonts w:ascii="Courier New" w:hAnsi="Courier New" w:cs="Courier New"/>
+        </w:rPr>
+        <w:t xml:space="preserve">CustomerId and addressId should match, then only you can </w:t>
+      </w:r>
+      <w:r>
+        <w:rPr>
+          <w:rFonts w:ascii="Courier New" w:hAnsi="Courier New" w:cs="Courier New"/>
+        </w:rPr>
+        <w:t>delete</w:t>
+      </w:r>
+      <w:r>
+        <w:rPr>
+          <w:rFonts w:ascii="Courier New" w:hAnsi="Courier New" w:cs="Courier New"/>
+        </w:rPr>
+        <w:t xml:space="preserve"> the particular address.</w:t>
+      </w:r>
+    </w:p>
+    <w:p>
+      <w:pPr>
+        <w:rPr>
+          <w:rFonts w:ascii="Courier New" w:hAnsi="Courier New" w:cs="Courier New"/>
+          <w:b/>
+          <w:u w:val="single"/>
+        </w:rPr>
+      </w:pPr>
+    </w:p>
+    <w:p>
+      <w:pPr>
+        <w:rPr>
+          <w:rFonts w:ascii="Courier New" w:hAnsi="Courier New" w:cs="Courier New"/>
+          <w:b/>
+          <w:u w:val="single"/>
+        </w:rPr>
+      </w:pPr>
+      <w:r>
+        <w:rPr>
+          <w:rFonts w:ascii="Courier New" w:hAnsi="Courier New" w:cs="Courier New"/>
+          <w:b/>
+          <w:u w:val="single"/>
+        </w:rPr>
+        <w:t>Exceptions which may occur:</w:t>
+      </w:r>
+    </w:p>
+    <w:p>
+      <w:pPr>
+        <w:rPr>
+          <w:rFonts w:ascii="Courier New" w:hAnsi="Courier New" w:cs="Courier New"/>
+        </w:rPr>
+      </w:pPr>
+      <w:r>
+        <w:rPr>
+          <w:rFonts w:ascii="Courier New" w:hAnsi="Courier New" w:cs="Courier New"/>
+        </w:rPr>
+        <w:t>* If we give path for only customer class like "https://localhost:8443/v1.0/customer" it will give an exception as page not found.</w:t>
       </w:r>
     </w:p>
     <w:p>
@@ -5113,89 +5674,509 @@
         <w:rPr>
           <w:rFonts w:ascii="Courier New" w:hAnsi="Courier New" w:cs="Courier New"/>
           <w:b/>
-          <w:sz w:val="20"/>
-          <w:szCs w:val="20"/>
-        </w:rPr>
-      </w:pPr>
-      <w:r>
-        <w:rPr>
-          <w:rFonts w:ascii="Courier New" w:hAnsi="Courier New" w:cs="Courier New"/>
-          <w:b/>
-          <w:color w:val="000000"/>
-          <w:sz w:val="20"/>
-          <w:szCs w:val="20"/>
-        </w:rPr>
-        <w:t>@DELETE</w:t>
-      </w:r>
-      <w:r>
-        <w:rPr>
-          <w:rFonts w:ascii="Courier New" w:hAnsi="Courier New" w:cs="Courier New"/>
-          <w:b/>
-          <w:color w:val="000000"/>
-          <w:sz w:val="20"/>
-          <w:szCs w:val="20"/>
-        </w:rPr>
+          <w:color w:val="000000"/>
+          <w:sz w:val="20"/>
+          <w:szCs w:val="20"/>
+          <w:u w:val="single"/>
+        </w:rPr>
+      </w:pPr>
+      <w:r>
+        <w:rPr>
+          <w:rFonts w:ascii="Courier New" w:hAnsi="Courier New" w:cs="Courier New"/>
+          <w:b/>
+          <w:color w:val="000000"/>
+          <w:sz w:val="20"/>
+          <w:szCs w:val="20"/>
+          <w:u w:val="single"/>
+        </w:rPr>
+        <w:t>Response:</w:t>
+      </w:r>
+    </w:p>
+    <w:p>
+      <w:pPr>
+        <w:autoSpaceDE w:val="0"/>
+        <w:autoSpaceDN w:val="0"/>
+        <w:adjustRightInd w:val="0"/>
+        <w:spacing w:after="0" w:line="240" w:lineRule="auto"/>
+        <w:rPr>
+          <w:rFonts w:ascii="Courier New" w:hAnsi="Courier New" w:cs="Courier New"/>
+        </w:rPr>
+      </w:pPr>
+      <w:r>
+        <w:rPr>
+          <w:rFonts w:ascii="Courier New" w:hAnsi="Courier New" w:cs="Courier New"/>
+        </w:rPr>
+        <w:tab/>
+      </w:r>
+      <w:r>
+        <w:rPr>
+          <w:rFonts w:ascii="Courier New" w:hAnsi="Courier New" w:cs="Courier New"/>
+        </w:rPr>
+        <w:t>{</w:t>
+      </w:r>
+    </w:p>
+    <w:p>
+      <w:pPr>
+        <w:autoSpaceDE w:val="0"/>
+        <w:autoSpaceDN w:val="0"/>
+        <w:adjustRightInd w:val="0"/>
+        <w:spacing w:after="0" w:line="240" w:lineRule="auto"/>
+        <w:rPr>
+          <w:rFonts w:ascii="Courier New" w:hAnsi="Courier New" w:cs="Courier New"/>
+        </w:rPr>
+      </w:pPr>
+      <w:r>
+        <w:rPr>
+          <w:rFonts w:ascii="Courier New" w:hAnsi="Courier New" w:cs="Courier New"/>
+        </w:rPr>
+        <w:t xml:space="preserve">  </w:t>
+      </w:r>
+      <w:r>
+        <w:rPr>
+          <w:rFonts w:ascii="Courier New" w:hAnsi="Courier New" w:cs="Courier New"/>
+        </w:rPr>
+        <w:tab/>
+      </w:r>
+      <w:r>
+        <w:rPr>
+          <w:rFonts w:ascii="Courier New" w:hAnsi="Courier New" w:cs="Courier New"/>
+        </w:rPr>
+        <w:tab/>
+        <w:t>"statusCode": 404</w:t>
+      </w:r>
+      <w:r>
+        <w:rPr>
+          <w:rFonts w:ascii="Courier New" w:hAnsi="Courier New" w:cs="Courier New"/>
+        </w:rPr>
+        <w:t>,</w:t>
+      </w:r>
+    </w:p>
+    <w:p>
+      <w:pPr>
+        <w:autoSpaceDE w:val="0"/>
+        <w:autoSpaceDN w:val="0"/>
+        <w:adjustRightInd w:val="0"/>
+        <w:spacing w:after="0" w:line="240" w:lineRule="auto"/>
+        <w:rPr>
+          <w:rFonts w:ascii="Courier New" w:hAnsi="Courier New" w:cs="Courier New"/>
+        </w:rPr>
+      </w:pPr>
+    </w:p>
+    <w:p>
+      <w:pPr>
+        <w:autoSpaceDE w:val="0"/>
+        <w:autoSpaceDN w:val="0"/>
+        <w:adjustRightInd w:val="0"/>
+        <w:spacing w:after="0" w:line="240" w:lineRule="auto"/>
+        <w:rPr>
+          <w:rFonts w:ascii="Courier New" w:hAnsi="Courier New" w:cs="Courier New"/>
+        </w:rPr>
+      </w:pPr>
+      <w:r>
+        <w:rPr>
+          <w:rFonts w:ascii="Courier New" w:hAnsi="Courier New" w:cs="Courier New"/>
+        </w:rPr>
+        <w:t xml:space="preserve">  </w:t>
+      </w:r>
+      <w:r>
+        <w:rPr>
+          <w:rFonts w:ascii="Courier New" w:hAnsi="Courier New" w:cs="Courier New"/>
+        </w:rPr>
+        <w:tab/>
+      </w:r>
+      <w:r>
+        <w:rPr>
+          <w:rFonts w:ascii="Courier New" w:hAnsi="Courier New" w:cs="Courier New"/>
+        </w:rPr>
+        <w:tab/>
+        <w:t>"message": "</w:t>
+      </w:r>
+      <w:r>
+        <w:rPr>
+          <w:rFonts w:ascii="Courier New" w:hAnsi="Courier New" w:cs="Courier New"/>
+        </w:rPr>
+        <w:t>HTTP 404 Page Not Found</w:t>
+      </w:r>
+      <w:r>
+        <w:rPr>
+          <w:rFonts w:ascii="Courier New" w:hAnsi="Courier New" w:cs="Courier New"/>
+        </w:rPr>
+        <w:t>",</w:t>
+      </w:r>
+    </w:p>
+    <w:p>
+      <w:pPr>
+        <w:autoSpaceDE w:val="0"/>
+        <w:autoSpaceDN w:val="0"/>
+        <w:adjustRightInd w:val="0"/>
+        <w:spacing w:after="0" w:line="240" w:lineRule="auto"/>
+        <w:rPr>
+          <w:rFonts w:ascii="Courier New" w:hAnsi="Courier New" w:cs="Courier New"/>
+        </w:rPr>
+      </w:pPr>
+    </w:p>
+    <w:p>
+      <w:pPr>
+        <w:autoSpaceDE w:val="0"/>
+        <w:autoSpaceDN w:val="0"/>
+        <w:adjustRightInd w:val="0"/>
+        <w:spacing w:after="0" w:line="240" w:lineRule="auto"/>
+        <w:rPr>
+          <w:rFonts w:ascii="Courier New" w:hAnsi="Courier New" w:cs="Courier New"/>
+        </w:rPr>
+      </w:pPr>
+      <w:r>
+        <w:rPr>
+          <w:rFonts w:ascii="Courier New" w:hAnsi="Courier New" w:cs="Courier New"/>
+        </w:rPr>
+        <w:t xml:space="preserve">  </w:t>
+      </w:r>
+      <w:r>
+        <w:rPr>
+          <w:rFonts w:ascii="Courier New" w:hAnsi="Courier New" w:cs="Courier New"/>
+        </w:rPr>
+        <w:tab/>
+      </w:r>
+      <w:r>
+        <w:rPr>
+          <w:rFonts w:ascii="Courier New" w:hAnsi="Courier New" w:cs="Courier New"/>
+        </w:rPr>
+        <w:tab/>
+        <w:t xml:space="preserve">"source": </w:t>
+      </w:r>
+      <w:r>
+        <w:rPr>
+          <w:rFonts w:ascii="Courier New" w:hAnsi="Courier New" w:cs="Courier New"/>
+        </w:rPr>
+        <w:t>""</w:t>
+      </w:r>
+    </w:p>
+    <w:p>
+      <w:pPr>
+        <w:autoSpaceDE w:val="0"/>
+        <w:autoSpaceDN w:val="0"/>
+        <w:adjustRightInd w:val="0"/>
+        <w:spacing w:after="0" w:line="240" w:lineRule="auto"/>
+        <w:ind w:firstLine="720"/>
+        <w:rPr>
+          <w:rFonts w:ascii="Courier New" w:hAnsi="Courier New" w:cs="Courier New"/>
+        </w:rPr>
+      </w:pPr>
+      <w:r>
+        <w:rPr>
+          <w:rFonts w:ascii="Courier New" w:hAnsi="Courier New" w:cs="Courier New"/>
+        </w:rPr>
+        <w:t>}</w:t>
+      </w:r>
+    </w:p>
+    <w:p>
+      <w:pPr>
+        <w:rPr>
+          <w:rFonts w:ascii="Courier New" w:hAnsi="Courier New" w:cs="Courier New"/>
+        </w:rPr>
+      </w:pPr>
+    </w:p>
+    <w:p>
+      <w:pPr>
+        <w:rPr>
+          <w:rFonts w:ascii="Courier New" w:hAnsi="Courier New" w:cs="Courier New"/>
+        </w:rPr>
+      </w:pPr>
+      <w:r>
+        <w:rPr>
+          <w:rFonts w:ascii="Courier New" w:hAnsi="Courier New" w:cs="Courier New"/>
+        </w:rPr>
+        <w:t xml:space="preserve">* If you give wrong key your will get unauthorized exception or if you </w:t>
+      </w:r>
+      <w:r>
+        <w:rPr>
+          <w:rFonts w:ascii="Courier New" w:hAnsi="Courier New" w:cs="Courier New"/>
+        </w:rPr>
+        <w:t>give content as other than "apiK</w:t>
+      </w:r>
+      <w:r>
+        <w:rPr>
+          <w:rFonts w:ascii="Courier New" w:hAnsi="Courier New" w:cs="Courier New"/>
+        </w:rPr>
+        <w:t>ey" you will get "specify content correctly exception".</w:t>
+      </w:r>
+    </w:p>
+    <w:p>
+      <w:pPr>
+        <w:autoSpaceDE w:val="0"/>
+        <w:autoSpaceDN w:val="0"/>
+        <w:adjustRightInd w:val="0"/>
+        <w:spacing w:after="0" w:line="240" w:lineRule="auto"/>
+        <w:ind w:left="720"/>
+        <w:rPr>
+          <w:rFonts w:ascii="Courier New" w:hAnsi="Courier New" w:cs="Courier New"/>
+          <w:b/>
+          <w:color w:val="000000"/>
+          <w:sz w:val="20"/>
+          <w:szCs w:val="20"/>
+          <w:u w:val="single"/>
+        </w:rPr>
+      </w:pPr>
+      <w:r>
+        <w:rPr>
+          <w:rFonts w:ascii="Courier New" w:hAnsi="Courier New" w:cs="Courier New"/>
+          <w:b/>
+          <w:color w:val="000000"/>
+          <w:sz w:val="20"/>
+          <w:szCs w:val="20"/>
+          <w:u w:val="single"/>
+        </w:rPr>
+        <w:t>Response:</w:t>
+      </w:r>
+    </w:p>
+    <w:p>
+      <w:pPr>
+        <w:autoSpaceDE w:val="0"/>
+        <w:autoSpaceDN w:val="0"/>
+        <w:adjustRightInd w:val="0"/>
+        <w:spacing w:after="0" w:line="240" w:lineRule="auto"/>
+        <w:rPr>
+          <w:rFonts w:ascii="Courier New" w:hAnsi="Courier New" w:cs="Courier New"/>
+        </w:rPr>
+      </w:pPr>
+      <w:r>
+        <w:rPr>
+          <w:rFonts w:ascii="Courier New" w:hAnsi="Courier New" w:cs="Courier New"/>
+        </w:rPr>
+        <w:tab/>
+      </w:r>
+      <w:r>
+        <w:rPr>
+          <w:rFonts w:ascii="Courier New" w:hAnsi="Courier New" w:cs="Courier New"/>
+        </w:rPr>
+        <w:t>{</w:t>
+      </w:r>
+    </w:p>
+    <w:p>
+      <w:pPr>
+        <w:autoSpaceDE w:val="0"/>
+        <w:autoSpaceDN w:val="0"/>
+        <w:adjustRightInd w:val="0"/>
+        <w:spacing w:after="0" w:line="240" w:lineRule="auto"/>
+        <w:rPr>
+          <w:rFonts w:ascii="Courier New" w:hAnsi="Courier New" w:cs="Courier New"/>
+        </w:rPr>
+      </w:pPr>
+      <w:r>
+        <w:rPr>
+          <w:rFonts w:ascii="Courier New" w:hAnsi="Courier New" w:cs="Courier New"/>
+        </w:rPr>
+        <w:t xml:space="preserve">  </w:t>
+      </w:r>
+      <w:r>
+        <w:rPr>
+          <w:rFonts w:ascii="Courier New" w:hAnsi="Courier New" w:cs="Courier New"/>
+        </w:rPr>
+        <w:tab/>
+      </w:r>
+      <w:r>
+        <w:rPr>
+          <w:rFonts w:ascii="Courier New" w:hAnsi="Courier New" w:cs="Courier New"/>
+        </w:rPr>
+        <w:tab/>
+        <w:t>"statusCode": 401</w:t>
+      </w:r>
+      <w:r>
+        <w:rPr>
+          <w:rFonts w:ascii="Courier New" w:hAnsi="Courier New" w:cs="Courier New"/>
+        </w:rPr>
+        <w:t>,</w:t>
+      </w:r>
+    </w:p>
+    <w:p>
+      <w:pPr>
+        <w:autoSpaceDE w:val="0"/>
+        <w:autoSpaceDN w:val="0"/>
+        <w:adjustRightInd w:val="0"/>
+        <w:spacing w:after="0" w:line="240" w:lineRule="auto"/>
+        <w:rPr>
+          <w:rFonts w:ascii="Courier New" w:hAnsi="Courier New" w:cs="Courier New"/>
+        </w:rPr>
+      </w:pPr>
+    </w:p>
+    <w:p>
+      <w:pPr>
+        <w:autoSpaceDE w:val="0"/>
+        <w:autoSpaceDN w:val="0"/>
+        <w:adjustRightInd w:val="0"/>
+        <w:spacing w:after="0" w:line="240" w:lineRule="auto"/>
+        <w:rPr>
+          <w:rFonts w:ascii="Courier New" w:hAnsi="Courier New" w:cs="Courier New"/>
+        </w:rPr>
+      </w:pPr>
+      <w:r>
+        <w:rPr>
+          <w:rFonts w:ascii="Courier New" w:hAnsi="Courier New" w:cs="Courier New"/>
+        </w:rPr>
+        <w:t xml:space="preserve">  </w:t>
+      </w:r>
+      <w:r>
+        <w:rPr>
+          <w:rFonts w:ascii="Courier New" w:hAnsi="Courier New" w:cs="Courier New"/>
+        </w:rPr>
+        <w:tab/>
+      </w:r>
+      <w:r>
+        <w:rPr>
+          <w:rFonts w:ascii="Courier New" w:hAnsi="Courier New" w:cs="Courier New"/>
+        </w:rPr>
+        <w:tab/>
+        <w:t>"message": "</w:t>
+      </w:r>
+      <w:r>
         <w:t xml:space="preserve"> </w:t>
       </w:r>
       <w:r>
         <w:rPr>
           <w:rFonts w:ascii="Courier New" w:hAnsi="Courier New" w:cs="Courier New"/>
-          <w:b/>
-          <w:color w:val="000000"/>
-          <w:sz w:val="20"/>
-          <w:szCs w:val="20"/>
-        </w:rPr>
-        <w:t>h</w:t>
-      </w:r>
-      <w:r>
-        <w:rPr>
-          <w:rFonts w:ascii="Courier New" w:hAnsi="Courier New" w:cs="Courier New"/>
-          <w:b/>
-          <w:color w:val="000000"/>
-          <w:sz w:val="20"/>
-          <w:szCs w:val="20"/>
-        </w:rPr>
-        <w:t>ttps://localhost:8443/v1.0/customer</w:t>
-      </w:r>
-      <w:r>
-        <w:rPr>
-          <w:rFonts w:ascii="Courier New" w:hAnsi="Courier New" w:cs="Courier New"/>
-          <w:b/>
-          <w:color w:val="000000"/>
-          <w:sz w:val="20"/>
-          <w:szCs w:val="20"/>
-        </w:rPr>
-        <w:t>/</w:t>
-      </w:r>
-      <w:r>
-        <w:rPr>
-          <w:rFonts w:ascii="Courier New" w:hAnsi="Courier New" w:cs="Courier New"/>
-          <w:b/>
-          <w:color w:val="000000"/>
-          <w:sz w:val="20"/>
-          <w:szCs w:val="20"/>
-        </w:rPr>
-        <w:t>delete</w:t>
-      </w:r>
-      <w:r>
-        <w:rPr>
-          <w:rFonts w:ascii="Courier New" w:hAnsi="Courier New" w:cs="Courier New"/>
-          <w:b/>
-          <w:color w:val="000000"/>
-          <w:sz w:val="20"/>
-          <w:szCs w:val="20"/>
-        </w:rPr>
-        <w:t>Address</w:t>
-      </w:r>
-      <w:r>
-        <w:rPr>
-          <w:rFonts w:ascii="Courier New" w:hAnsi="Courier New" w:cs="Courier New"/>
-          <w:color w:val="000000"/>
-          <w:sz w:val="20"/>
-          <w:szCs w:val="20"/>
+        </w:rPr>
+        <w:t xml:space="preserve">HTTP 401 Unauthorized, Invalid API key </w:t>
+      </w:r>
+      <w:r>
+        <w:rPr>
+          <w:rFonts w:ascii="Courier New" w:hAnsi="Courier New" w:cs="Courier New"/>
+        </w:rPr>
+        <w:tab/>
+      </w:r>
+      <w:r>
+        <w:rPr>
+          <w:rFonts w:ascii="Courier New" w:hAnsi="Courier New" w:cs="Courier New"/>
+        </w:rPr>
+        <w:tab/>
+      </w:r>
+      <w:r>
+        <w:rPr>
+          <w:rFonts w:ascii="Courier New" w:hAnsi="Courier New" w:cs="Courier New"/>
+        </w:rPr>
+        <w:tab/>
+      </w:r>
+      <w:r>
+        <w:rPr>
+          <w:rFonts w:ascii="Courier New" w:hAnsi="Courier New" w:cs="Courier New"/>
+        </w:rPr>
+        <w:tab/>
+      </w:r>
+      <w:r>
+        <w:rPr>
+          <w:rFonts w:ascii="Courier New" w:hAnsi="Courier New" w:cs="Courier New"/>
+        </w:rPr>
+        <w:tab/>
+      </w:r>
+      <w:r>
+        <w:rPr>
+          <w:rFonts w:ascii="Courier New" w:hAnsi="Courier New" w:cs="Courier New"/>
+        </w:rPr>
+        <w:t>specified or key is inActive</w:t>
+      </w:r>
+      <w:r>
+        <w:rPr>
+          <w:rFonts w:ascii="Courier New" w:hAnsi="Courier New" w:cs="Courier New"/>
+        </w:rPr>
+        <w:t>",</w:t>
+      </w:r>
+    </w:p>
+    <w:p>
+      <w:pPr>
+        <w:autoSpaceDE w:val="0"/>
+        <w:autoSpaceDN w:val="0"/>
+        <w:adjustRightInd w:val="0"/>
+        <w:spacing w:after="0" w:line="240" w:lineRule="auto"/>
+        <w:rPr>
+          <w:rFonts w:ascii="Courier New" w:hAnsi="Courier New" w:cs="Courier New"/>
+        </w:rPr>
+      </w:pPr>
+    </w:p>
+    <w:p>
+      <w:pPr>
+        <w:autoSpaceDE w:val="0"/>
+        <w:autoSpaceDN w:val="0"/>
+        <w:adjustRightInd w:val="0"/>
+        <w:spacing w:after="0" w:line="240" w:lineRule="auto"/>
+        <w:rPr>
+          <w:rFonts w:ascii="Courier New" w:hAnsi="Courier New" w:cs="Courier New"/>
+        </w:rPr>
+      </w:pPr>
+      <w:r>
+        <w:rPr>
+          <w:rFonts w:ascii="Courier New" w:hAnsi="Courier New" w:cs="Courier New"/>
         </w:rPr>
         <w:t xml:space="preserve">  </w:t>
       </w:r>
+      <w:r>
+        <w:rPr>
+          <w:rFonts w:ascii="Courier New" w:hAnsi="Courier New" w:cs="Courier New"/>
+        </w:rPr>
+        <w:tab/>
+      </w:r>
+      <w:r>
+        <w:rPr>
+          <w:rFonts w:ascii="Courier New" w:hAnsi="Courier New" w:cs="Courier New"/>
+        </w:rPr>
+        <w:tab/>
+        <w:t xml:space="preserve">"source": </w:t>
+      </w:r>
+      <w:r>
+        <w:rPr>
+          <w:rFonts w:ascii="Courier New" w:hAnsi="Courier New" w:cs="Courier New"/>
+        </w:rPr>
+        <w:t>""</w:t>
+      </w:r>
+    </w:p>
+    <w:p>
+      <w:pPr>
+        <w:autoSpaceDE w:val="0"/>
+        <w:autoSpaceDN w:val="0"/>
+        <w:adjustRightInd w:val="0"/>
+        <w:spacing w:after="0" w:line="240" w:lineRule="auto"/>
+        <w:ind w:firstLine="720"/>
+        <w:rPr>
+          <w:rFonts w:ascii="Courier New" w:hAnsi="Courier New" w:cs="Courier New"/>
+        </w:rPr>
+      </w:pPr>
+      <w:r>
+        <w:rPr>
+          <w:rFonts w:ascii="Courier New" w:hAnsi="Courier New" w:cs="Courier New"/>
+        </w:rPr>
+        <w:t>}</w:t>
+      </w:r>
+    </w:p>
+    <w:p>
+      <w:pPr>
+        <w:autoSpaceDE w:val="0"/>
+        <w:autoSpaceDN w:val="0"/>
+        <w:adjustRightInd w:val="0"/>
+        <w:spacing w:after="0" w:line="240" w:lineRule="auto"/>
+        <w:ind w:firstLine="720"/>
+        <w:rPr>
+          <w:rFonts w:ascii="Courier New" w:hAnsi="Courier New" w:cs="Courier New"/>
+        </w:rPr>
+      </w:pPr>
+    </w:p>
+    <w:p>
+      <w:pPr>
+        <w:rPr>
+          <w:rFonts w:ascii="Courier New" w:hAnsi="Courier New" w:cs="Courier New"/>
+        </w:rPr>
+      </w:pPr>
+    </w:p>
+    <w:p>
+      <w:pPr>
+        <w:rPr>
+          <w:rFonts w:ascii="Courier New" w:hAnsi="Courier New" w:cs="Courier New"/>
+        </w:rPr>
+      </w:pPr>
+      <w:r>
+        <w:rPr>
+          <w:rFonts w:ascii="Courier New" w:hAnsi="Courier New" w:cs="Courier New"/>
+        </w:rPr>
+        <w:lastRenderedPageBreak/>
+        <w:t>* If you mis-spelled any parameter in content-type like "apiKey" or "accessParam" or "customerId" or "requiredFields" you will get response like</w:t>
+      </w:r>
     </w:p>
     <w:p>
       <w:pPr>
@@ -5206,84 +6187,44 @@
         <w:ind w:left="720"/>
         <w:rPr>
           <w:rFonts w:ascii="Courier New" w:hAnsi="Courier New" w:cs="Courier New"/>
-          <w:color w:val="000000"/>
-          <w:sz w:val="20"/>
-          <w:szCs w:val="20"/>
-        </w:rPr>
-      </w:pPr>
-      <w:r>
-        <w:rPr>
-          <w:rFonts w:ascii="Courier New" w:hAnsi="Courier New" w:cs="Courier New"/>
-          <w:color w:val="000000"/>
-          <w:sz w:val="20"/>
-          <w:szCs w:val="20"/>
-        </w:rPr>
-        <w:t>@body</w:t>
-      </w:r>
-    </w:p>
-    <w:p>
-      <w:pPr>
-        <w:autoSpaceDE w:val="0"/>
-        <w:autoSpaceDN w:val="0"/>
-        <w:adjustRightInd w:val="0"/>
-        <w:spacing w:after="0" w:line="240" w:lineRule="auto"/>
-        <w:ind w:left="720"/>
-        <w:rPr>
-          <w:rFonts w:ascii="Courier New" w:hAnsi="Courier New" w:cs="Courier New"/>
-          <w:color w:val="000000"/>
-          <w:sz w:val="20"/>
-          <w:szCs w:val="20"/>
-        </w:rPr>
-      </w:pPr>
-      <w:r>
-        <w:rPr>
-          <w:rFonts w:ascii="Courier New" w:hAnsi="Courier New" w:cs="Courier New"/>
-          <w:color w:val="000000"/>
-          <w:sz w:val="20"/>
-          <w:szCs w:val="20"/>
-        </w:rPr>
-        <w:t>@context -&gt; raw,</w:t>
-      </w:r>
-      <w:r>
-        <w:rPr>
-          <w:rFonts w:ascii="Courier New" w:hAnsi="Courier New" w:cs="Courier New"/>
-          <w:color w:val="000000"/>
-          <w:sz w:val="20"/>
-          <w:szCs w:val="20"/>
-        </w:rPr>
-        <w:tab/>
-        <w:t xml:space="preserve">@type -&gt; </w:t>
-      </w:r>
-      <w:r>
-        <w:rPr>
-          <w:rFonts w:ascii="Courier New" w:hAnsi="Courier New" w:cs="Courier New"/>
-          <w:color w:val="000000"/>
-          <w:sz w:val="20"/>
-          <w:szCs w:val="20"/>
-        </w:rPr>
-        <w:t>application/json</w:t>
-      </w:r>
-    </w:p>
-    <w:p>
-      <w:pPr>
-        <w:autoSpaceDE w:val="0"/>
-        <w:autoSpaceDN w:val="0"/>
-        <w:adjustRightInd w:val="0"/>
-        <w:spacing w:after="0" w:line="240" w:lineRule="auto"/>
-        <w:ind w:left="720"/>
-        <w:rPr>
-          <w:rFonts w:ascii="Courier New" w:hAnsi="Courier New" w:cs="Courier New"/>
-          <w:color w:val="000000"/>
-          <w:sz w:val="20"/>
-          <w:szCs w:val="20"/>
-        </w:rPr>
-      </w:pPr>
-      <w:r>
-        <w:rPr>
-          <w:rFonts w:ascii="Courier New" w:hAnsi="Courier New" w:cs="Courier New"/>
-          <w:color w:val="000000"/>
-          <w:sz w:val="20"/>
-          <w:szCs w:val="20"/>
+          <w:b/>
+          <w:color w:val="000000"/>
+          <w:sz w:val="20"/>
+          <w:szCs w:val="20"/>
+          <w:u w:val="single"/>
+        </w:rPr>
+      </w:pPr>
+      <w:r>
+        <w:rPr>
+          <w:rFonts w:ascii="Courier New" w:hAnsi="Courier New" w:cs="Courier New"/>
+          <w:b/>
+          <w:color w:val="000000"/>
+          <w:sz w:val="20"/>
+          <w:szCs w:val="20"/>
+          <w:u w:val="single"/>
+        </w:rPr>
+        <w:t>Response:</w:t>
+      </w:r>
+    </w:p>
+    <w:p>
+      <w:pPr>
+        <w:autoSpaceDE w:val="0"/>
+        <w:autoSpaceDN w:val="0"/>
+        <w:adjustRightInd w:val="0"/>
+        <w:spacing w:after="0" w:line="240" w:lineRule="auto"/>
+        <w:rPr>
+          <w:rFonts w:ascii="Courier New" w:hAnsi="Courier New" w:cs="Courier New"/>
+        </w:rPr>
+      </w:pPr>
+      <w:r>
+        <w:rPr>
+          <w:rFonts w:ascii="Courier New" w:hAnsi="Courier New" w:cs="Courier New"/>
+        </w:rPr>
+        <w:tab/>
+      </w:r>
+      <w:r>
+        <w:rPr>
+          <w:rFonts w:ascii="Courier New" w:hAnsi="Courier New" w:cs="Courier New"/>
         </w:rPr>
         <w:t>{</w:t>
       </w:r>
@@ -5294,164 +6235,299 @@
         <w:autoSpaceDN w:val="0"/>
         <w:adjustRightInd w:val="0"/>
         <w:spacing w:after="0" w:line="240" w:lineRule="auto"/>
-        <w:ind w:left="720"/>
-        <w:rPr>
-          <w:rFonts w:ascii="Courier New" w:hAnsi="Courier New" w:cs="Courier New"/>
-          <w:color w:val="000000"/>
-          <w:sz w:val="20"/>
-          <w:szCs w:val="20"/>
-        </w:rPr>
-      </w:pPr>
-      <w:r>
-        <w:rPr>
-          <w:rFonts w:ascii="Courier New" w:hAnsi="Courier New" w:cs="Courier New"/>
-          <w:color w:val="000000"/>
-          <w:sz w:val="20"/>
-          <w:szCs w:val="20"/>
-        </w:rPr>
-        <w:t xml:space="preserve">   </w:t>
-      </w:r>
-      <w:r>
-        <w:rPr>
-          <w:rFonts w:ascii="Courier New" w:hAnsi="Courier New" w:cs="Courier New"/>
-          <w:color w:val="000000"/>
-          <w:sz w:val="20"/>
-          <w:szCs w:val="20"/>
-        </w:rPr>
-        <w:t>"apiKey":"123456789",</w:t>
-      </w:r>
-    </w:p>
-    <w:p>
-      <w:pPr>
-        <w:autoSpaceDE w:val="0"/>
-        <w:autoSpaceDN w:val="0"/>
-        <w:adjustRightInd w:val="0"/>
-        <w:spacing w:after="0" w:line="240" w:lineRule="auto"/>
-        <w:ind w:left="720"/>
-        <w:rPr>
-          <w:rFonts w:ascii="Courier New" w:hAnsi="Courier New" w:cs="Courier New"/>
-          <w:color w:val="000000"/>
-          <w:sz w:val="20"/>
-          <w:szCs w:val="20"/>
-        </w:rPr>
-      </w:pPr>
-      <w:r>
-        <w:rPr>
-          <w:rFonts w:ascii="Courier New" w:hAnsi="Courier New" w:cs="Courier New"/>
-          <w:color w:val="000000"/>
-          <w:sz w:val="20"/>
-          <w:szCs w:val="20"/>
-        </w:rPr>
-        <w:t xml:space="preserve">   "customerId":90589,</w:t>
-      </w:r>
-    </w:p>
-    <w:p>
-      <w:pPr>
-        <w:autoSpaceDE w:val="0"/>
-        <w:autoSpaceDN w:val="0"/>
-        <w:adjustRightInd w:val="0"/>
-        <w:spacing w:after="0" w:line="240" w:lineRule="auto"/>
-        <w:ind w:left="720"/>
-        <w:rPr>
-          <w:rFonts w:ascii="Courier New" w:hAnsi="Courier New" w:cs="Courier New"/>
-          <w:color w:val="000000"/>
-          <w:sz w:val="20"/>
-          <w:szCs w:val="20"/>
-        </w:rPr>
-      </w:pPr>
-      <w:r>
-        <w:rPr>
-          <w:rFonts w:ascii="Courier New" w:hAnsi="Courier New" w:cs="Courier New"/>
-          <w:color w:val="000000"/>
-          <w:sz w:val="20"/>
-          <w:szCs w:val="20"/>
-        </w:rPr>
-        <w:t xml:space="preserve">   </w:t>
-      </w:r>
-      <w:r>
-        <w:rPr>
-          <w:rFonts w:ascii="Courier New" w:hAnsi="Courier New" w:cs="Courier New"/>
-          <w:color w:val="000000"/>
-          <w:sz w:val="20"/>
-          <w:szCs w:val="20"/>
-        </w:rPr>
-        <w:t>"addressId":53669,</w:t>
-      </w:r>
-    </w:p>
-    <w:p>
-      <w:pPr>
-        <w:autoSpaceDE w:val="0"/>
-        <w:autoSpaceDN w:val="0"/>
-        <w:adjustRightInd w:val="0"/>
-        <w:spacing w:after="0" w:line="240" w:lineRule="auto"/>
-        <w:ind w:left="720"/>
-        <w:rPr>
-          <w:rFonts w:ascii="Courier New" w:hAnsi="Courier New" w:cs="Courier New"/>
-          <w:color w:val="000000"/>
-          <w:sz w:val="20"/>
-          <w:szCs w:val="20"/>
-        </w:rPr>
-      </w:pPr>
-      <w:r>
-        <w:rPr>
-          <w:rFonts w:ascii="Courier New" w:hAnsi="Courier New" w:cs="Courier New"/>
-          <w:color w:val="000000"/>
-          <w:sz w:val="20"/>
-          <w:szCs w:val="20"/>
+        <w:rPr>
+          <w:rFonts w:ascii="Courier New" w:hAnsi="Courier New" w:cs="Courier New"/>
+        </w:rPr>
+      </w:pPr>
+      <w:r>
+        <w:rPr>
+          <w:rFonts w:ascii="Courier New" w:hAnsi="Courier New" w:cs="Courier New"/>
+        </w:rPr>
+        <w:t xml:space="preserve">  </w:t>
+      </w:r>
+      <w:r>
+        <w:rPr>
+          <w:rFonts w:ascii="Courier New" w:hAnsi="Courier New" w:cs="Courier New"/>
+        </w:rPr>
+        <w:tab/>
+      </w:r>
+      <w:r>
+        <w:rPr>
+          <w:rFonts w:ascii="Courier New" w:hAnsi="Courier New" w:cs="Courier New"/>
+        </w:rPr>
+        <w:tab/>
+        <w:t>"statusCode": 400</w:t>
+      </w:r>
+      <w:r>
+        <w:rPr>
+          <w:rFonts w:ascii="Courier New" w:hAnsi="Courier New" w:cs="Courier New"/>
+        </w:rPr>
+        <w:t>,</w:t>
+      </w:r>
+    </w:p>
+    <w:p>
+      <w:pPr>
+        <w:autoSpaceDE w:val="0"/>
+        <w:autoSpaceDN w:val="0"/>
+        <w:adjustRightInd w:val="0"/>
+        <w:spacing w:after="0" w:line="240" w:lineRule="auto"/>
+        <w:rPr>
+          <w:rFonts w:ascii="Courier New" w:hAnsi="Courier New" w:cs="Courier New"/>
+        </w:rPr>
+      </w:pPr>
+    </w:p>
+    <w:p>
+      <w:pPr>
+        <w:autoSpaceDE w:val="0"/>
+        <w:autoSpaceDN w:val="0"/>
+        <w:adjustRightInd w:val="0"/>
+        <w:spacing w:after="0" w:line="240" w:lineRule="auto"/>
+        <w:rPr>
+          <w:rFonts w:ascii="Courier New" w:hAnsi="Courier New" w:cs="Courier New"/>
+        </w:rPr>
+      </w:pPr>
+      <w:r>
+        <w:rPr>
+          <w:rFonts w:ascii="Courier New" w:hAnsi="Courier New" w:cs="Courier New"/>
+        </w:rPr>
+        <w:t xml:space="preserve">  </w:t>
+      </w:r>
+      <w:r>
+        <w:rPr>
+          <w:rFonts w:ascii="Courier New" w:hAnsi="Courier New" w:cs="Courier New"/>
+        </w:rPr>
+        <w:tab/>
+      </w:r>
+      <w:r>
+        <w:rPr>
+          <w:rFonts w:ascii="Courier New" w:hAnsi="Courier New" w:cs="Courier New"/>
+        </w:rPr>
+        <w:tab/>
+        <w:t xml:space="preserve">"message": </w:t>
+      </w:r>
+      <w:r>
+        <w:rPr>
+          <w:rFonts w:ascii="Courier New" w:hAnsi="Courier New" w:cs="Courier New"/>
+        </w:rPr>
+        <w:t>HTTP 400 B</w:t>
+      </w:r>
+      <w:r>
+        <w:rPr>
+          <w:rFonts w:ascii="Courier New" w:hAnsi="Courier New" w:cs="Courier New"/>
+        </w:rPr>
+        <w:t xml:space="preserve">ad Request, Content-Type or apiKey </w:t>
+      </w:r>
+      <w:r>
+        <w:rPr>
+          <w:rFonts w:ascii="Courier New" w:hAnsi="Courier New" w:cs="Courier New"/>
+        </w:rPr>
+        <w:tab/>
+      </w:r>
+      <w:r>
+        <w:rPr>
+          <w:rFonts w:ascii="Courier New" w:hAnsi="Courier New" w:cs="Courier New"/>
+        </w:rPr>
+        <w:tab/>
+      </w:r>
+      <w:r>
+        <w:rPr>
+          <w:rFonts w:ascii="Courier New" w:hAnsi="Courier New" w:cs="Courier New"/>
+        </w:rPr>
+        <w:tab/>
+      </w:r>
+      <w:r>
+        <w:rPr>
+          <w:rFonts w:ascii="Courier New" w:hAnsi="Courier New" w:cs="Courier New"/>
+        </w:rPr>
+        <w:tab/>
+      </w:r>
+      <w:r>
+        <w:rPr>
+          <w:rFonts w:ascii="Courier New" w:hAnsi="Courier New" w:cs="Courier New"/>
+        </w:rPr>
+        <w:t>or customerI</w:t>
+      </w:r>
+      <w:r>
+        <w:rPr>
+          <w:rFonts w:ascii="Courier New" w:hAnsi="Courier New" w:cs="Courier New"/>
+        </w:rPr>
+        <w:t xml:space="preserve">d or </w:t>
+      </w:r>
+      <w:r>
+        <w:rPr>
+          <w:rFonts w:ascii="Courier New" w:hAnsi="Courier New" w:cs="Courier New"/>
+        </w:rPr>
+        <w:t>requiredFields</w:t>
+      </w:r>
+      <w:r>
+        <w:rPr>
+          <w:rFonts w:ascii="Courier New" w:hAnsi="Courier New" w:cs="Courier New"/>
+        </w:rPr>
+        <w:t xml:space="preserve"> spelled </w:t>
+      </w:r>
+      <w:r>
+        <w:rPr>
+          <w:rFonts w:ascii="Courier New" w:hAnsi="Courier New" w:cs="Courier New"/>
+        </w:rPr>
+        <w:tab/>
+      </w:r>
+      <w:r>
+        <w:rPr>
+          <w:rFonts w:ascii="Courier New" w:hAnsi="Courier New" w:cs="Courier New"/>
+        </w:rPr>
+        <w:tab/>
+      </w:r>
+      <w:r>
+        <w:rPr>
+          <w:rFonts w:ascii="Courier New" w:hAnsi="Courier New" w:cs="Courier New"/>
+        </w:rPr>
+        <w:tab/>
+      </w:r>
+      <w:r>
+        <w:rPr>
+          <w:rFonts w:ascii="Courier New" w:hAnsi="Courier New" w:cs="Courier New"/>
+        </w:rPr>
+        <w:tab/>
+      </w:r>
+      <w:r>
+        <w:rPr>
+          <w:rFonts w:ascii="Courier New" w:hAnsi="Courier New" w:cs="Courier New"/>
+        </w:rPr>
+        <w:tab/>
+      </w:r>
+      <w:r>
+        <w:rPr>
+          <w:rFonts w:ascii="Courier New" w:hAnsi="Courier New" w:cs="Courier New"/>
+        </w:rPr>
+        <w:t>Incorrectly</w:t>
+      </w:r>
+      <w:r>
+        <w:rPr>
+          <w:rFonts w:ascii="Courier New" w:hAnsi="Courier New" w:cs="Courier New"/>
+        </w:rPr>
+        <w:t>",</w:t>
+      </w:r>
+    </w:p>
+    <w:p>
+      <w:pPr>
+        <w:autoSpaceDE w:val="0"/>
+        <w:autoSpaceDN w:val="0"/>
+        <w:adjustRightInd w:val="0"/>
+        <w:spacing w:after="0" w:line="240" w:lineRule="auto"/>
+        <w:rPr>
+          <w:rFonts w:ascii="Courier New" w:hAnsi="Courier New" w:cs="Courier New"/>
+        </w:rPr>
+      </w:pPr>
+    </w:p>
+    <w:p>
+      <w:pPr>
+        <w:autoSpaceDE w:val="0"/>
+        <w:autoSpaceDN w:val="0"/>
+        <w:adjustRightInd w:val="0"/>
+        <w:spacing w:after="0" w:line="240" w:lineRule="auto"/>
+        <w:rPr>
+          <w:rFonts w:ascii="Courier New" w:hAnsi="Courier New" w:cs="Courier New"/>
+        </w:rPr>
+      </w:pPr>
+      <w:r>
+        <w:rPr>
+          <w:rFonts w:ascii="Courier New" w:hAnsi="Courier New" w:cs="Courier New"/>
+        </w:rPr>
+        <w:t xml:space="preserve">  </w:t>
+      </w:r>
+      <w:r>
+        <w:rPr>
+          <w:rFonts w:ascii="Courier New" w:hAnsi="Courier New" w:cs="Courier New"/>
+        </w:rPr>
+        <w:tab/>
+      </w:r>
+      <w:r>
+        <w:rPr>
+          <w:rFonts w:ascii="Courier New" w:hAnsi="Courier New" w:cs="Courier New"/>
+        </w:rPr>
+        <w:tab/>
+        <w:t xml:space="preserve">"source": </w:t>
+      </w:r>
+      <w:r>
+        <w:rPr>
+          <w:rFonts w:ascii="Courier New" w:hAnsi="Courier New" w:cs="Courier New"/>
+        </w:rPr>
+        <w:t>""</w:t>
+      </w:r>
+    </w:p>
+    <w:p>
+      <w:pPr>
+        <w:autoSpaceDE w:val="0"/>
+        <w:autoSpaceDN w:val="0"/>
+        <w:adjustRightInd w:val="0"/>
+        <w:spacing w:after="0" w:line="240" w:lineRule="auto"/>
+        <w:ind w:firstLine="720"/>
+        <w:rPr>
+          <w:rFonts w:ascii="Courier New" w:hAnsi="Courier New" w:cs="Courier New"/>
+        </w:rPr>
+      </w:pPr>
+      <w:r>
+        <w:rPr>
+          <w:rFonts w:ascii="Courier New" w:hAnsi="Courier New" w:cs="Courier New"/>
         </w:rPr>
         <w:t>}</w:t>
       </w:r>
     </w:p>
     <w:p>
       <w:pPr>
-        <w:autoSpaceDE w:val="0"/>
-        <w:autoSpaceDN w:val="0"/>
-        <w:adjustRightInd w:val="0"/>
-        <w:spacing w:after="0" w:line="240" w:lineRule="auto"/>
-        <w:ind w:left="720"/>
-        <w:rPr>
-          <w:rFonts w:ascii="Courier New" w:hAnsi="Courier New" w:cs="Courier New"/>
-          <w:b/>
-          <w:color w:val="000000"/>
-          <w:sz w:val="20"/>
-          <w:szCs w:val="20"/>
+        <w:rPr>
+          <w:rFonts w:ascii="Courier New" w:hAnsi="Courier New" w:cs="Courier New"/>
+          <w:b/>
           <w:u w:val="single"/>
         </w:rPr>
       </w:pPr>
-      <w:r>
-        <w:rPr>
-          <w:rFonts w:ascii="Courier New" w:hAnsi="Courier New" w:cs="Courier New"/>
-          <w:b/>
-          <w:color w:val="000000"/>
-          <w:sz w:val="20"/>
-          <w:szCs w:val="20"/>
+    </w:p>
+    <w:p>
+      <w:pPr>
+        <w:rPr>
+          <w:rFonts w:ascii="Courier New" w:hAnsi="Courier New" w:cs="Courier New"/>
+        </w:rPr>
+      </w:pPr>
+      <w:r>
+        <w:rPr>
+          <w:rFonts w:ascii="Courier New" w:hAnsi="Courier New" w:cs="Courier New"/>
+        </w:rPr>
+        <w:t xml:space="preserve">* If specified customerId and addressId not matched,it means addressId on which you want to perform any action like update or delete, that addressId should belong to the customerId which you mentioned if not you will get response like </w:t>
+      </w:r>
+    </w:p>
+    <w:p>
+      <w:pPr>
+        <w:rPr>
+          <w:rFonts w:ascii="Courier New" w:hAnsi="Courier New" w:cs="Courier New"/>
+          <w:b/>
           <w:u w:val="single"/>
         </w:rPr>
-        <w:t>Response</w:t>
-      </w:r>
-      <w:r>
-        <w:rPr>
-          <w:rFonts w:ascii="Courier New" w:hAnsi="Courier New" w:cs="Courier New"/>
-          <w:b/>
-          <w:color w:val="000000"/>
-          <w:sz w:val="20"/>
-          <w:szCs w:val="20"/>
+      </w:pPr>
+      <w:r>
+        <w:rPr>
+          <w:rFonts w:ascii="Courier New" w:hAnsi="Courier New" w:cs="Courier New"/>
+        </w:rPr>
+        <w:tab/>
+      </w:r>
+      <w:r>
+        <w:rPr>
+          <w:rFonts w:ascii="Courier New" w:hAnsi="Courier New" w:cs="Courier New"/>
+          <w:b/>
           <w:u w:val="single"/>
         </w:rPr>
-        <w:t>:</w:t>
-      </w:r>
-    </w:p>
-    <w:p>
-      <w:pPr>
-        <w:autoSpaceDE w:val="0"/>
-        <w:autoSpaceDN w:val="0"/>
-        <w:adjustRightInd w:val="0"/>
-        <w:spacing w:after="0" w:line="240" w:lineRule="auto"/>
-        <w:rPr>
-          <w:rFonts w:ascii="Courier New" w:hAnsi="Courier New" w:cs="Courier New"/>
-        </w:rPr>
-      </w:pPr>
-      <w:r>
+        <w:t>Response:</w:t>
+      </w:r>
+    </w:p>
+    <w:p>
+      <w:pPr>
+        <w:rPr>
+          <w:rFonts w:ascii="Courier New" w:hAnsi="Courier New" w:cs="Courier New"/>
+        </w:rPr>
+      </w:pPr>
+      <w:r>
+        <w:rPr>
+          <w:rFonts w:ascii="Courier New" w:hAnsi="Courier New" w:cs="Courier New"/>
+        </w:rPr>
         <w:tab/>
       </w:r>
       <w:r>
@@ -5463,10 +6539,246 @@
     </w:p>
     <w:p>
       <w:pPr>
-        <w:autoSpaceDE w:val="0"/>
-        <w:autoSpaceDN w:val="0"/>
-        <w:adjustRightInd w:val="0"/>
-        <w:spacing w:after="0" w:line="240" w:lineRule="auto"/>
+        <w:rPr>
+          <w:rFonts w:ascii="Courier New" w:hAnsi="Courier New" w:cs="Courier New"/>
+        </w:rPr>
+      </w:pPr>
+      <w:r>
+        <w:rPr>
+          <w:rFonts w:ascii="Courier New" w:hAnsi="Courier New" w:cs="Courier New"/>
+        </w:rPr>
+        <w:t xml:space="preserve">  </w:t>
+      </w:r>
+      <w:r>
+        <w:rPr>
+          <w:rFonts w:ascii="Courier New" w:hAnsi="Courier New" w:cs="Courier New"/>
+        </w:rPr>
+        <w:tab/>
+      </w:r>
+      <w:r>
+        <w:rPr>
+          <w:rFonts w:ascii="Courier New" w:hAnsi="Courier New" w:cs="Courier New"/>
+        </w:rPr>
+        <w:tab/>
+        <w:t>"statusCode": 400,</w:t>
+      </w:r>
+    </w:p>
+    <w:p>
+      <w:pPr>
+        <w:rPr>
+          <w:rFonts w:ascii="Courier New" w:hAnsi="Courier New" w:cs="Courier New"/>
+        </w:rPr>
+      </w:pPr>
+      <w:r>
+        <w:rPr>
+          <w:rFonts w:ascii="Courier New" w:hAnsi="Courier New" w:cs="Courier New"/>
+        </w:rPr>
+        <w:t xml:space="preserve">  </w:t>
+      </w:r>
+      <w:r>
+        <w:rPr>
+          <w:rFonts w:ascii="Courier New" w:hAnsi="Courier New" w:cs="Courier New"/>
+        </w:rPr>
+        <w:tab/>
+      </w:r>
+      <w:r>
+        <w:rPr>
+          <w:rFonts w:ascii="Courier New" w:hAnsi="Courier New" w:cs="Courier New"/>
+        </w:rPr>
+        <w:tab/>
+      </w:r>
+      <w:r>
+        <w:rPr>
+          <w:rFonts w:ascii="Courier New" w:hAnsi="Courier New" w:cs="Courier New"/>
+        </w:rPr>
+        <w:t xml:space="preserve">"message": "HTTP 400 Bad Request, AddressId </w:t>
+      </w:r>
+      <w:r>
+        <w:rPr>
+          <w:rFonts w:ascii="Courier New" w:hAnsi="Courier New" w:cs="Courier New"/>
+        </w:rPr>
+        <w:t xml:space="preserve">"specified </w:t>
+      </w:r>
+      <w:r>
+        <w:rPr>
+          <w:rFonts w:ascii="Courier New" w:hAnsi="Courier New" w:cs="Courier New"/>
+        </w:rPr>
+        <w:tab/>
+      </w:r>
+      <w:r>
+        <w:rPr>
+          <w:rFonts w:ascii="Courier New" w:hAnsi="Courier New" w:cs="Courier New"/>
+        </w:rPr>
+        <w:tab/>
+      </w:r>
+      <w:r>
+        <w:rPr>
+          <w:rFonts w:ascii="Courier New" w:hAnsi="Courier New" w:cs="Courier New"/>
+        </w:rPr>
+        <w:tab/>
+      </w:r>
+      <w:r>
+        <w:rPr>
+          <w:rFonts w:ascii="Courier New" w:hAnsi="Courier New" w:cs="Courier New"/>
+        </w:rPr>
+        <w:tab/>
+        <w:t xml:space="preserve"> AddressId"</w:t>
+      </w:r>
+      <w:r>
+        <w:rPr>
+          <w:rFonts w:ascii="Courier New" w:hAnsi="Courier New" w:cs="Courier New"/>
+        </w:rPr>
+        <w:t xml:space="preserve"> was not matched to</w:t>
+      </w:r>
+      <w:r>
+        <w:rPr>
+          <w:rFonts w:ascii="Courier New" w:hAnsi="Courier New" w:cs="Courier New"/>
+        </w:rPr>
+        <w:t xml:space="preserve"> the addressId's </w:t>
+      </w:r>
+      <w:r>
+        <w:rPr>
+          <w:rFonts w:ascii="Courier New" w:hAnsi="Courier New" w:cs="Courier New"/>
+        </w:rPr>
+        <w:tab/>
+      </w:r>
+      <w:r>
+        <w:rPr>
+          <w:rFonts w:ascii="Courier New" w:hAnsi="Courier New" w:cs="Courier New"/>
+        </w:rPr>
+        <w:tab/>
+      </w:r>
+      <w:r>
+        <w:rPr>
+          <w:rFonts w:ascii="Courier New" w:hAnsi="Courier New" w:cs="Courier New"/>
+        </w:rPr>
+        <w:tab/>
+      </w:r>
+      <w:r>
+        <w:rPr>
+          <w:rFonts w:ascii="Courier New" w:hAnsi="Courier New" w:cs="Courier New"/>
+        </w:rPr>
+        <w:tab/>
+        <w:t xml:space="preserve">of customerId "specified customerId" </w:t>
+      </w:r>
+      <w:r>
+        <w:rPr>
+          <w:rFonts w:ascii="Courier New" w:hAnsi="Courier New" w:cs="Courier New"/>
+        </w:rPr>
+        <w:t>",</w:t>
+      </w:r>
+    </w:p>
+    <w:p>
+      <w:pPr>
+        <w:rPr>
+          <w:rFonts w:ascii="Courier New" w:hAnsi="Courier New" w:cs="Courier New"/>
+        </w:rPr>
+      </w:pPr>
+      <w:r>
+        <w:rPr>
+          <w:rFonts w:ascii="Courier New" w:hAnsi="Courier New" w:cs="Courier New"/>
+        </w:rPr>
+        <w:tab/>
+      </w:r>
+      <w:r>
+        <w:rPr>
+          <w:rFonts w:ascii="Courier New" w:hAnsi="Courier New" w:cs="Courier New"/>
+        </w:rPr>
+        <w:tab/>
+      </w:r>
+      <w:r>
+        <w:rPr>
+          <w:rFonts w:ascii="Courier New" w:hAnsi="Courier New" w:cs="Courier New"/>
+        </w:rPr>
+        <w:t>"source": null</w:t>
+      </w:r>
+    </w:p>
+    <w:p>
+      <w:pPr>
+        <w:rPr>
+          <w:rFonts w:ascii="Courier New" w:hAnsi="Courier New" w:cs="Courier New"/>
+        </w:rPr>
+      </w:pPr>
+      <w:r>
+        <w:rPr>
+          <w:rFonts w:ascii="Courier New" w:hAnsi="Courier New" w:cs="Courier New"/>
+        </w:rPr>
+        <w:tab/>
+      </w:r>
+      <w:r>
+        <w:rPr>
+          <w:rFonts w:ascii="Courier New" w:hAnsi="Courier New" w:cs="Courier New"/>
+        </w:rPr>
+        <w:t>}</w:t>
+      </w:r>
+    </w:p>
+    <w:p>
+      <w:pPr>
+        <w:rPr>
+          <w:rFonts w:ascii="Courier New" w:hAnsi="Courier New" w:cs="Courier New"/>
+        </w:rPr>
+      </w:pPr>
+      <w:r>
+        <w:rPr>
+          <w:rFonts w:ascii="Courier New" w:hAnsi="Courier New" w:cs="Courier New"/>
+        </w:rPr>
+        <w:t>* If you haven't specified any required field while adding new address</w:t>
+      </w:r>
+      <w:r>
+        <w:rPr>
+          <w:rFonts w:ascii="Courier New" w:hAnsi="Courier New" w:cs="Courier New"/>
+        </w:rPr>
+        <w:t>, for example if you didn't specify "address1" field or you specified but given null value,</w:t>
+      </w:r>
+      <w:r>
+        <w:rPr>
+          <w:rFonts w:ascii="Courier New" w:hAnsi="Courier New" w:cs="Courier New"/>
+        </w:rPr>
+        <w:t xml:space="preserve"> then you will get response like </w:t>
+      </w:r>
+    </w:p>
+    <w:p>
+      <w:pPr>
+        <w:rPr>
+          <w:rFonts w:ascii="Courier New" w:hAnsi="Courier New" w:cs="Courier New"/>
+        </w:rPr>
+      </w:pPr>
+      <w:r>
+        <w:rPr>
+          <w:rFonts w:ascii="Courier New" w:hAnsi="Courier New" w:cs="Courier New"/>
+        </w:rPr>
+        <w:tab/>
+      </w:r>
+      <w:r>
+        <w:rPr>
+          <w:rFonts w:ascii="Courier New" w:hAnsi="Courier New" w:cs="Courier New"/>
+          <w:b/>
+          <w:u w:val="single"/>
+        </w:rPr>
+        <w:t>Response:</w:t>
+      </w:r>
+    </w:p>
+    <w:p>
+      <w:pPr>
+        <w:rPr>
+          <w:rFonts w:ascii="Courier New" w:hAnsi="Courier New" w:cs="Courier New"/>
+        </w:rPr>
+      </w:pPr>
+      <w:r>
+        <w:rPr>
+          <w:rFonts w:ascii="Courier New" w:hAnsi="Courier New" w:cs="Courier New"/>
+        </w:rPr>
+        <w:tab/>
+      </w:r>
+      <w:r>
+        <w:rPr>
+          <w:rFonts w:ascii="Courier New" w:hAnsi="Courier New" w:cs="Courier New"/>
+        </w:rPr>
+        <w:t>{</w:t>
+      </w:r>
+    </w:p>
+    <w:p>
+      <w:pPr>
         <w:rPr>
           <w:rFonts w:ascii="Courier New" w:hAnsi="Courier New" w:cs="Courier New"/>
         </w:rPr>
@@ -5488,15 +6800,202 @@
           <w:rFonts w:ascii="Courier New" w:hAnsi="Courier New" w:cs="Courier New"/>
         </w:rPr>
         <w:tab/>
-        <w:t xml:space="preserve"> "statusCode": 201,</w:t>
-      </w:r>
-    </w:p>
-    <w:p>
-      <w:pPr>
-        <w:autoSpaceDE w:val="0"/>
-        <w:autoSpaceDN w:val="0"/>
-        <w:adjustRightInd w:val="0"/>
-        <w:spacing w:after="0" w:line="240" w:lineRule="auto"/>
+      </w:r>
+      <w:r>
+        <w:rPr>
+          <w:rFonts w:ascii="Courier New" w:hAnsi="Courier New" w:cs="Courier New"/>
+        </w:rPr>
+        <w:t xml:space="preserve"> "statusCode": 400,</w:t>
+      </w:r>
+    </w:p>
+    <w:p>
+      <w:pPr>
+        <w:rPr>
+          <w:rFonts w:ascii="Courier New" w:hAnsi="Courier New" w:cs="Courier New"/>
+        </w:rPr>
+      </w:pPr>
+      <w:r>
+        <w:rPr>
+          <w:rFonts w:ascii="Courier New" w:hAnsi="Courier New" w:cs="Courier New"/>
+        </w:rPr>
+        <w:tab/>
+      </w:r>
+      <w:r>
+        <w:rPr>
+          <w:rFonts w:ascii="Courier New" w:hAnsi="Courier New" w:cs="Courier New"/>
+        </w:rPr>
+        <w:tab/>
+      </w:r>
+      <w:r>
+        <w:rPr>
+          <w:rFonts w:ascii="Courier New" w:hAnsi="Courier New" w:cs="Courier New"/>
+        </w:rPr>
+        <w:t xml:space="preserve"> "message": "HTTP 400 Bad Request, Error address1 is </w:t>
+      </w:r>
+      <w:r>
+        <w:rPr>
+          <w:rFonts w:ascii="Courier New" w:hAnsi="Courier New" w:cs="Courier New"/>
+        </w:rPr>
+        <w:tab/>
+      </w:r>
+      <w:r>
+        <w:rPr>
+          <w:rFonts w:ascii="Courier New" w:hAnsi="Courier New" w:cs="Courier New"/>
+        </w:rPr>
+        <w:tab/>
+      </w:r>
+      <w:r>
+        <w:rPr>
+          <w:rFonts w:ascii="Courier New" w:hAnsi="Courier New" w:cs="Courier New"/>
+        </w:rPr>
+        <w:tab/>
+      </w:r>
+      <w:r>
+        <w:rPr>
+          <w:rFonts w:ascii="Courier New" w:hAnsi="Courier New" w:cs="Courier New"/>
+        </w:rPr>
+        <w:tab/>
+      </w:r>
+      <w:r>
+        <w:rPr>
+          <w:rFonts w:ascii="Courier New" w:hAnsi="Courier New" w:cs="Courier New"/>
+        </w:rPr>
+        <w:tab/>
+        <w:t xml:space="preserve">  </w:t>
+      </w:r>
+      <w:r>
+        <w:rPr>
+          <w:rFonts w:ascii="Courier New" w:hAnsi="Courier New" w:cs="Courier New"/>
+        </w:rPr>
+        <w:t>needed and it should not be null",</w:t>
+      </w:r>
+    </w:p>
+    <w:p>
+      <w:pPr>
+        <w:rPr>
+          <w:rFonts w:ascii="Courier New" w:hAnsi="Courier New" w:cs="Courier New"/>
+        </w:rPr>
+      </w:pPr>
+      <w:r>
+        <w:rPr>
+          <w:rFonts w:ascii="Courier New" w:hAnsi="Courier New" w:cs="Courier New"/>
+        </w:rPr>
+        <w:tab/>
+      </w:r>
+      <w:r>
+        <w:rPr>
+          <w:rFonts w:ascii="Courier New" w:hAnsi="Courier New" w:cs="Courier New"/>
+        </w:rPr>
+        <w:tab/>
+      </w:r>
+      <w:r>
+        <w:rPr>
+          <w:rFonts w:ascii="Courier New" w:hAnsi="Courier New" w:cs="Courier New"/>
+        </w:rPr>
+        <w:t xml:space="preserve"> "source": null</w:t>
+      </w:r>
+    </w:p>
+    <w:p>
+      <w:pPr>
+        <w:rPr>
+          <w:rFonts w:ascii="Courier New" w:hAnsi="Courier New" w:cs="Courier New"/>
+        </w:rPr>
+      </w:pPr>
+      <w:r>
+        <w:rPr>
+          <w:rFonts w:ascii="Courier New" w:hAnsi="Courier New" w:cs="Courier New"/>
+        </w:rPr>
+        <w:tab/>
+      </w:r>
+      <w:r>
+        <w:rPr>
+          <w:rFonts w:ascii="Courier New" w:hAnsi="Courier New" w:cs="Courier New"/>
+        </w:rPr>
+        <w:t>}</w:t>
+      </w:r>
+    </w:p>
+    <w:p>
+      <w:pPr>
+        <w:rPr>
+          <w:rFonts w:ascii="Courier New" w:hAnsi="Courier New" w:cs="Courier New"/>
+        </w:rPr>
+      </w:pPr>
+    </w:p>
+    <w:p>
+      <w:pPr>
+        <w:rPr>
+          <w:rFonts w:ascii="Courier New" w:hAnsi="Courier New" w:cs="Courier New"/>
+        </w:rPr>
+      </w:pPr>
+    </w:p>
+    <w:p>
+      <w:pPr>
+        <w:rPr>
+          <w:rFonts w:ascii="Courier New" w:hAnsi="Courier New" w:cs="Courier New"/>
+        </w:rPr>
+      </w:pPr>
+      <w:r>
+        <w:rPr>
+          <w:rFonts w:ascii="Courier New" w:hAnsi="Courier New" w:cs="Courier New"/>
+        </w:rPr>
+        <w:lastRenderedPageBreak/>
+        <w:t>* While updating address if you specified a field and not given any value to that field, for example you specified "address1" field but given null value</w:t>
+      </w:r>
+      <w:r>
+        <w:rPr>
+          <w:rFonts w:ascii="Courier New" w:hAnsi="Courier New" w:cs="Courier New"/>
+        </w:rPr>
+        <w:t xml:space="preserve"> like "address1" : ""</w:t>
+      </w:r>
+      <w:r>
+        <w:rPr>
+          <w:rFonts w:ascii="Courier New" w:hAnsi="Courier New" w:cs="Courier New"/>
+        </w:rPr>
+        <w:t>, then you will get response like</w:t>
+      </w:r>
+    </w:p>
+    <w:p>
+      <w:pPr>
+        <w:rPr>
+          <w:rFonts w:ascii="Courier New" w:hAnsi="Courier New" w:cs="Courier New"/>
+        </w:rPr>
+      </w:pPr>
+      <w:r>
+        <w:rPr>
+          <w:rFonts w:ascii="Courier New" w:hAnsi="Courier New" w:cs="Courier New"/>
+        </w:rPr>
+        <w:tab/>
+      </w:r>
+      <w:r>
+        <w:rPr>
+          <w:rFonts w:ascii="Courier New" w:hAnsi="Courier New" w:cs="Courier New"/>
+          <w:b/>
+          <w:u w:val="single"/>
+        </w:rPr>
+        <w:t>Response:</w:t>
+      </w:r>
+    </w:p>
+    <w:p>
+      <w:pPr>
+        <w:rPr>
+          <w:rFonts w:ascii="Courier New" w:hAnsi="Courier New" w:cs="Courier New"/>
+        </w:rPr>
+      </w:pPr>
+      <w:r>
+        <w:rPr>
+          <w:rFonts w:ascii="Courier New" w:hAnsi="Courier New" w:cs="Courier New"/>
+        </w:rPr>
+        <w:tab/>
+      </w:r>
+      <w:r>
+        <w:rPr>
+          <w:rFonts w:ascii="Courier New" w:hAnsi="Courier New" w:cs="Courier New"/>
+        </w:rPr>
+        <w:t>{</w:t>
+      </w:r>
+    </w:p>
+    <w:p>
+      <w:pPr>
         <w:rPr>
           <w:rFonts w:ascii="Courier New" w:hAnsi="Courier New" w:cs="Courier New"/>
         </w:rPr>
@@ -5518,86 +7017,113 @@
           <w:rFonts w:ascii="Courier New" w:hAnsi="Courier New" w:cs="Courier New"/>
         </w:rPr>
         <w:tab/>
-        <w:t xml:space="preserve"> "message": " success”,</w:t>
-      </w:r>
-    </w:p>
-    <w:p>
-      <w:pPr>
-        <w:autoSpaceDE w:val="0"/>
-        <w:autoSpaceDN w:val="0"/>
-        <w:adjustRightInd w:val="0"/>
-        <w:spacing w:after="0" w:line="240" w:lineRule="auto"/>
-        <w:rPr>
-          <w:rFonts w:ascii="Courier New" w:hAnsi="Courier New" w:cs="Courier New"/>
-        </w:rPr>
-      </w:pPr>
-      <w:r>
-        <w:rPr>
-          <w:rFonts w:ascii="Courier New" w:hAnsi="Courier New" w:cs="Courier New"/>
-        </w:rPr>
-        <w:tab/>
-      </w:r>
-      <w:r>
-        <w:rPr>
-          <w:rFonts w:ascii="Courier New" w:hAnsi="Courier New" w:cs="Courier New"/>
-        </w:rPr>
-        <w:tab/>
-        <w:t xml:space="preserve"> "source": " Address of addressId 53668 deleted </w:t>
-      </w:r>
-      <w:r>
-        <w:rPr>
-          <w:rFonts w:ascii="Courier New" w:hAnsi="Courier New" w:cs="Courier New"/>
-        </w:rPr>
-        <w:tab/>
-      </w:r>
-      <w:r>
-        <w:rPr>
-          <w:rFonts w:ascii="Courier New" w:hAnsi="Courier New" w:cs="Courier New"/>
-        </w:rPr>
-        <w:tab/>
-      </w:r>
-      <w:r>
-        <w:rPr>
-          <w:rFonts w:ascii="Courier New" w:hAnsi="Courier New" w:cs="Courier New"/>
-        </w:rPr>
-        <w:tab/>
-      </w:r>
-      <w:r>
-        <w:rPr>
-          <w:rFonts w:ascii="Courier New" w:hAnsi="Courier New" w:cs="Courier New"/>
-        </w:rPr>
-        <w:tab/>
-      </w:r>
-      <w:r>
-        <w:rPr>
-          <w:rFonts w:ascii="Courier New" w:hAnsi="Courier New" w:cs="Courier New"/>
-        </w:rPr>
-        <w:tab/>
-      </w:r>
-      <w:r>
-        <w:rPr>
-          <w:rFonts w:ascii="Courier New" w:hAnsi="Courier New" w:cs="Courier New"/>
-        </w:rPr>
-        <w:tab/>
-      </w:r>
-      <w:r>
-        <w:rPr>
-          <w:rFonts w:ascii="Courier New" w:hAnsi="Courier New" w:cs="Courier New"/>
-        </w:rPr>
-        <w:t>succesfully"</w:t>
-      </w:r>
-    </w:p>
-    <w:p>
-      <w:pPr>
-        <w:autoSpaceDE w:val="0"/>
-        <w:autoSpaceDN w:val="0"/>
-        <w:adjustRightInd w:val="0"/>
-        <w:spacing w:after="0" w:line="240" w:lineRule="auto"/>
-        <w:ind w:firstLine="720"/>
-        <w:rPr>
-          <w:rFonts w:ascii="Courier New" w:hAnsi="Courier New" w:cs="Courier New"/>
-        </w:rPr>
-      </w:pPr>
+      </w:r>
+      <w:r>
+        <w:rPr>
+          <w:rFonts w:ascii="Courier New" w:hAnsi="Courier New" w:cs="Courier New"/>
+        </w:rPr>
+        <w:t xml:space="preserve"> "statusCode": 400,</w:t>
+      </w:r>
+    </w:p>
+    <w:p>
+      <w:pPr>
+        <w:rPr>
+          <w:rFonts w:ascii="Courier New" w:hAnsi="Courier New" w:cs="Courier New"/>
+        </w:rPr>
+      </w:pPr>
+      <w:r>
+        <w:rPr>
+          <w:rFonts w:ascii="Courier New" w:hAnsi="Courier New" w:cs="Courier New"/>
+        </w:rPr>
+        <w:tab/>
+      </w:r>
+      <w:r>
+        <w:rPr>
+          <w:rFonts w:ascii="Courier New" w:hAnsi="Courier New" w:cs="Courier New"/>
+        </w:rPr>
+        <w:tab/>
+      </w:r>
+      <w:r>
+        <w:rPr>
+          <w:rFonts w:ascii="Courier New" w:hAnsi="Courier New" w:cs="Courier New"/>
+        </w:rPr>
+        <w:t xml:space="preserve"> "message": "HTTP 400 Bad Request, Error address1 is </w:t>
+      </w:r>
+      <w:r>
+        <w:rPr>
+          <w:rFonts w:ascii="Courier New" w:hAnsi="Courier New" w:cs="Courier New"/>
+        </w:rPr>
+        <w:tab/>
+      </w:r>
+      <w:r>
+        <w:rPr>
+          <w:rFonts w:ascii="Courier New" w:hAnsi="Courier New" w:cs="Courier New"/>
+        </w:rPr>
+        <w:tab/>
+      </w:r>
+      <w:r>
+        <w:rPr>
+          <w:rFonts w:ascii="Courier New" w:hAnsi="Courier New" w:cs="Courier New"/>
+        </w:rPr>
+        <w:tab/>
+      </w:r>
+      <w:r>
+        <w:rPr>
+          <w:rFonts w:ascii="Courier New" w:hAnsi="Courier New" w:cs="Courier New"/>
+        </w:rPr>
+        <w:tab/>
+      </w:r>
+      <w:r>
+        <w:rPr>
+          <w:rFonts w:ascii="Courier New" w:hAnsi="Courier New" w:cs="Courier New"/>
+        </w:rPr>
+        <w:tab/>
+        <w:t xml:space="preserve">  </w:t>
+      </w:r>
+      <w:r>
+        <w:rPr>
+          <w:rFonts w:ascii="Courier New" w:hAnsi="Courier New" w:cs="Courier New"/>
+        </w:rPr>
+        <w:t>needed and it should not be null",</w:t>
+      </w:r>
+    </w:p>
+    <w:p>
+      <w:pPr>
+        <w:rPr>
+          <w:rFonts w:ascii="Courier New" w:hAnsi="Courier New" w:cs="Courier New"/>
+        </w:rPr>
+      </w:pPr>
+      <w:r>
+        <w:rPr>
+          <w:rFonts w:ascii="Courier New" w:hAnsi="Courier New" w:cs="Courier New"/>
+        </w:rPr>
+        <w:tab/>
+      </w:r>
+      <w:r>
+        <w:rPr>
+          <w:rFonts w:ascii="Courier New" w:hAnsi="Courier New" w:cs="Courier New"/>
+        </w:rPr>
+        <w:tab/>
+      </w:r>
+      <w:r>
+        <w:rPr>
+          <w:rFonts w:ascii="Courier New" w:hAnsi="Courier New" w:cs="Courier New"/>
+        </w:rPr>
+        <w:t xml:space="preserve"> "source": null</w:t>
+      </w:r>
+    </w:p>
+    <w:p>
+      <w:pPr>
+        <w:rPr>
+          <w:rFonts w:ascii="Courier New" w:hAnsi="Courier New" w:cs="Courier New"/>
+        </w:rPr>
+      </w:pPr>
+      <w:r>
+        <w:rPr>
+          <w:rFonts w:ascii="Courier New" w:hAnsi="Courier New" w:cs="Courier New"/>
+        </w:rPr>
+        <w:tab/>
+      </w:r>
       <w:r>
         <w:rPr>
           <w:rFonts w:ascii="Courier New" w:hAnsi="Courier New" w:cs="Courier New"/>
@@ -5607,119 +7133,40 @@
     </w:p>
     <w:p>
       <w:pPr>
-        <w:autoSpaceDE w:val="0"/>
-        <w:autoSpaceDN w:val="0"/>
-        <w:adjustRightInd w:val="0"/>
-        <w:spacing w:after="0" w:line="240" w:lineRule="auto"/>
-        <w:ind w:firstLine="720"/>
-        <w:rPr>
-          <w:rFonts w:ascii="Courier New" w:hAnsi="Courier New" w:cs="Courier New"/>
-        </w:rPr>
-      </w:pPr>
-    </w:p>
-    <w:p>
-      <w:pPr>
-        <w:autoSpaceDE w:val="0"/>
-        <w:autoSpaceDN w:val="0"/>
-        <w:adjustRightInd w:val="0"/>
-        <w:spacing w:after="0" w:line="240" w:lineRule="auto"/>
-        <w:ind w:firstLine="720"/>
-        <w:rPr>
-          <w:rFonts w:ascii="Courier New" w:hAnsi="Courier New" w:cs="Courier New"/>
-        </w:rPr>
-      </w:pPr>
-      <w:r>
-        <w:rPr>
-          <w:rFonts w:ascii="Courier New" w:hAnsi="Courier New" w:cs="Courier New"/>
-        </w:rPr>
-        <w:t xml:space="preserve">CustomerId and addressId should match, then only you can </w:t>
-      </w:r>
-      <w:r>
-        <w:rPr>
-          <w:rFonts w:ascii="Courier New" w:hAnsi="Courier New" w:cs="Courier New"/>
-        </w:rPr>
-        <w:t>delete</w:t>
-      </w:r>
-      <w:r>
-        <w:rPr>
-          <w:rFonts w:ascii="Courier New" w:hAnsi="Courier New" w:cs="Courier New"/>
-        </w:rPr>
-        <w:t xml:space="preserve"> the particular address.</w:t>
-      </w:r>
-    </w:p>
-    <w:p>
-      <w:pPr>
+        <w:rPr>
+          <w:rFonts w:ascii="Courier New" w:hAnsi="Courier New" w:cs="Courier New"/>
+        </w:rPr>
+      </w:pPr>
+      <w:r>
+        <w:rPr>
+          <w:rFonts w:ascii="Courier New" w:hAnsi="Courier New" w:cs="Courier New"/>
+        </w:rPr>
+        <w:t>* While updating address if the fields specified by consumer are not matched to the fields to be updated then you will get error response, for example if you misspelled "firstName" field then the response will be</w:t>
+      </w:r>
+    </w:p>
+    <w:p>
+      <w:pPr>
+        <w:rPr>
+          <w:rFonts w:ascii="Courier New" w:hAnsi="Courier New" w:cs="Courier New"/>
+        </w:rPr>
+      </w:pPr>
+      <w:r>
+        <w:rPr>
+          <w:rFonts w:ascii="Courier New" w:hAnsi="Courier New" w:cs="Courier New"/>
+        </w:rPr>
+        <w:tab/>
+      </w:r>
+      <w:r>
         <w:rPr>
           <w:rFonts w:ascii="Courier New" w:hAnsi="Courier New" w:cs="Courier New"/>
           <w:b/>
           <w:u w:val="single"/>
         </w:rPr>
-      </w:pPr>
-    </w:p>
-    <w:p>
-      <w:pPr>
-        <w:rPr>
-          <w:rFonts w:ascii="Courier New" w:hAnsi="Courier New" w:cs="Courier New"/>
-          <w:b/>
-          <w:u w:val="single"/>
-        </w:rPr>
-      </w:pPr>
-      <w:r>
-        <w:rPr>
-          <w:rFonts w:ascii="Courier New" w:hAnsi="Courier New" w:cs="Courier New"/>
-          <w:b/>
-          <w:u w:val="single"/>
-        </w:rPr>
-        <w:t>Exceptions which may occur:</w:t>
-      </w:r>
-    </w:p>
-    <w:p>
-      <w:pPr>
-        <w:rPr>
-          <w:rFonts w:ascii="Courier New" w:hAnsi="Courier New" w:cs="Courier New"/>
-        </w:rPr>
-      </w:pPr>
-      <w:r>
-        <w:rPr>
-          <w:rFonts w:ascii="Courier New" w:hAnsi="Courier New" w:cs="Courier New"/>
-        </w:rPr>
-        <w:t>* If we give path for only customer class like "https://localhost:8443/v1.0/customer" it will give an exception as page not found.</w:t>
-      </w:r>
-    </w:p>
-    <w:p>
-      <w:pPr>
-        <w:autoSpaceDE w:val="0"/>
-        <w:autoSpaceDN w:val="0"/>
-        <w:adjustRightInd w:val="0"/>
-        <w:spacing w:after="0" w:line="240" w:lineRule="auto"/>
-        <w:ind w:left="720"/>
-        <w:rPr>
-          <w:rFonts w:ascii="Courier New" w:hAnsi="Courier New" w:cs="Courier New"/>
-          <w:b/>
-          <w:color w:val="000000"/>
-          <w:sz w:val="20"/>
-          <w:szCs w:val="20"/>
-          <w:u w:val="single"/>
-        </w:rPr>
-      </w:pPr>
-      <w:r>
-        <w:rPr>
-          <w:rFonts w:ascii="Courier New" w:hAnsi="Courier New" w:cs="Courier New"/>
-          <w:b/>
-          <w:color w:val="000000"/>
-          <w:sz w:val="20"/>
-          <w:szCs w:val="20"/>
-          <w:u w:val="single"/>
-        </w:rPr>
         <w:t>Response:</w:t>
       </w:r>
     </w:p>
     <w:p>
       <w:pPr>
-        <w:autoSpaceDE w:val="0"/>
-        <w:autoSpaceDN w:val="0"/>
-        <w:adjustRightInd w:val="0"/>
-        <w:spacing w:after="0" w:line="240" w:lineRule="auto"/>
         <w:rPr>
           <w:rFonts w:ascii="Courier New" w:hAnsi="Courier New" w:cs="Courier New"/>
         </w:rPr>
@@ -5739,1373 +7186,132 @@
     </w:p>
     <w:p>
       <w:pPr>
-        <w:autoSpaceDE w:val="0"/>
-        <w:autoSpaceDN w:val="0"/>
-        <w:adjustRightInd w:val="0"/>
-        <w:spacing w:after="0" w:line="240" w:lineRule="auto"/>
-        <w:rPr>
-          <w:rFonts w:ascii="Courier New" w:hAnsi="Courier New" w:cs="Courier New"/>
-        </w:rPr>
-      </w:pPr>
-      <w:r>
-        <w:rPr>
-          <w:rFonts w:ascii="Courier New" w:hAnsi="Courier New" w:cs="Courier New"/>
-        </w:rPr>
+        <w:rPr>
+          <w:rFonts w:ascii="Courier New" w:hAnsi="Courier New" w:cs="Courier New"/>
+        </w:rPr>
+      </w:pPr>
+      <w:r>
+        <w:rPr>
+          <w:rFonts w:ascii="Courier New" w:hAnsi="Courier New" w:cs="Courier New"/>
+        </w:rPr>
+        <w:t xml:space="preserve"> </w:t>
+      </w:r>
+      <w:r>
+        <w:rPr>
+          <w:rFonts w:ascii="Courier New" w:hAnsi="Courier New" w:cs="Courier New"/>
+        </w:rPr>
+        <w:tab/>
+      </w:r>
+      <w:r>
+        <w:rPr>
+          <w:rFonts w:ascii="Courier New" w:hAnsi="Courier New" w:cs="Courier New"/>
+        </w:rPr>
+        <w:tab/>
+      </w:r>
+      <w:r>
+        <w:rPr>
+          <w:rFonts w:ascii="Courier New" w:hAnsi="Courier New" w:cs="Courier New"/>
+        </w:rPr>
+        <w:t xml:space="preserve"> "statusCode": 400,</w:t>
+      </w:r>
+    </w:p>
+    <w:p>
+      <w:pPr>
+        <w:rPr>
+          <w:rFonts w:ascii="Courier New" w:hAnsi="Courier New" w:cs="Courier New"/>
+        </w:rPr>
+      </w:pPr>
+      <w:r>
+        <w:rPr>
+          <w:rFonts w:ascii="Courier New" w:hAnsi="Courier New" w:cs="Courier New"/>
+        </w:rPr>
+        <w:tab/>
+      </w:r>
+      <w:r>
+        <w:rPr>
+          <w:rFonts w:ascii="Courier New" w:hAnsi="Courier New" w:cs="Courier New"/>
+        </w:rPr>
+        <w:tab/>
+      </w:r>
+      <w:r>
+        <w:rPr>
+          <w:rFonts w:ascii="Courier New" w:hAnsi="Courier New" w:cs="Courier New"/>
+        </w:rPr>
+        <w:t xml:space="preserve"> "message": "HTTP 400 Bad Request, </w:t>
+      </w:r>
+      <w:r>
+        <w:rPr>
+          <w:rFonts w:ascii="Courier New" w:hAnsi="Courier New" w:cs="Courier New"/>
+        </w:rPr>
+        <w:t xml:space="preserve">Error please check the </w:t>
+      </w:r>
+      <w:r>
+        <w:rPr>
+          <w:rFonts w:ascii="Courier New" w:hAnsi="Courier New" w:cs="Courier New"/>
+        </w:rPr>
+        <w:tab/>
+      </w:r>
+      <w:r>
+        <w:rPr>
+          <w:rFonts w:ascii="Courier New" w:hAnsi="Courier New" w:cs="Courier New"/>
+        </w:rPr>
+        <w:tab/>
+      </w:r>
+      <w:r>
+        <w:rPr>
+          <w:rFonts w:ascii="Courier New" w:hAnsi="Courier New" w:cs="Courier New"/>
+        </w:rPr>
+        <w:tab/>
+      </w:r>
+      <w:r>
+        <w:rPr>
+          <w:rFonts w:ascii="Courier New" w:hAnsi="Courier New" w:cs="Courier New"/>
+        </w:rPr>
+        <w:tab/>
         <w:t xml:space="preserve">  </w:t>
       </w:r>
       <w:r>
         <w:rPr>
           <w:rFonts w:ascii="Courier New" w:hAnsi="Courier New" w:cs="Courier New"/>
         </w:rPr>
-        <w:tab/>
-      </w:r>
-      <w:r>
-        <w:rPr>
-          <w:rFonts w:ascii="Courier New" w:hAnsi="Courier New" w:cs="Courier New"/>
-        </w:rPr>
-        <w:tab/>
-        <w:t>"statusCode": 404</w:t>
-      </w:r>
-      <w:r>
-        <w:rPr>
-          <w:rFonts w:ascii="Courier New" w:hAnsi="Courier New" w:cs="Courier New"/>
-        </w:rPr>
-        <w:t>,</w:t>
-      </w:r>
-    </w:p>
-    <w:p>
-      <w:pPr>
-        <w:autoSpaceDE w:val="0"/>
-        <w:autoSpaceDN w:val="0"/>
-        <w:adjustRightInd w:val="0"/>
-        <w:spacing w:after="0" w:line="240" w:lineRule="auto"/>
-        <w:rPr>
-          <w:rFonts w:ascii="Courier New" w:hAnsi="Courier New" w:cs="Courier New"/>
-        </w:rPr>
-      </w:pPr>
-    </w:p>
-    <w:p>
-      <w:pPr>
-        <w:autoSpaceDE w:val="0"/>
-        <w:autoSpaceDN w:val="0"/>
-        <w:adjustRightInd w:val="0"/>
-        <w:spacing w:after="0" w:line="240" w:lineRule="auto"/>
-        <w:rPr>
-          <w:rFonts w:ascii="Courier New" w:hAnsi="Courier New" w:cs="Courier New"/>
-        </w:rPr>
-      </w:pPr>
-      <w:r>
-        <w:rPr>
-          <w:rFonts w:ascii="Courier New" w:hAnsi="Courier New" w:cs="Courier New"/>
-        </w:rPr>
+        <w:t xml:space="preserve">field names which you had given.Some of them </w:t>
+      </w:r>
+      <w:r>
+        <w:rPr>
+          <w:rFonts w:ascii="Courier New" w:hAnsi="Courier New" w:cs="Courier New"/>
+        </w:rPr>
+        <w:tab/>
+      </w:r>
+      <w:r>
+        <w:rPr>
+          <w:rFonts w:ascii="Courier New" w:hAnsi="Courier New" w:cs="Courier New"/>
+        </w:rPr>
+        <w:tab/>
+      </w:r>
+      <w:r>
+        <w:rPr>
+          <w:rFonts w:ascii="Courier New" w:hAnsi="Courier New" w:cs="Courier New"/>
+        </w:rPr>
+        <w:tab/>
+      </w:r>
+      <w:r>
+        <w:rPr>
+          <w:rFonts w:ascii="Courier New" w:hAnsi="Courier New" w:cs="Courier New"/>
+        </w:rPr>
+        <w:tab/>
         <w:t xml:space="preserve">  </w:t>
       </w:r>
       <w:r>
         <w:rPr>
           <w:rFonts w:ascii="Courier New" w:hAnsi="Courier New" w:cs="Courier New"/>
         </w:rPr>
-        <w:tab/>
-      </w:r>
-      <w:r>
-        <w:rPr>
-          <w:rFonts w:ascii="Courier New" w:hAnsi="Courier New" w:cs="Courier New"/>
-        </w:rPr>
-        <w:tab/>
-        <w:t>"message": "</w:t>
-      </w:r>
-      <w:r>
-        <w:rPr>
-          <w:rFonts w:ascii="Courier New" w:hAnsi="Courier New" w:cs="Courier New"/>
-        </w:rPr>
-        <w:t>HTTP 404 Page Not Found</w:t>
+        <w:t>are misspelled</w:t>
       </w:r>
       <w:r>
         <w:rPr>
           <w:rFonts w:ascii="Courier New" w:hAnsi="Courier New" w:cs="Courier New"/>
         </w:rPr>
         <w:t>",</w:t>
-      </w:r>
-    </w:p>
-    <w:p>
-      <w:pPr>
-        <w:autoSpaceDE w:val="0"/>
-        <w:autoSpaceDN w:val="0"/>
-        <w:adjustRightInd w:val="0"/>
-        <w:spacing w:after="0" w:line="240" w:lineRule="auto"/>
-        <w:rPr>
-          <w:rFonts w:ascii="Courier New" w:hAnsi="Courier New" w:cs="Courier New"/>
-        </w:rPr>
-      </w:pPr>
-    </w:p>
-    <w:p>
-      <w:pPr>
-        <w:autoSpaceDE w:val="0"/>
-        <w:autoSpaceDN w:val="0"/>
-        <w:adjustRightInd w:val="0"/>
-        <w:spacing w:after="0" w:line="240" w:lineRule="auto"/>
-        <w:rPr>
-          <w:rFonts w:ascii="Courier New" w:hAnsi="Courier New" w:cs="Courier New"/>
-        </w:rPr>
-      </w:pPr>
-      <w:r>
-        <w:rPr>
-          <w:rFonts w:ascii="Courier New" w:hAnsi="Courier New" w:cs="Courier New"/>
-        </w:rPr>
-        <w:t xml:space="preserve">  </w:t>
-      </w:r>
-      <w:r>
-        <w:rPr>
-          <w:rFonts w:ascii="Courier New" w:hAnsi="Courier New" w:cs="Courier New"/>
-        </w:rPr>
-        <w:tab/>
-      </w:r>
-      <w:r>
-        <w:rPr>
-          <w:rFonts w:ascii="Courier New" w:hAnsi="Courier New" w:cs="Courier New"/>
-        </w:rPr>
-        <w:tab/>
-        <w:t xml:space="preserve">"source": </w:t>
-      </w:r>
-      <w:r>
-        <w:rPr>
-          <w:rFonts w:ascii="Courier New" w:hAnsi="Courier New" w:cs="Courier New"/>
-        </w:rPr>
-        <w:t>""</w:t>
-      </w:r>
-    </w:p>
-    <w:p>
-      <w:pPr>
-        <w:autoSpaceDE w:val="0"/>
-        <w:autoSpaceDN w:val="0"/>
-        <w:adjustRightInd w:val="0"/>
-        <w:spacing w:after="0" w:line="240" w:lineRule="auto"/>
-        <w:ind w:firstLine="720"/>
-        <w:rPr>
-          <w:rFonts w:ascii="Courier New" w:hAnsi="Courier New" w:cs="Courier New"/>
-        </w:rPr>
-      </w:pPr>
-      <w:r>
-        <w:rPr>
-          <w:rFonts w:ascii="Courier New" w:hAnsi="Courier New" w:cs="Courier New"/>
-        </w:rPr>
-        <w:t>}</w:t>
-      </w:r>
-    </w:p>
-    <w:p>
-      <w:pPr>
-        <w:rPr>
-          <w:rFonts w:ascii="Courier New" w:hAnsi="Courier New" w:cs="Courier New"/>
-        </w:rPr>
-      </w:pPr>
-    </w:p>
-    <w:p>
-      <w:pPr>
-        <w:rPr>
-          <w:rFonts w:ascii="Courier New" w:hAnsi="Courier New" w:cs="Courier New"/>
-        </w:rPr>
-      </w:pPr>
-      <w:r>
-        <w:rPr>
-          <w:rFonts w:ascii="Courier New" w:hAnsi="Courier New" w:cs="Courier New"/>
-        </w:rPr>
-        <w:t xml:space="preserve">* If you give wrong key your will get unauthorized exception or if you </w:t>
-      </w:r>
-      <w:r>
-        <w:rPr>
-          <w:rFonts w:ascii="Courier New" w:hAnsi="Courier New" w:cs="Courier New"/>
-        </w:rPr>
-        <w:t>give content as other than "apiK</w:t>
-      </w:r>
-      <w:r>
-        <w:rPr>
-          <w:rFonts w:ascii="Courier New" w:hAnsi="Courier New" w:cs="Courier New"/>
-        </w:rPr>
-        <w:t>ey" you will get "specify content correctly exception".</w:t>
-      </w:r>
-    </w:p>
-    <w:p>
-      <w:pPr>
-        <w:autoSpaceDE w:val="0"/>
-        <w:autoSpaceDN w:val="0"/>
-        <w:adjustRightInd w:val="0"/>
-        <w:spacing w:after="0" w:line="240" w:lineRule="auto"/>
-        <w:ind w:left="720"/>
-        <w:rPr>
-          <w:rFonts w:ascii="Courier New" w:hAnsi="Courier New" w:cs="Courier New"/>
-          <w:b/>
-          <w:color w:val="000000"/>
-          <w:sz w:val="20"/>
-          <w:szCs w:val="20"/>
-          <w:u w:val="single"/>
-        </w:rPr>
-      </w:pPr>
-      <w:r>
-        <w:rPr>
-          <w:rFonts w:ascii="Courier New" w:hAnsi="Courier New" w:cs="Courier New"/>
-          <w:b/>
-          <w:color w:val="000000"/>
-          <w:sz w:val="20"/>
-          <w:szCs w:val="20"/>
-          <w:u w:val="single"/>
-        </w:rPr>
-        <w:t>Response:</w:t>
-      </w:r>
-    </w:p>
-    <w:p>
-      <w:pPr>
-        <w:autoSpaceDE w:val="0"/>
-        <w:autoSpaceDN w:val="0"/>
-        <w:adjustRightInd w:val="0"/>
-        <w:spacing w:after="0" w:line="240" w:lineRule="auto"/>
-        <w:rPr>
-          <w:rFonts w:ascii="Courier New" w:hAnsi="Courier New" w:cs="Courier New"/>
-        </w:rPr>
-      </w:pPr>
-      <w:r>
-        <w:rPr>
-          <w:rFonts w:ascii="Courier New" w:hAnsi="Courier New" w:cs="Courier New"/>
-        </w:rPr>
-        <w:tab/>
-      </w:r>
-      <w:r>
-        <w:rPr>
-          <w:rFonts w:ascii="Courier New" w:hAnsi="Courier New" w:cs="Courier New"/>
-        </w:rPr>
-        <w:t>{</w:t>
-      </w:r>
-    </w:p>
-    <w:p>
-      <w:pPr>
-        <w:autoSpaceDE w:val="0"/>
-        <w:autoSpaceDN w:val="0"/>
-        <w:adjustRightInd w:val="0"/>
-        <w:spacing w:after="0" w:line="240" w:lineRule="auto"/>
-        <w:rPr>
-          <w:rFonts w:ascii="Courier New" w:hAnsi="Courier New" w:cs="Courier New"/>
-        </w:rPr>
-      </w:pPr>
-      <w:r>
-        <w:rPr>
-          <w:rFonts w:ascii="Courier New" w:hAnsi="Courier New" w:cs="Courier New"/>
-        </w:rPr>
-        <w:t xml:space="preserve">  </w:t>
-      </w:r>
-      <w:r>
-        <w:rPr>
-          <w:rFonts w:ascii="Courier New" w:hAnsi="Courier New" w:cs="Courier New"/>
-        </w:rPr>
-        <w:tab/>
-      </w:r>
-      <w:r>
-        <w:rPr>
-          <w:rFonts w:ascii="Courier New" w:hAnsi="Courier New" w:cs="Courier New"/>
-        </w:rPr>
-        <w:tab/>
-        <w:t>"statusCode": 401</w:t>
-      </w:r>
-      <w:r>
-        <w:rPr>
-          <w:rFonts w:ascii="Courier New" w:hAnsi="Courier New" w:cs="Courier New"/>
-        </w:rPr>
-        <w:t>,</w:t>
-      </w:r>
-    </w:p>
-    <w:p>
-      <w:pPr>
-        <w:autoSpaceDE w:val="0"/>
-        <w:autoSpaceDN w:val="0"/>
-        <w:adjustRightInd w:val="0"/>
-        <w:spacing w:after="0" w:line="240" w:lineRule="auto"/>
-        <w:rPr>
-          <w:rFonts w:ascii="Courier New" w:hAnsi="Courier New" w:cs="Courier New"/>
-        </w:rPr>
-      </w:pPr>
-    </w:p>
-    <w:p>
-      <w:pPr>
-        <w:autoSpaceDE w:val="0"/>
-        <w:autoSpaceDN w:val="0"/>
-        <w:adjustRightInd w:val="0"/>
-        <w:spacing w:after="0" w:line="240" w:lineRule="auto"/>
-        <w:rPr>
-          <w:rFonts w:ascii="Courier New" w:hAnsi="Courier New" w:cs="Courier New"/>
-        </w:rPr>
-      </w:pPr>
-      <w:r>
-        <w:rPr>
-          <w:rFonts w:ascii="Courier New" w:hAnsi="Courier New" w:cs="Courier New"/>
-        </w:rPr>
-        <w:t xml:space="preserve">  </w:t>
-      </w:r>
-      <w:r>
-        <w:rPr>
-          <w:rFonts w:ascii="Courier New" w:hAnsi="Courier New" w:cs="Courier New"/>
-        </w:rPr>
-        <w:tab/>
-      </w:r>
-      <w:r>
-        <w:rPr>
-          <w:rFonts w:ascii="Courier New" w:hAnsi="Courier New" w:cs="Courier New"/>
-        </w:rPr>
-        <w:tab/>
-        <w:t>"message": "</w:t>
-      </w:r>
-      <w:r>
-        <w:t xml:space="preserve"> </w:t>
-      </w:r>
-      <w:r>
-        <w:rPr>
-          <w:rFonts w:ascii="Courier New" w:hAnsi="Courier New" w:cs="Courier New"/>
-        </w:rPr>
-        <w:t xml:space="preserve">HTTP 401 Unauthorized, Invalid API key </w:t>
-      </w:r>
-      <w:r>
-        <w:rPr>
-          <w:rFonts w:ascii="Courier New" w:hAnsi="Courier New" w:cs="Courier New"/>
-        </w:rPr>
-        <w:tab/>
-      </w:r>
-      <w:r>
-        <w:rPr>
-          <w:rFonts w:ascii="Courier New" w:hAnsi="Courier New" w:cs="Courier New"/>
-        </w:rPr>
-        <w:tab/>
-      </w:r>
-      <w:r>
-        <w:rPr>
-          <w:rFonts w:ascii="Courier New" w:hAnsi="Courier New" w:cs="Courier New"/>
-        </w:rPr>
-        <w:tab/>
-      </w:r>
-      <w:r>
-        <w:rPr>
-          <w:rFonts w:ascii="Courier New" w:hAnsi="Courier New" w:cs="Courier New"/>
-        </w:rPr>
-        <w:tab/>
-      </w:r>
-      <w:r>
-        <w:rPr>
-          <w:rFonts w:ascii="Courier New" w:hAnsi="Courier New" w:cs="Courier New"/>
-        </w:rPr>
-        <w:tab/>
-      </w:r>
-      <w:r>
-        <w:rPr>
-          <w:rFonts w:ascii="Courier New" w:hAnsi="Courier New" w:cs="Courier New"/>
-        </w:rPr>
-        <w:t>specified or key is inActive</w:t>
-      </w:r>
-      <w:r>
-        <w:rPr>
-          <w:rFonts w:ascii="Courier New" w:hAnsi="Courier New" w:cs="Courier New"/>
-        </w:rPr>
-        <w:t>",</w:t>
-      </w:r>
-    </w:p>
-    <w:p>
-      <w:pPr>
-        <w:autoSpaceDE w:val="0"/>
-        <w:autoSpaceDN w:val="0"/>
-        <w:adjustRightInd w:val="0"/>
-        <w:spacing w:after="0" w:line="240" w:lineRule="auto"/>
-        <w:rPr>
-          <w:rFonts w:ascii="Courier New" w:hAnsi="Courier New" w:cs="Courier New"/>
-        </w:rPr>
-      </w:pPr>
-    </w:p>
-    <w:p>
-      <w:pPr>
-        <w:autoSpaceDE w:val="0"/>
-        <w:autoSpaceDN w:val="0"/>
-        <w:adjustRightInd w:val="0"/>
-        <w:spacing w:after="0" w:line="240" w:lineRule="auto"/>
-        <w:rPr>
-          <w:rFonts w:ascii="Courier New" w:hAnsi="Courier New" w:cs="Courier New"/>
-        </w:rPr>
-      </w:pPr>
-      <w:r>
-        <w:rPr>
-          <w:rFonts w:ascii="Courier New" w:hAnsi="Courier New" w:cs="Courier New"/>
-        </w:rPr>
-        <w:t xml:space="preserve">  </w:t>
-      </w:r>
-      <w:r>
-        <w:rPr>
-          <w:rFonts w:ascii="Courier New" w:hAnsi="Courier New" w:cs="Courier New"/>
-        </w:rPr>
-        <w:tab/>
-      </w:r>
-      <w:r>
-        <w:rPr>
-          <w:rFonts w:ascii="Courier New" w:hAnsi="Courier New" w:cs="Courier New"/>
-        </w:rPr>
-        <w:tab/>
-        <w:t xml:space="preserve">"source": </w:t>
-      </w:r>
-      <w:r>
-        <w:rPr>
-          <w:rFonts w:ascii="Courier New" w:hAnsi="Courier New" w:cs="Courier New"/>
-        </w:rPr>
-        <w:t>""</w:t>
-      </w:r>
-    </w:p>
-    <w:p>
-      <w:pPr>
-        <w:autoSpaceDE w:val="0"/>
-        <w:autoSpaceDN w:val="0"/>
-        <w:adjustRightInd w:val="0"/>
-        <w:spacing w:after="0" w:line="240" w:lineRule="auto"/>
-        <w:ind w:firstLine="720"/>
-        <w:rPr>
-          <w:rFonts w:ascii="Courier New" w:hAnsi="Courier New" w:cs="Courier New"/>
-        </w:rPr>
-      </w:pPr>
-      <w:r>
-        <w:rPr>
-          <w:rFonts w:ascii="Courier New" w:hAnsi="Courier New" w:cs="Courier New"/>
-        </w:rPr>
-        <w:t>}</w:t>
-      </w:r>
-    </w:p>
-    <w:p>
-      <w:pPr>
-        <w:autoSpaceDE w:val="0"/>
-        <w:autoSpaceDN w:val="0"/>
-        <w:adjustRightInd w:val="0"/>
-        <w:spacing w:after="0" w:line="240" w:lineRule="auto"/>
-        <w:ind w:firstLine="720"/>
-        <w:rPr>
-          <w:rFonts w:ascii="Courier New" w:hAnsi="Courier New" w:cs="Courier New"/>
-        </w:rPr>
-      </w:pPr>
-    </w:p>
-    <w:p>
-      <w:pPr>
-        <w:rPr>
-          <w:rFonts w:ascii="Courier New" w:hAnsi="Courier New" w:cs="Courier New"/>
-        </w:rPr>
-      </w:pPr>
-    </w:p>
-    <w:p>
-      <w:pPr>
-        <w:rPr>
-          <w:rFonts w:ascii="Courier New" w:hAnsi="Courier New" w:cs="Courier New"/>
-        </w:rPr>
-      </w:pPr>
-      <w:r>
-        <w:rPr>
-          <w:rFonts w:ascii="Courier New" w:hAnsi="Courier New" w:cs="Courier New"/>
-        </w:rPr>
-        <w:t>* If you mis-spelled any parameter in content-type like "apiKey" or "accessParam" or "customerId" or "requiredFields" you will get response like</w:t>
-      </w:r>
-    </w:p>
-    <w:p>
-      <w:pPr>
-        <w:autoSpaceDE w:val="0"/>
-        <w:autoSpaceDN w:val="0"/>
-        <w:adjustRightInd w:val="0"/>
-        <w:spacing w:after="0" w:line="240" w:lineRule="auto"/>
-        <w:ind w:left="720"/>
-        <w:rPr>
-          <w:rFonts w:ascii="Courier New" w:hAnsi="Courier New" w:cs="Courier New"/>
-          <w:b/>
-          <w:color w:val="000000"/>
-          <w:sz w:val="20"/>
-          <w:szCs w:val="20"/>
-          <w:u w:val="single"/>
-        </w:rPr>
-      </w:pPr>
-      <w:r>
-        <w:rPr>
-          <w:rFonts w:ascii="Courier New" w:hAnsi="Courier New" w:cs="Courier New"/>
-          <w:b/>
-          <w:color w:val="000000"/>
-          <w:sz w:val="20"/>
-          <w:szCs w:val="20"/>
-          <w:u w:val="single"/>
-        </w:rPr>
-        <w:t>Response:</w:t>
-      </w:r>
-    </w:p>
-    <w:p>
-      <w:pPr>
-        <w:autoSpaceDE w:val="0"/>
-        <w:autoSpaceDN w:val="0"/>
-        <w:adjustRightInd w:val="0"/>
-        <w:spacing w:after="0" w:line="240" w:lineRule="auto"/>
-        <w:rPr>
-          <w:rFonts w:ascii="Courier New" w:hAnsi="Courier New" w:cs="Courier New"/>
-        </w:rPr>
-      </w:pPr>
-      <w:r>
-        <w:rPr>
-          <w:rFonts w:ascii="Courier New" w:hAnsi="Courier New" w:cs="Courier New"/>
-        </w:rPr>
-        <w:tab/>
-      </w:r>
-      <w:r>
-        <w:rPr>
-          <w:rFonts w:ascii="Courier New" w:hAnsi="Courier New" w:cs="Courier New"/>
-        </w:rPr>
-        <w:t>{</w:t>
-      </w:r>
-    </w:p>
-    <w:p>
-      <w:pPr>
-        <w:autoSpaceDE w:val="0"/>
-        <w:autoSpaceDN w:val="0"/>
-        <w:adjustRightInd w:val="0"/>
-        <w:spacing w:after="0" w:line="240" w:lineRule="auto"/>
-        <w:rPr>
-          <w:rFonts w:ascii="Courier New" w:hAnsi="Courier New" w:cs="Courier New"/>
-        </w:rPr>
-      </w:pPr>
-      <w:r>
-        <w:rPr>
-          <w:rFonts w:ascii="Courier New" w:hAnsi="Courier New" w:cs="Courier New"/>
-        </w:rPr>
-        <w:t xml:space="preserve">  </w:t>
-      </w:r>
-      <w:r>
-        <w:rPr>
-          <w:rFonts w:ascii="Courier New" w:hAnsi="Courier New" w:cs="Courier New"/>
-        </w:rPr>
-        <w:tab/>
-      </w:r>
-      <w:r>
-        <w:rPr>
-          <w:rFonts w:ascii="Courier New" w:hAnsi="Courier New" w:cs="Courier New"/>
-        </w:rPr>
-        <w:tab/>
-        <w:t>"statusCode": 400</w:t>
-      </w:r>
-      <w:r>
-        <w:rPr>
-          <w:rFonts w:ascii="Courier New" w:hAnsi="Courier New" w:cs="Courier New"/>
-        </w:rPr>
-        <w:t>,</w:t>
-      </w:r>
-    </w:p>
-    <w:p>
-      <w:pPr>
-        <w:autoSpaceDE w:val="0"/>
-        <w:autoSpaceDN w:val="0"/>
-        <w:adjustRightInd w:val="0"/>
-        <w:spacing w:after="0" w:line="240" w:lineRule="auto"/>
-        <w:rPr>
-          <w:rFonts w:ascii="Courier New" w:hAnsi="Courier New" w:cs="Courier New"/>
-        </w:rPr>
-      </w:pPr>
-    </w:p>
-    <w:p>
-      <w:pPr>
-        <w:autoSpaceDE w:val="0"/>
-        <w:autoSpaceDN w:val="0"/>
-        <w:adjustRightInd w:val="0"/>
-        <w:spacing w:after="0" w:line="240" w:lineRule="auto"/>
-        <w:rPr>
-          <w:rFonts w:ascii="Courier New" w:hAnsi="Courier New" w:cs="Courier New"/>
-        </w:rPr>
-      </w:pPr>
-      <w:r>
-        <w:rPr>
-          <w:rFonts w:ascii="Courier New" w:hAnsi="Courier New" w:cs="Courier New"/>
-        </w:rPr>
-        <w:t xml:space="preserve">  </w:t>
-      </w:r>
-      <w:r>
-        <w:rPr>
-          <w:rFonts w:ascii="Courier New" w:hAnsi="Courier New" w:cs="Courier New"/>
-        </w:rPr>
-        <w:tab/>
-      </w:r>
-      <w:r>
-        <w:rPr>
-          <w:rFonts w:ascii="Courier New" w:hAnsi="Courier New" w:cs="Courier New"/>
-        </w:rPr>
-        <w:tab/>
-        <w:t xml:space="preserve">"message": </w:t>
-      </w:r>
-      <w:r>
-        <w:rPr>
-          <w:rFonts w:ascii="Courier New" w:hAnsi="Courier New" w:cs="Courier New"/>
-        </w:rPr>
-        <w:t>HTTP 400 B</w:t>
-      </w:r>
-      <w:r>
-        <w:rPr>
-          <w:rFonts w:ascii="Courier New" w:hAnsi="Courier New" w:cs="Courier New"/>
-        </w:rPr>
-        <w:t xml:space="preserve">ad Request, Content-Type or apiKey </w:t>
-      </w:r>
-      <w:r>
-        <w:rPr>
-          <w:rFonts w:ascii="Courier New" w:hAnsi="Courier New" w:cs="Courier New"/>
-        </w:rPr>
-        <w:tab/>
-      </w:r>
-      <w:r>
-        <w:rPr>
-          <w:rFonts w:ascii="Courier New" w:hAnsi="Courier New" w:cs="Courier New"/>
-        </w:rPr>
-        <w:tab/>
-      </w:r>
-      <w:r>
-        <w:rPr>
-          <w:rFonts w:ascii="Courier New" w:hAnsi="Courier New" w:cs="Courier New"/>
-        </w:rPr>
-        <w:tab/>
-      </w:r>
-      <w:r>
-        <w:rPr>
-          <w:rFonts w:ascii="Courier New" w:hAnsi="Courier New" w:cs="Courier New"/>
-        </w:rPr>
-        <w:tab/>
-      </w:r>
-      <w:r>
-        <w:rPr>
-          <w:rFonts w:ascii="Courier New" w:hAnsi="Courier New" w:cs="Courier New"/>
-        </w:rPr>
-        <w:t>or customerI</w:t>
-      </w:r>
-      <w:r>
-        <w:rPr>
-          <w:rFonts w:ascii="Courier New" w:hAnsi="Courier New" w:cs="Courier New"/>
-        </w:rPr>
-        <w:t xml:space="preserve">d or </w:t>
-      </w:r>
-      <w:r>
-        <w:rPr>
-          <w:rFonts w:ascii="Courier New" w:hAnsi="Courier New" w:cs="Courier New"/>
-        </w:rPr>
-        <w:t>requiredFields</w:t>
-      </w:r>
-      <w:r>
-        <w:rPr>
-          <w:rFonts w:ascii="Courier New" w:hAnsi="Courier New" w:cs="Courier New"/>
-        </w:rPr>
-        <w:t xml:space="preserve"> spelled </w:t>
-      </w:r>
-      <w:r>
-        <w:rPr>
-          <w:rFonts w:ascii="Courier New" w:hAnsi="Courier New" w:cs="Courier New"/>
-        </w:rPr>
-        <w:tab/>
-      </w:r>
-      <w:r>
-        <w:rPr>
-          <w:rFonts w:ascii="Courier New" w:hAnsi="Courier New" w:cs="Courier New"/>
-        </w:rPr>
-        <w:tab/>
-      </w:r>
-      <w:r>
-        <w:rPr>
-          <w:rFonts w:ascii="Courier New" w:hAnsi="Courier New" w:cs="Courier New"/>
-        </w:rPr>
-        <w:tab/>
-      </w:r>
-      <w:r>
-        <w:rPr>
-          <w:rFonts w:ascii="Courier New" w:hAnsi="Courier New" w:cs="Courier New"/>
-        </w:rPr>
-        <w:tab/>
-      </w:r>
-      <w:r>
-        <w:rPr>
-          <w:rFonts w:ascii="Courier New" w:hAnsi="Courier New" w:cs="Courier New"/>
-        </w:rPr>
-        <w:tab/>
-      </w:r>
-      <w:r>
-        <w:rPr>
-          <w:rFonts w:ascii="Courier New" w:hAnsi="Courier New" w:cs="Courier New"/>
-        </w:rPr>
-        <w:t>Incorrectly</w:t>
-      </w:r>
-      <w:r>
-        <w:rPr>
-          <w:rFonts w:ascii="Courier New" w:hAnsi="Courier New" w:cs="Courier New"/>
-        </w:rPr>
-        <w:t>",</w:t>
-      </w:r>
-    </w:p>
-    <w:p>
-      <w:pPr>
-        <w:autoSpaceDE w:val="0"/>
-        <w:autoSpaceDN w:val="0"/>
-        <w:adjustRightInd w:val="0"/>
-        <w:spacing w:after="0" w:line="240" w:lineRule="auto"/>
-        <w:rPr>
-          <w:rFonts w:ascii="Courier New" w:hAnsi="Courier New" w:cs="Courier New"/>
-        </w:rPr>
-      </w:pPr>
-    </w:p>
-    <w:p>
-      <w:pPr>
-        <w:autoSpaceDE w:val="0"/>
-        <w:autoSpaceDN w:val="0"/>
-        <w:adjustRightInd w:val="0"/>
-        <w:spacing w:after="0" w:line="240" w:lineRule="auto"/>
-        <w:rPr>
-          <w:rFonts w:ascii="Courier New" w:hAnsi="Courier New" w:cs="Courier New"/>
-        </w:rPr>
-      </w:pPr>
-      <w:r>
-        <w:rPr>
-          <w:rFonts w:ascii="Courier New" w:hAnsi="Courier New" w:cs="Courier New"/>
-        </w:rPr>
-        <w:t xml:space="preserve">  </w:t>
-      </w:r>
-      <w:r>
-        <w:rPr>
-          <w:rFonts w:ascii="Courier New" w:hAnsi="Courier New" w:cs="Courier New"/>
-        </w:rPr>
-        <w:tab/>
-      </w:r>
-      <w:r>
-        <w:rPr>
-          <w:rFonts w:ascii="Courier New" w:hAnsi="Courier New" w:cs="Courier New"/>
-        </w:rPr>
-        <w:tab/>
-        <w:t xml:space="preserve">"source": </w:t>
-      </w:r>
-      <w:r>
-        <w:rPr>
-          <w:rFonts w:ascii="Courier New" w:hAnsi="Courier New" w:cs="Courier New"/>
-        </w:rPr>
-        <w:t>""</w:t>
-      </w:r>
-    </w:p>
-    <w:p>
-      <w:pPr>
-        <w:autoSpaceDE w:val="0"/>
-        <w:autoSpaceDN w:val="0"/>
-        <w:adjustRightInd w:val="0"/>
-        <w:spacing w:after="0" w:line="240" w:lineRule="auto"/>
-        <w:ind w:firstLine="720"/>
-        <w:rPr>
-          <w:rFonts w:ascii="Courier New" w:hAnsi="Courier New" w:cs="Courier New"/>
-        </w:rPr>
-      </w:pPr>
-      <w:r>
-        <w:rPr>
-          <w:rFonts w:ascii="Courier New" w:hAnsi="Courier New" w:cs="Courier New"/>
-        </w:rPr>
-        <w:t>}</w:t>
-      </w:r>
-    </w:p>
-    <w:p>
-      <w:pPr>
-        <w:rPr>
-          <w:rFonts w:ascii="Courier New" w:hAnsi="Courier New" w:cs="Courier New"/>
-          <w:b/>
-          <w:u w:val="single"/>
-        </w:rPr>
-      </w:pPr>
-    </w:p>
-    <w:p>
-      <w:pPr>
-        <w:rPr>
-          <w:rFonts w:ascii="Courier New" w:hAnsi="Courier New" w:cs="Courier New"/>
-        </w:rPr>
-      </w:pPr>
-      <w:r>
-        <w:rPr>
-          <w:rFonts w:ascii="Courier New" w:hAnsi="Courier New" w:cs="Courier New"/>
-        </w:rPr>
-        <w:t xml:space="preserve">* If specified customerId and addressId not matched,it means addressId on which you want to perform any action like update or delete, that addressId should belong to the customerId which you mentioned if not you will get response like </w:t>
-      </w:r>
-    </w:p>
-    <w:p>
-      <w:pPr>
-        <w:rPr>
-          <w:rFonts w:ascii="Courier New" w:hAnsi="Courier New" w:cs="Courier New"/>
-          <w:b/>
-          <w:u w:val="single"/>
-        </w:rPr>
-      </w:pPr>
-      <w:r>
-        <w:rPr>
-          <w:rFonts w:ascii="Courier New" w:hAnsi="Courier New" w:cs="Courier New"/>
-        </w:rPr>
-        <w:tab/>
-      </w:r>
-      <w:r>
-        <w:rPr>
-          <w:rFonts w:ascii="Courier New" w:hAnsi="Courier New" w:cs="Courier New"/>
-          <w:b/>
-          <w:u w:val="single"/>
-        </w:rPr>
-        <w:t>Response:</w:t>
-      </w:r>
-    </w:p>
-    <w:p>
-      <w:pPr>
-        <w:rPr>
-          <w:rFonts w:ascii="Courier New" w:hAnsi="Courier New" w:cs="Courier New"/>
-        </w:rPr>
-      </w:pPr>
-      <w:r>
-        <w:rPr>
-          <w:rFonts w:ascii="Courier New" w:hAnsi="Courier New" w:cs="Courier New"/>
-        </w:rPr>
-        <w:tab/>
-      </w:r>
-      <w:r>
-        <w:rPr>
-          <w:rFonts w:ascii="Courier New" w:hAnsi="Courier New" w:cs="Courier New"/>
-        </w:rPr>
-        <w:t>{</w:t>
-      </w:r>
-    </w:p>
-    <w:p>
-      <w:pPr>
-        <w:rPr>
-          <w:rFonts w:ascii="Courier New" w:hAnsi="Courier New" w:cs="Courier New"/>
-        </w:rPr>
-      </w:pPr>
-      <w:r>
-        <w:rPr>
-          <w:rFonts w:ascii="Courier New" w:hAnsi="Courier New" w:cs="Courier New"/>
-        </w:rPr>
-        <w:t xml:space="preserve">  </w:t>
-      </w:r>
-      <w:r>
-        <w:rPr>
-          <w:rFonts w:ascii="Courier New" w:hAnsi="Courier New" w:cs="Courier New"/>
-        </w:rPr>
-        <w:tab/>
-      </w:r>
-      <w:r>
-        <w:rPr>
-          <w:rFonts w:ascii="Courier New" w:hAnsi="Courier New" w:cs="Courier New"/>
-        </w:rPr>
-        <w:tab/>
-        <w:t>"statusCode": 400,</w:t>
-      </w:r>
-    </w:p>
-    <w:p>
-      <w:pPr>
-        <w:rPr>
-          <w:rFonts w:ascii="Courier New" w:hAnsi="Courier New" w:cs="Courier New"/>
-        </w:rPr>
-      </w:pPr>
-      <w:r>
-        <w:rPr>
-          <w:rFonts w:ascii="Courier New" w:hAnsi="Courier New" w:cs="Courier New"/>
-        </w:rPr>
-        <w:t xml:space="preserve">  </w:t>
-      </w:r>
-      <w:r>
-        <w:rPr>
-          <w:rFonts w:ascii="Courier New" w:hAnsi="Courier New" w:cs="Courier New"/>
-        </w:rPr>
-        <w:tab/>
-      </w:r>
-      <w:r>
-        <w:rPr>
-          <w:rFonts w:ascii="Courier New" w:hAnsi="Courier New" w:cs="Courier New"/>
-        </w:rPr>
-        <w:tab/>
-      </w:r>
-      <w:r>
-        <w:rPr>
-          <w:rFonts w:ascii="Courier New" w:hAnsi="Courier New" w:cs="Courier New"/>
-        </w:rPr>
-        <w:t xml:space="preserve">"message": "HTTP 400 Bad Request, AddressId </w:t>
-      </w:r>
-      <w:r>
-        <w:rPr>
-          <w:rFonts w:ascii="Courier New" w:hAnsi="Courier New" w:cs="Courier New"/>
-        </w:rPr>
-        <w:t xml:space="preserve">"specified </w:t>
-      </w:r>
-      <w:r>
-        <w:rPr>
-          <w:rFonts w:ascii="Courier New" w:hAnsi="Courier New" w:cs="Courier New"/>
-        </w:rPr>
-        <w:tab/>
-      </w:r>
-      <w:r>
-        <w:rPr>
-          <w:rFonts w:ascii="Courier New" w:hAnsi="Courier New" w:cs="Courier New"/>
-        </w:rPr>
-        <w:tab/>
-      </w:r>
-      <w:r>
-        <w:rPr>
-          <w:rFonts w:ascii="Courier New" w:hAnsi="Courier New" w:cs="Courier New"/>
-        </w:rPr>
-        <w:tab/>
-      </w:r>
-      <w:r>
-        <w:rPr>
-          <w:rFonts w:ascii="Courier New" w:hAnsi="Courier New" w:cs="Courier New"/>
-        </w:rPr>
-        <w:tab/>
-        <w:t xml:space="preserve"> AddressId"</w:t>
-      </w:r>
-      <w:r>
-        <w:rPr>
-          <w:rFonts w:ascii="Courier New" w:hAnsi="Courier New" w:cs="Courier New"/>
-        </w:rPr>
-        <w:t xml:space="preserve"> was not matched to</w:t>
-      </w:r>
-      <w:r>
-        <w:rPr>
-          <w:rFonts w:ascii="Courier New" w:hAnsi="Courier New" w:cs="Courier New"/>
-        </w:rPr>
-        <w:t xml:space="preserve"> the addressId's </w:t>
-      </w:r>
-      <w:r>
-        <w:rPr>
-          <w:rFonts w:ascii="Courier New" w:hAnsi="Courier New" w:cs="Courier New"/>
-        </w:rPr>
-        <w:tab/>
-      </w:r>
-      <w:r>
-        <w:rPr>
-          <w:rFonts w:ascii="Courier New" w:hAnsi="Courier New" w:cs="Courier New"/>
-        </w:rPr>
-        <w:tab/>
-      </w:r>
-      <w:r>
-        <w:rPr>
-          <w:rFonts w:ascii="Courier New" w:hAnsi="Courier New" w:cs="Courier New"/>
-        </w:rPr>
-        <w:tab/>
-      </w:r>
-      <w:r>
-        <w:rPr>
-          <w:rFonts w:ascii="Courier New" w:hAnsi="Courier New" w:cs="Courier New"/>
-        </w:rPr>
-        <w:tab/>
-        <w:t xml:space="preserve">of customerId "specified customerId" </w:t>
-      </w:r>
-      <w:r>
-        <w:rPr>
-          <w:rFonts w:ascii="Courier New" w:hAnsi="Courier New" w:cs="Courier New"/>
-        </w:rPr>
-        <w:t>",</w:t>
-      </w:r>
-    </w:p>
-    <w:p>
-      <w:pPr>
-        <w:rPr>
-          <w:rFonts w:ascii="Courier New" w:hAnsi="Courier New" w:cs="Courier New"/>
-        </w:rPr>
-      </w:pPr>
-      <w:r>
-        <w:rPr>
-          <w:rFonts w:ascii="Courier New" w:hAnsi="Courier New" w:cs="Courier New"/>
-        </w:rPr>
-        <w:tab/>
-      </w:r>
-      <w:r>
-        <w:rPr>
-          <w:rFonts w:ascii="Courier New" w:hAnsi="Courier New" w:cs="Courier New"/>
-        </w:rPr>
-        <w:tab/>
-      </w:r>
-      <w:r>
-        <w:rPr>
-          <w:rFonts w:ascii="Courier New" w:hAnsi="Courier New" w:cs="Courier New"/>
-        </w:rPr>
-        <w:t>"source": null</w:t>
-      </w:r>
-    </w:p>
-    <w:p>
-      <w:pPr>
-        <w:rPr>
-          <w:rFonts w:ascii="Courier New" w:hAnsi="Courier New" w:cs="Courier New"/>
-        </w:rPr>
-      </w:pPr>
-      <w:r>
-        <w:rPr>
-          <w:rFonts w:ascii="Courier New" w:hAnsi="Courier New" w:cs="Courier New"/>
-        </w:rPr>
-        <w:tab/>
-      </w:r>
-      <w:r>
-        <w:rPr>
-          <w:rFonts w:ascii="Courier New" w:hAnsi="Courier New" w:cs="Courier New"/>
-        </w:rPr>
-        <w:t>}</w:t>
-      </w:r>
-    </w:p>
-    <w:p>
-      <w:pPr>
-        <w:rPr>
-          <w:rFonts w:ascii="Courier New" w:hAnsi="Courier New" w:cs="Courier New"/>
-        </w:rPr>
-      </w:pPr>
-      <w:r>
-        <w:rPr>
-          <w:rFonts w:ascii="Courier New" w:hAnsi="Courier New" w:cs="Courier New"/>
-        </w:rPr>
-        <w:t>* If you haven't specified any required field while adding new address</w:t>
-      </w:r>
-      <w:r>
-        <w:rPr>
-          <w:rFonts w:ascii="Courier New" w:hAnsi="Courier New" w:cs="Courier New"/>
-        </w:rPr>
-        <w:t>, for example if you didn't specify "address1" field or you specified but given null value,</w:t>
-      </w:r>
-      <w:r>
-        <w:rPr>
-          <w:rFonts w:ascii="Courier New" w:hAnsi="Courier New" w:cs="Courier New"/>
-        </w:rPr>
-        <w:t xml:space="preserve"> then you will get response like </w:t>
-      </w:r>
-    </w:p>
-    <w:p>
-      <w:pPr>
-        <w:rPr>
-          <w:rFonts w:ascii="Courier New" w:hAnsi="Courier New" w:cs="Courier New"/>
-        </w:rPr>
-      </w:pPr>
-      <w:r>
-        <w:rPr>
-          <w:rFonts w:ascii="Courier New" w:hAnsi="Courier New" w:cs="Courier New"/>
-        </w:rPr>
-        <w:tab/>
-      </w:r>
-      <w:r>
-        <w:rPr>
-          <w:rFonts w:ascii="Courier New" w:hAnsi="Courier New" w:cs="Courier New"/>
-          <w:b/>
-          <w:u w:val="single"/>
-        </w:rPr>
-        <w:t>Response:</w:t>
-      </w:r>
-    </w:p>
-    <w:p>
-      <w:pPr>
-        <w:rPr>
-          <w:rFonts w:ascii="Courier New" w:hAnsi="Courier New" w:cs="Courier New"/>
-        </w:rPr>
-      </w:pPr>
-      <w:r>
-        <w:rPr>
-          <w:rFonts w:ascii="Courier New" w:hAnsi="Courier New" w:cs="Courier New"/>
-        </w:rPr>
-        <w:tab/>
-      </w:r>
-      <w:r>
-        <w:rPr>
-          <w:rFonts w:ascii="Courier New" w:hAnsi="Courier New" w:cs="Courier New"/>
-        </w:rPr>
-        <w:t>{</w:t>
-      </w:r>
-    </w:p>
-    <w:p>
-      <w:pPr>
-        <w:rPr>
-          <w:rFonts w:ascii="Courier New" w:hAnsi="Courier New" w:cs="Courier New"/>
-        </w:rPr>
-      </w:pPr>
-      <w:r>
-        <w:rPr>
-          <w:rFonts w:ascii="Courier New" w:hAnsi="Courier New" w:cs="Courier New"/>
-        </w:rPr>
-        <w:t xml:space="preserve"> </w:t>
-      </w:r>
-      <w:r>
-        <w:rPr>
-          <w:rFonts w:ascii="Courier New" w:hAnsi="Courier New" w:cs="Courier New"/>
-        </w:rPr>
-        <w:tab/>
-      </w:r>
-      <w:r>
-        <w:rPr>
-          <w:rFonts w:ascii="Courier New" w:hAnsi="Courier New" w:cs="Courier New"/>
-        </w:rPr>
-        <w:tab/>
-      </w:r>
-      <w:r>
-        <w:rPr>
-          <w:rFonts w:ascii="Courier New" w:hAnsi="Courier New" w:cs="Courier New"/>
-        </w:rPr>
-        <w:t xml:space="preserve"> "statusCode": 400,</w:t>
-      </w:r>
-    </w:p>
-    <w:p>
-      <w:pPr>
-        <w:rPr>
-          <w:rFonts w:ascii="Courier New" w:hAnsi="Courier New" w:cs="Courier New"/>
-        </w:rPr>
-      </w:pPr>
-      <w:r>
-        <w:rPr>
-          <w:rFonts w:ascii="Courier New" w:hAnsi="Courier New" w:cs="Courier New"/>
-        </w:rPr>
-        <w:tab/>
-      </w:r>
-      <w:r>
-        <w:rPr>
-          <w:rFonts w:ascii="Courier New" w:hAnsi="Courier New" w:cs="Courier New"/>
-        </w:rPr>
-        <w:tab/>
-      </w:r>
-      <w:r>
-        <w:rPr>
-          <w:rFonts w:ascii="Courier New" w:hAnsi="Courier New" w:cs="Courier New"/>
-        </w:rPr>
-        <w:t xml:space="preserve"> "message": "HTTP 400 Bad Request, Error address1 is </w:t>
-      </w:r>
-      <w:r>
-        <w:rPr>
-          <w:rFonts w:ascii="Courier New" w:hAnsi="Courier New" w:cs="Courier New"/>
-        </w:rPr>
-        <w:tab/>
-      </w:r>
-      <w:r>
-        <w:rPr>
-          <w:rFonts w:ascii="Courier New" w:hAnsi="Courier New" w:cs="Courier New"/>
-        </w:rPr>
-        <w:tab/>
-      </w:r>
-      <w:r>
-        <w:rPr>
-          <w:rFonts w:ascii="Courier New" w:hAnsi="Courier New" w:cs="Courier New"/>
-        </w:rPr>
-        <w:tab/>
-      </w:r>
-      <w:r>
-        <w:rPr>
-          <w:rFonts w:ascii="Courier New" w:hAnsi="Courier New" w:cs="Courier New"/>
-        </w:rPr>
-        <w:tab/>
-      </w:r>
-      <w:r>
-        <w:rPr>
-          <w:rFonts w:ascii="Courier New" w:hAnsi="Courier New" w:cs="Courier New"/>
-        </w:rPr>
-        <w:tab/>
-        <w:t xml:space="preserve">  </w:t>
-      </w:r>
-      <w:r>
-        <w:rPr>
-          <w:rFonts w:ascii="Courier New" w:hAnsi="Courier New" w:cs="Courier New"/>
-        </w:rPr>
-        <w:t>needed and it should not be null",</w:t>
-      </w:r>
-    </w:p>
-    <w:p>
-      <w:pPr>
-        <w:rPr>
-          <w:rFonts w:ascii="Courier New" w:hAnsi="Courier New" w:cs="Courier New"/>
-        </w:rPr>
-      </w:pPr>
-      <w:r>
-        <w:rPr>
-          <w:rFonts w:ascii="Courier New" w:hAnsi="Courier New" w:cs="Courier New"/>
-        </w:rPr>
-        <w:tab/>
-      </w:r>
-      <w:r>
-        <w:rPr>
-          <w:rFonts w:ascii="Courier New" w:hAnsi="Courier New" w:cs="Courier New"/>
-        </w:rPr>
-        <w:tab/>
-      </w:r>
-      <w:r>
-        <w:rPr>
-          <w:rFonts w:ascii="Courier New" w:hAnsi="Courier New" w:cs="Courier New"/>
-        </w:rPr>
-        <w:t xml:space="preserve"> "source": null</w:t>
-      </w:r>
-    </w:p>
-    <w:p>
-      <w:pPr>
-        <w:rPr>
-          <w:rFonts w:ascii="Courier New" w:hAnsi="Courier New" w:cs="Courier New"/>
-        </w:rPr>
-      </w:pPr>
-      <w:r>
-        <w:rPr>
-          <w:rFonts w:ascii="Courier New" w:hAnsi="Courier New" w:cs="Courier New"/>
-        </w:rPr>
-        <w:lastRenderedPageBreak/>
-        <w:tab/>
-      </w:r>
-      <w:r>
-        <w:rPr>
-          <w:rFonts w:ascii="Courier New" w:hAnsi="Courier New" w:cs="Courier New"/>
-        </w:rPr>
-        <w:t>}</w:t>
-      </w:r>
-    </w:p>
-    <w:p>
-      <w:pPr>
-        <w:rPr>
-          <w:rFonts w:ascii="Courier New" w:hAnsi="Courier New" w:cs="Courier New"/>
-        </w:rPr>
-      </w:pPr>
-    </w:p>
-    <w:p>
-      <w:pPr>
-        <w:rPr>
-          <w:rFonts w:ascii="Courier New" w:hAnsi="Courier New" w:cs="Courier New"/>
-        </w:rPr>
-      </w:pPr>
-    </w:p>
-    <w:p>
-      <w:pPr>
-        <w:rPr>
-          <w:rFonts w:ascii="Courier New" w:hAnsi="Courier New" w:cs="Courier New"/>
-        </w:rPr>
-      </w:pPr>
-      <w:r>
-        <w:rPr>
-          <w:rFonts w:ascii="Courier New" w:hAnsi="Courier New" w:cs="Courier New"/>
-        </w:rPr>
-        <w:t>* While updating address if you specified a field and not given any value to that field, for example you specified "address1" field but given null value</w:t>
-      </w:r>
-      <w:r>
-        <w:rPr>
-          <w:rFonts w:ascii="Courier New" w:hAnsi="Courier New" w:cs="Courier New"/>
-        </w:rPr>
-        <w:t xml:space="preserve"> like "address1" : ""</w:t>
-      </w:r>
-      <w:r>
-        <w:rPr>
-          <w:rFonts w:ascii="Courier New" w:hAnsi="Courier New" w:cs="Courier New"/>
-        </w:rPr>
-        <w:t>, then you will get response like</w:t>
-      </w:r>
-    </w:p>
-    <w:p>
-      <w:pPr>
-        <w:rPr>
-          <w:rFonts w:ascii="Courier New" w:hAnsi="Courier New" w:cs="Courier New"/>
-        </w:rPr>
-      </w:pPr>
-      <w:r>
-        <w:rPr>
-          <w:rFonts w:ascii="Courier New" w:hAnsi="Courier New" w:cs="Courier New"/>
-        </w:rPr>
-        <w:tab/>
-      </w:r>
-      <w:r>
-        <w:rPr>
-          <w:rFonts w:ascii="Courier New" w:hAnsi="Courier New" w:cs="Courier New"/>
-          <w:b/>
-          <w:u w:val="single"/>
-        </w:rPr>
-        <w:t>Response:</w:t>
-      </w:r>
-    </w:p>
-    <w:p>
-      <w:pPr>
-        <w:rPr>
-          <w:rFonts w:ascii="Courier New" w:hAnsi="Courier New" w:cs="Courier New"/>
-        </w:rPr>
-      </w:pPr>
-      <w:r>
-        <w:rPr>
-          <w:rFonts w:ascii="Courier New" w:hAnsi="Courier New" w:cs="Courier New"/>
-        </w:rPr>
-        <w:tab/>
-      </w:r>
-      <w:r>
-        <w:rPr>
-          <w:rFonts w:ascii="Courier New" w:hAnsi="Courier New" w:cs="Courier New"/>
-        </w:rPr>
-        <w:t>{</w:t>
-      </w:r>
-    </w:p>
-    <w:p>
-      <w:pPr>
-        <w:rPr>
-          <w:rFonts w:ascii="Courier New" w:hAnsi="Courier New" w:cs="Courier New"/>
-        </w:rPr>
-      </w:pPr>
-      <w:r>
-        <w:rPr>
-          <w:rFonts w:ascii="Courier New" w:hAnsi="Courier New" w:cs="Courier New"/>
-        </w:rPr>
-        <w:t xml:space="preserve"> </w:t>
-      </w:r>
-      <w:r>
-        <w:rPr>
-          <w:rFonts w:ascii="Courier New" w:hAnsi="Courier New" w:cs="Courier New"/>
-        </w:rPr>
-        <w:tab/>
-      </w:r>
-      <w:r>
-        <w:rPr>
-          <w:rFonts w:ascii="Courier New" w:hAnsi="Courier New" w:cs="Courier New"/>
-        </w:rPr>
-        <w:tab/>
-      </w:r>
-      <w:r>
-        <w:rPr>
-          <w:rFonts w:ascii="Courier New" w:hAnsi="Courier New" w:cs="Courier New"/>
-        </w:rPr>
-        <w:t xml:space="preserve"> "statusCode": 400,</w:t>
-      </w:r>
-    </w:p>
-    <w:p>
-      <w:pPr>
-        <w:rPr>
-          <w:rFonts w:ascii="Courier New" w:hAnsi="Courier New" w:cs="Courier New"/>
-        </w:rPr>
-      </w:pPr>
-      <w:r>
-        <w:rPr>
-          <w:rFonts w:ascii="Courier New" w:hAnsi="Courier New" w:cs="Courier New"/>
-        </w:rPr>
-        <w:tab/>
-      </w:r>
-      <w:r>
-        <w:rPr>
-          <w:rFonts w:ascii="Courier New" w:hAnsi="Courier New" w:cs="Courier New"/>
-        </w:rPr>
-        <w:tab/>
-      </w:r>
-      <w:r>
-        <w:rPr>
-          <w:rFonts w:ascii="Courier New" w:hAnsi="Courier New" w:cs="Courier New"/>
-        </w:rPr>
-        <w:t xml:space="preserve"> "message": "HTTP 400 Bad Request, Error address1 is </w:t>
-      </w:r>
-      <w:r>
-        <w:rPr>
-          <w:rFonts w:ascii="Courier New" w:hAnsi="Courier New" w:cs="Courier New"/>
-        </w:rPr>
-        <w:tab/>
-      </w:r>
-      <w:r>
-        <w:rPr>
-          <w:rFonts w:ascii="Courier New" w:hAnsi="Courier New" w:cs="Courier New"/>
-        </w:rPr>
-        <w:tab/>
-      </w:r>
-      <w:r>
-        <w:rPr>
-          <w:rFonts w:ascii="Courier New" w:hAnsi="Courier New" w:cs="Courier New"/>
-        </w:rPr>
-        <w:tab/>
-      </w:r>
-      <w:r>
-        <w:rPr>
-          <w:rFonts w:ascii="Courier New" w:hAnsi="Courier New" w:cs="Courier New"/>
-        </w:rPr>
-        <w:tab/>
-      </w:r>
-      <w:r>
-        <w:rPr>
-          <w:rFonts w:ascii="Courier New" w:hAnsi="Courier New" w:cs="Courier New"/>
-        </w:rPr>
-        <w:tab/>
-        <w:t xml:space="preserve">  </w:t>
-      </w:r>
-      <w:r>
-        <w:rPr>
-          <w:rFonts w:ascii="Courier New" w:hAnsi="Courier New" w:cs="Courier New"/>
-        </w:rPr>
-        <w:t>needed and it should not be null",</w:t>
       </w:r>
     </w:p>
     <w:p>

</xml_diff>

<commit_message>
Change name of apiKey to accessToken in header and updated readMe
</commit_message>
<xml_diff>
--- a/front-api/src/main/java/com/mebelkart/api/customer/v1/CustomerReadMe.docx
+++ b/front-api/src/main/java/com/mebelkart/api/customer/v1/CustomerReadMe.docx
@@ -12,8 +12,16 @@
         <w:rPr>
           <w:rFonts w:ascii="Courier New" w:hAnsi="Courier New" w:cs="Courier New"/>
         </w:rPr>
-        <w:t>* Path for the CustomerAPI</w:t>
-      </w:r>
+        <w:t xml:space="preserve">* Path for the </w:t>
+      </w:r>
+      <w:proofErr w:type="spellStart"/>
+      <w:r>
+        <w:rPr>
+          <w:rFonts w:ascii="Courier New" w:hAnsi="Courier New" w:cs="Courier New"/>
+        </w:rPr>
+        <w:t>CustomerAPI</w:t>
+      </w:r>
+      <w:proofErr w:type="spellEnd"/>
       <w:r>
         <w:rPr>
           <w:rFonts w:ascii="Courier New" w:hAnsi="Courier New" w:cs="Courier New"/>
@@ -37,7 +45,14 @@
         <w:rPr>
           <w:rFonts w:ascii="Courier New" w:hAnsi="Courier New" w:cs="Courier New"/>
         </w:rPr>
-        <w:t>ls of customer specify customerI</w:t>
+        <w:t xml:space="preserve">ls of customer specify </w:t>
+      </w:r>
+      <w:proofErr w:type="spellStart"/>
+      <w:r>
+        <w:rPr>
+          <w:rFonts w:ascii="Courier New" w:hAnsi="Courier New" w:cs="Courier New"/>
+        </w:rPr>
+        <w:t>customerI</w:t>
       </w:r>
       <w:r>
         <w:rPr>
@@ -45,12 +60,21 @@
         </w:rPr>
         <w:t>d</w:t>
       </w:r>
-      <w:r>
-        <w:rPr>
-          <w:rFonts w:ascii="Courier New" w:hAnsi="Courier New" w:cs="Courier New"/>
-        </w:rPr>
-        <w:t xml:space="preserve"> in url</w:t>
-      </w:r>
+      <w:proofErr w:type="spellEnd"/>
+      <w:r>
+        <w:rPr>
+          <w:rFonts w:ascii="Courier New" w:hAnsi="Courier New" w:cs="Courier New"/>
+        </w:rPr>
+        <w:t xml:space="preserve"> in </w:t>
+      </w:r>
+      <w:proofErr w:type="spellStart"/>
+      <w:r>
+        <w:rPr>
+          <w:rFonts w:ascii="Courier New" w:hAnsi="Courier New" w:cs="Courier New"/>
+        </w:rPr>
+        <w:t>url</w:t>
+      </w:r>
+      <w:proofErr w:type="spellEnd"/>
       <w:r>
         <w:rPr>
           <w:rFonts w:ascii="Courier New" w:hAnsi="Courier New" w:cs="Courier New"/>
@@ -68,7 +92,14 @@
         <w:rPr>
           <w:rFonts w:ascii="Courier New" w:hAnsi="Courier New" w:cs="Courier New"/>
         </w:rPr>
-        <w:t xml:space="preserve">  leave requiredF</w:t>
+        <w:t xml:space="preserve">  leave </w:t>
+      </w:r>
+      <w:proofErr w:type="spellStart"/>
+      <w:r>
+        <w:rPr>
+          <w:rFonts w:ascii="Courier New" w:hAnsi="Courier New" w:cs="Courier New"/>
+        </w:rPr>
+        <w:t>requiredF</w:t>
       </w:r>
       <w:r>
         <w:rPr>
@@ -76,6 +107,7 @@
         </w:rPr>
         <w:t>ields</w:t>
       </w:r>
+      <w:proofErr w:type="spellEnd"/>
       <w:r>
         <w:rPr>
           <w:rFonts w:ascii="Courier New" w:hAnsi="Courier New" w:cs="Courier New"/>
@@ -202,7 +234,27 @@
           <w:sz w:val="20"/>
           <w:szCs w:val="20"/>
         </w:rPr>
-        <w:t xml:space="preserve">@HeaderParam  </w:t>
+        <w:t>@</w:t>
+      </w:r>
+      <w:proofErr w:type="spellStart"/>
+      <w:r>
+        <w:rPr>
+          <w:rFonts w:ascii="Courier New" w:hAnsi="Courier New" w:cs="Courier New"/>
+          <w:color w:val="000000"/>
+          <w:sz w:val="20"/>
+          <w:szCs w:val="20"/>
+        </w:rPr>
+        <w:t>HeaderParam</w:t>
+      </w:r>
+      <w:proofErr w:type="spellEnd"/>
+      <w:r>
+        <w:rPr>
+          <w:rFonts w:ascii="Courier New" w:hAnsi="Courier New" w:cs="Courier New"/>
+          <w:color w:val="000000"/>
+          <w:sz w:val="20"/>
+          <w:szCs w:val="20"/>
+        </w:rPr>
+        <w:t xml:space="preserve">  </w:t>
       </w:r>
     </w:p>
     <w:p>
@@ -222,13 +274,29 @@
           <w:rFonts w:ascii="Courier New" w:hAnsi="Courier New" w:cs="Courier New"/>
           <w:color w:val="4444CC"/>
         </w:rPr>
-        <w:t>‘accessParam’: {</w:t>
-      </w:r>
+        <w:t>‘</w:t>
+      </w:r>
+      <w:proofErr w:type="spellStart"/>
       <w:r>
         <w:rPr>
           <w:rFonts w:ascii="Courier New" w:hAnsi="Courier New" w:cs="Courier New"/>
           <w:color w:val="4444CC"/>
         </w:rPr>
+        <w:t>accessParam</w:t>
+      </w:r>
+      <w:proofErr w:type="spellEnd"/>
+      <w:r>
+        <w:rPr>
+          <w:rFonts w:ascii="Courier New" w:hAnsi="Courier New" w:cs="Courier New"/>
+          <w:color w:val="4444CC"/>
+        </w:rPr>
+        <w:t>’: {</w:t>
+      </w:r>
+      <w:r>
+        <w:rPr>
+          <w:rFonts w:ascii="Courier New" w:hAnsi="Courier New" w:cs="Courier New"/>
+          <w:color w:val="4444CC"/>
+        </w:rPr>
         <w:tab/>
       </w:r>
     </w:p>
@@ -250,20 +318,29 @@
           <w:rFonts w:ascii="Courier New" w:hAnsi="Courier New" w:cs="Courier New"/>
           <w:color w:val="4444CC"/>
         </w:rPr>
-        <w:t>"apiK</w:t>
-      </w:r>
+        <w:t>"</w:t>
+      </w:r>
+      <w:proofErr w:type="spellStart"/>
       <w:r>
         <w:rPr>
           <w:rFonts w:ascii="Courier New" w:hAnsi="Courier New" w:cs="Courier New"/>
           <w:color w:val="4444CC"/>
         </w:rPr>
-        <w:t>ey": "your access token"</w:t>
-      </w:r>
+        <w:t>accessToken</w:t>
+      </w:r>
+      <w:proofErr w:type="spellEnd"/>
       <w:r>
         <w:rPr>
           <w:rFonts w:ascii="Courier New" w:hAnsi="Courier New" w:cs="Courier New"/>
           <w:color w:val="4444CC"/>
         </w:rPr>
+        <w:t>": "your access token"</w:t>
+      </w:r>
+      <w:r>
+        <w:rPr>
+          <w:rFonts w:ascii="Courier New" w:hAnsi="Courier New" w:cs="Courier New"/>
+          <w:color w:val="4444CC"/>
+        </w:rPr>
         <w:t>,</w:t>
       </w:r>
     </w:p>
@@ -307,14 +384,30 @@
           <w:color w:val="4444CC"/>
         </w:rPr>
         <w:tab/>
-        <w:t>"requiredF</w:t>
-      </w:r>
+        <w:t>"</w:t>
+      </w:r>
+      <w:proofErr w:type="spellStart"/>
       <w:r>
         <w:rPr>
           <w:rFonts w:ascii="Courier New" w:hAnsi="Courier New" w:cs="Courier New"/>
           <w:color w:val="4444CC"/>
         </w:rPr>
-        <w:t>ields":[]</w:t>
+        <w:t>requiredF</w:t>
+      </w:r>
+      <w:r>
+        <w:rPr>
+          <w:rFonts w:ascii="Courier New" w:hAnsi="Courier New" w:cs="Courier New"/>
+          <w:color w:val="4444CC"/>
+        </w:rPr>
+        <w:t>ields</w:t>
+      </w:r>
+      <w:proofErr w:type="spellEnd"/>
+      <w:r>
+        <w:rPr>
+          <w:rFonts w:ascii="Courier New" w:hAnsi="Courier New" w:cs="Courier New"/>
+          <w:color w:val="4444CC"/>
+        </w:rPr>
+        <w:t>":[]</w:t>
       </w:r>
     </w:p>
     <w:p>
@@ -426,13 +519,27 @@
           <w:rFonts w:ascii="Courier New" w:hAnsi="Courier New" w:cs="Courier New"/>
         </w:rPr>
         <w:tab/>
-        <w:t>"statusC</w:t>
-      </w:r>
-      <w:r>
-        <w:rPr>
-          <w:rFonts w:ascii="Courier New" w:hAnsi="Courier New" w:cs="Courier New"/>
-        </w:rPr>
-        <w:t>ode": 200,</w:t>
+        <w:t>"</w:t>
+      </w:r>
+      <w:proofErr w:type="spellStart"/>
+      <w:r>
+        <w:rPr>
+          <w:rFonts w:ascii="Courier New" w:hAnsi="Courier New" w:cs="Courier New"/>
+        </w:rPr>
+        <w:t>statusC</w:t>
+      </w:r>
+      <w:r>
+        <w:rPr>
+          <w:rFonts w:ascii="Courier New" w:hAnsi="Courier New" w:cs="Courier New"/>
+        </w:rPr>
+        <w:t>ode</w:t>
+      </w:r>
+      <w:proofErr w:type="spellEnd"/>
+      <w:r>
+        <w:rPr>
+          <w:rFonts w:ascii="Courier New" w:hAnsi="Courier New" w:cs="Courier New"/>
+        </w:rPr>
+        <w:t>": 200,</w:t>
       </w:r>
     </w:p>
     <w:p>
@@ -533,7 +640,21 @@
         <w:rPr>
           <w:rFonts w:ascii="Courier New" w:hAnsi="Courier New" w:cs="Courier New"/>
         </w:rPr>
-        <w:t>"customerId": 5,</w:t>
+        <w:t>"</w:t>
+      </w:r>
+      <w:proofErr w:type="spellStart"/>
+      <w:r>
+        <w:rPr>
+          <w:rFonts w:ascii="Courier New" w:hAnsi="Courier New" w:cs="Courier New"/>
+        </w:rPr>
+        <w:t>customerId</w:t>
+      </w:r>
+      <w:proofErr w:type="spellEnd"/>
+      <w:r>
+        <w:rPr>
+          <w:rFonts w:ascii="Courier New" w:hAnsi="Courier New" w:cs="Courier New"/>
+        </w:rPr>
+        <w:t>": 5,</w:t>
       </w:r>
     </w:p>
     <w:p>
@@ -565,11 +686,19 @@
         </w:rPr>
         <w:t>"</w:t>
       </w:r>
-      <w:r>
-        <w:rPr>
-          <w:rFonts w:ascii="Courier New" w:hAnsi="Courier New" w:cs="Courier New"/>
-        </w:rPr>
-        <w:t>firstName": "XXXX</w:t>
+      <w:proofErr w:type="spellStart"/>
+      <w:r>
+        <w:rPr>
+          <w:rFonts w:ascii="Courier New" w:hAnsi="Courier New" w:cs="Courier New"/>
+        </w:rPr>
+        <w:t>firstName</w:t>
+      </w:r>
+      <w:proofErr w:type="spellEnd"/>
+      <w:r>
+        <w:rPr>
+          <w:rFonts w:ascii="Courier New" w:hAnsi="Courier New" w:cs="Courier New"/>
+        </w:rPr>
+        <w:t>": "XXXX</w:t>
       </w:r>
       <w:r>
         <w:rPr>
@@ -610,7 +739,21 @@
         <w:rPr>
           <w:rFonts w:ascii="Courier New" w:hAnsi="Courier New" w:cs="Courier New"/>
         </w:rPr>
-        <w:t xml:space="preserve">    "lastName": "XXXX</w:t>
+        <w:t xml:space="preserve">    "</w:t>
+      </w:r>
+      <w:proofErr w:type="spellStart"/>
+      <w:r>
+        <w:rPr>
+          <w:rFonts w:ascii="Courier New" w:hAnsi="Courier New" w:cs="Courier New"/>
+        </w:rPr>
+        <w:t>lastName</w:t>
+      </w:r>
+      <w:proofErr w:type="spellEnd"/>
+      <w:r>
+        <w:rPr>
+          <w:rFonts w:ascii="Courier New" w:hAnsi="Courier New" w:cs="Courier New"/>
+        </w:rPr>
+        <w:t>": "XXXX</w:t>
       </w:r>
       <w:r>
         <w:rPr>
@@ -716,7 +859,21 @@
         <w:rPr>
           <w:rFonts w:ascii="Courier New" w:hAnsi="Courier New" w:cs="Courier New"/>
         </w:rPr>
-        <w:t>"addressId": 9,</w:t>
+        <w:t>"</w:t>
+      </w:r>
+      <w:proofErr w:type="spellStart"/>
+      <w:r>
+        <w:rPr>
+          <w:rFonts w:ascii="Courier New" w:hAnsi="Courier New" w:cs="Courier New"/>
+        </w:rPr>
+        <w:t>addressId</w:t>
+      </w:r>
+      <w:proofErr w:type="spellEnd"/>
+      <w:r>
+        <w:rPr>
+          <w:rFonts w:ascii="Courier New" w:hAnsi="Courier New" w:cs="Courier New"/>
+        </w:rPr>
+        <w:t>": 9,</w:t>
       </w:r>
     </w:p>
     <w:p>
@@ -774,7 +931,21 @@
         <w:rPr>
           <w:rFonts w:ascii="Courier New" w:hAnsi="Courier New" w:cs="Courier New"/>
         </w:rPr>
-        <w:t xml:space="preserve">          "address2": "Doddanekkundi",</w:t>
+        <w:t xml:space="preserve">          "address2": "</w:t>
+      </w:r>
+      <w:proofErr w:type="spellStart"/>
+      <w:r>
+        <w:rPr>
+          <w:rFonts w:ascii="Courier New" w:hAnsi="Courier New" w:cs="Courier New"/>
+        </w:rPr>
+        <w:t>Doddanekkundi</w:t>
+      </w:r>
+      <w:proofErr w:type="spellEnd"/>
+      <w:r>
+        <w:rPr>
+          <w:rFonts w:ascii="Courier New" w:hAnsi="Courier New" w:cs="Courier New"/>
+        </w:rPr>
+        <w:t>",</w:t>
       </w:r>
     </w:p>
     <w:p>
@@ -902,7 +1073,21 @@
         <w:rPr>
           <w:rFonts w:ascii="Courier New" w:hAnsi="Courier New" w:cs="Courier New"/>
         </w:rPr>
-        <w:t xml:space="preserve">          "postCode": "560037"</w:t>
+        <w:t xml:space="preserve">          "</w:t>
+      </w:r>
+      <w:proofErr w:type="spellStart"/>
+      <w:r>
+        <w:rPr>
+          <w:rFonts w:ascii="Courier New" w:hAnsi="Courier New" w:cs="Courier New"/>
+        </w:rPr>
+        <w:t>postCode</w:t>
+      </w:r>
+      <w:proofErr w:type="spellEnd"/>
+      <w:r>
+        <w:rPr>
+          <w:rFonts w:ascii="Courier New" w:hAnsi="Courier New" w:cs="Courier New"/>
+        </w:rPr>
+        <w:t>": "560037"</w:t>
       </w:r>
     </w:p>
     <w:p>
@@ -961,7 +1146,21 @@
         <w:rPr>
           <w:rFonts w:ascii="Courier New" w:hAnsi="Courier New" w:cs="Courier New"/>
         </w:rPr>
-        <w:t>"wishList": [</w:t>
+        <w:t>"</w:t>
+      </w:r>
+      <w:proofErr w:type="spellStart"/>
+      <w:r>
+        <w:rPr>
+          <w:rFonts w:ascii="Courier New" w:hAnsi="Courier New" w:cs="Courier New"/>
+        </w:rPr>
+        <w:t>wishList</w:t>
+      </w:r>
+      <w:proofErr w:type="spellEnd"/>
+      <w:r>
+        <w:rPr>
+          <w:rFonts w:ascii="Courier New" w:hAnsi="Courier New" w:cs="Courier New"/>
+        </w:rPr>
+        <w:t>": [</w:t>
       </w:r>
     </w:p>
     <w:p>
@@ -995,58 +1194,128 @@
         <w:rPr>
           <w:rFonts w:ascii="Courier New" w:hAnsi="Courier New" w:cs="Courier New"/>
         </w:rPr>
-        <w:t xml:space="preserve">          "wishListId": 1,</w:t>
-      </w:r>
-    </w:p>
-    <w:p>
-      <w:pPr>
-        <w:autoSpaceDE w:val="0"/>
-        <w:autoSpaceDN w:val="0"/>
-        <w:adjustRightInd w:val="0"/>
-        <w:spacing w:after="0" w:line="240" w:lineRule="auto"/>
-        <w:rPr>
-          <w:rFonts w:ascii="Courier New" w:hAnsi="Courier New" w:cs="Courier New"/>
-        </w:rPr>
-      </w:pPr>
-      <w:r>
-        <w:rPr>
-          <w:rFonts w:ascii="Courier New" w:hAnsi="Courier New" w:cs="Courier New"/>
-        </w:rPr>
-        <w:t xml:space="preserve">          "wishListName": "My wishlist",</w:t>
-      </w:r>
-    </w:p>
-    <w:p>
-      <w:pPr>
-        <w:autoSpaceDE w:val="0"/>
-        <w:autoSpaceDN w:val="0"/>
-        <w:adjustRightInd w:val="0"/>
-        <w:spacing w:after="0" w:line="240" w:lineRule="auto"/>
-        <w:rPr>
-          <w:rFonts w:ascii="Courier New" w:hAnsi="Courier New" w:cs="Courier New"/>
-        </w:rPr>
-      </w:pPr>
-      <w:r>
-        <w:rPr>
-          <w:rFonts w:ascii="Courier New" w:hAnsi="Courier New" w:cs="Courier New"/>
-        </w:rPr>
-        <w:t xml:space="preserve">          "addDate": "2015-05-09 14:21:32.0",</w:t>
-      </w:r>
-    </w:p>
-    <w:p>
-      <w:pPr>
-        <w:autoSpaceDE w:val="0"/>
-        <w:autoSpaceDN w:val="0"/>
-        <w:adjustRightInd w:val="0"/>
-        <w:spacing w:after="0" w:line="240" w:lineRule="auto"/>
-        <w:rPr>
-          <w:rFonts w:ascii="Courier New" w:hAnsi="Courier New" w:cs="Courier New"/>
-        </w:rPr>
-      </w:pPr>
-      <w:r>
-        <w:rPr>
-          <w:rFonts w:ascii="Courier New" w:hAnsi="Courier New" w:cs="Courier New"/>
-        </w:rPr>
-        <w:t xml:space="preserve">          "updateDate": "2015-05-09 14:21:32.0"</w:t>
+        <w:t xml:space="preserve">          "</w:t>
+      </w:r>
+      <w:proofErr w:type="spellStart"/>
+      <w:r>
+        <w:rPr>
+          <w:rFonts w:ascii="Courier New" w:hAnsi="Courier New" w:cs="Courier New"/>
+        </w:rPr>
+        <w:t>wishListId</w:t>
+      </w:r>
+      <w:proofErr w:type="spellEnd"/>
+      <w:r>
+        <w:rPr>
+          <w:rFonts w:ascii="Courier New" w:hAnsi="Courier New" w:cs="Courier New"/>
+        </w:rPr>
+        <w:t>": 1,</w:t>
+      </w:r>
+    </w:p>
+    <w:p>
+      <w:pPr>
+        <w:autoSpaceDE w:val="0"/>
+        <w:autoSpaceDN w:val="0"/>
+        <w:adjustRightInd w:val="0"/>
+        <w:spacing w:after="0" w:line="240" w:lineRule="auto"/>
+        <w:rPr>
+          <w:rFonts w:ascii="Courier New" w:hAnsi="Courier New" w:cs="Courier New"/>
+        </w:rPr>
+      </w:pPr>
+      <w:r>
+        <w:rPr>
+          <w:rFonts w:ascii="Courier New" w:hAnsi="Courier New" w:cs="Courier New"/>
+        </w:rPr>
+        <w:t xml:space="preserve">          "</w:t>
+      </w:r>
+      <w:proofErr w:type="spellStart"/>
+      <w:r>
+        <w:rPr>
+          <w:rFonts w:ascii="Courier New" w:hAnsi="Courier New" w:cs="Courier New"/>
+        </w:rPr>
+        <w:t>wishListName</w:t>
+      </w:r>
+      <w:proofErr w:type="spellEnd"/>
+      <w:r>
+        <w:rPr>
+          <w:rFonts w:ascii="Courier New" w:hAnsi="Courier New" w:cs="Courier New"/>
+        </w:rPr>
+        <w:t xml:space="preserve">": "My </w:t>
+      </w:r>
+      <w:proofErr w:type="spellStart"/>
+      <w:r>
+        <w:rPr>
+          <w:rFonts w:ascii="Courier New" w:hAnsi="Courier New" w:cs="Courier New"/>
+        </w:rPr>
+        <w:t>wishlist</w:t>
+      </w:r>
+      <w:proofErr w:type="spellEnd"/>
+      <w:r>
+        <w:rPr>
+          <w:rFonts w:ascii="Courier New" w:hAnsi="Courier New" w:cs="Courier New"/>
+        </w:rPr>
+        <w:t>",</w:t>
+      </w:r>
+    </w:p>
+    <w:p>
+      <w:pPr>
+        <w:autoSpaceDE w:val="0"/>
+        <w:autoSpaceDN w:val="0"/>
+        <w:adjustRightInd w:val="0"/>
+        <w:spacing w:after="0" w:line="240" w:lineRule="auto"/>
+        <w:rPr>
+          <w:rFonts w:ascii="Courier New" w:hAnsi="Courier New" w:cs="Courier New"/>
+        </w:rPr>
+      </w:pPr>
+      <w:r>
+        <w:rPr>
+          <w:rFonts w:ascii="Courier New" w:hAnsi="Courier New" w:cs="Courier New"/>
+        </w:rPr>
+        <w:t xml:space="preserve">          "</w:t>
+      </w:r>
+      <w:proofErr w:type="spellStart"/>
+      <w:r>
+        <w:rPr>
+          <w:rFonts w:ascii="Courier New" w:hAnsi="Courier New" w:cs="Courier New"/>
+        </w:rPr>
+        <w:t>addDate</w:t>
+      </w:r>
+      <w:proofErr w:type="spellEnd"/>
+      <w:r>
+        <w:rPr>
+          <w:rFonts w:ascii="Courier New" w:hAnsi="Courier New" w:cs="Courier New"/>
+        </w:rPr>
+        <w:t>": "2015-05-09 14:21:32.0",</w:t>
+      </w:r>
+    </w:p>
+    <w:p>
+      <w:pPr>
+        <w:autoSpaceDE w:val="0"/>
+        <w:autoSpaceDN w:val="0"/>
+        <w:adjustRightInd w:val="0"/>
+        <w:spacing w:after="0" w:line="240" w:lineRule="auto"/>
+        <w:rPr>
+          <w:rFonts w:ascii="Courier New" w:hAnsi="Courier New" w:cs="Courier New"/>
+        </w:rPr>
+      </w:pPr>
+      <w:r>
+        <w:rPr>
+          <w:rFonts w:ascii="Courier New" w:hAnsi="Courier New" w:cs="Courier New"/>
+        </w:rPr>
+        <w:t xml:space="preserve">          "</w:t>
+      </w:r>
+      <w:proofErr w:type="spellStart"/>
+      <w:r>
+        <w:rPr>
+          <w:rFonts w:ascii="Courier New" w:hAnsi="Courier New" w:cs="Courier New"/>
+        </w:rPr>
+        <w:t>updateDate</w:t>
+      </w:r>
+      <w:proofErr w:type="spellEnd"/>
+      <w:r>
+        <w:rPr>
+          <w:rFonts w:ascii="Courier New" w:hAnsi="Courier New" w:cs="Courier New"/>
+        </w:rPr>
+        <w:t>": "2015-05-09 14:21:32.0"</w:t>
       </w:r>
     </w:p>
     <w:p>
@@ -1150,58 +1419,114 @@
         <w:rPr>
           <w:rFonts w:ascii="Courier New" w:hAnsi="Courier New" w:cs="Courier New"/>
         </w:rPr>
-        <w:t xml:space="preserve">          "orderId": 210180429,</w:t>
-      </w:r>
-    </w:p>
-    <w:p>
-      <w:pPr>
-        <w:autoSpaceDE w:val="0"/>
-        <w:autoSpaceDN w:val="0"/>
-        <w:adjustRightInd w:val="0"/>
-        <w:spacing w:after="0" w:line="240" w:lineRule="auto"/>
-        <w:rPr>
-          <w:rFonts w:ascii="Courier New" w:hAnsi="Courier New" w:cs="Courier New"/>
-        </w:rPr>
-      </w:pPr>
-      <w:r>
-        <w:rPr>
-          <w:rFonts w:ascii="Courier New" w:hAnsi="Courier New" w:cs="Courier New"/>
-        </w:rPr>
-        <w:t xml:space="preserve">          "totalAmount": 6000,</w:t>
-      </w:r>
-    </w:p>
-    <w:p>
-      <w:pPr>
-        <w:autoSpaceDE w:val="0"/>
-        <w:autoSpaceDN w:val="0"/>
-        <w:adjustRightInd w:val="0"/>
-        <w:spacing w:after="0" w:line="240" w:lineRule="auto"/>
-        <w:rPr>
-          <w:rFonts w:ascii="Courier New" w:hAnsi="Courier New" w:cs="Courier New"/>
-        </w:rPr>
-      </w:pPr>
-      <w:r>
-        <w:rPr>
-          <w:rFonts w:ascii="Courier New" w:hAnsi="Courier New" w:cs="Courier New"/>
-        </w:rPr>
-        <w:t xml:space="preserve">          "totalPaid": 6000,</w:t>
-      </w:r>
-    </w:p>
-    <w:p>
-      <w:pPr>
-        <w:autoSpaceDE w:val="0"/>
-        <w:autoSpaceDN w:val="0"/>
-        <w:adjustRightInd w:val="0"/>
-        <w:spacing w:after="0" w:line="240" w:lineRule="auto"/>
-        <w:rPr>
-          <w:rFonts w:ascii="Courier New" w:hAnsi="Courier New" w:cs="Courier New"/>
-        </w:rPr>
-      </w:pPr>
-      <w:r>
-        <w:rPr>
-          <w:rFonts w:ascii="Courier New" w:hAnsi="Courier New" w:cs="Courier New"/>
-        </w:rPr>
-        <w:t xml:space="preserve">          "totalDiscount": 0</w:t>
+        <w:t xml:space="preserve">          "</w:t>
+      </w:r>
+      <w:proofErr w:type="spellStart"/>
+      <w:r>
+        <w:rPr>
+          <w:rFonts w:ascii="Courier New" w:hAnsi="Courier New" w:cs="Courier New"/>
+        </w:rPr>
+        <w:t>orderId</w:t>
+      </w:r>
+      <w:proofErr w:type="spellEnd"/>
+      <w:r>
+        <w:rPr>
+          <w:rFonts w:ascii="Courier New" w:hAnsi="Courier New" w:cs="Courier New"/>
+        </w:rPr>
+        <w:t>": 210180429,</w:t>
+      </w:r>
+    </w:p>
+    <w:p>
+      <w:pPr>
+        <w:autoSpaceDE w:val="0"/>
+        <w:autoSpaceDN w:val="0"/>
+        <w:adjustRightInd w:val="0"/>
+        <w:spacing w:after="0" w:line="240" w:lineRule="auto"/>
+        <w:rPr>
+          <w:rFonts w:ascii="Courier New" w:hAnsi="Courier New" w:cs="Courier New"/>
+        </w:rPr>
+      </w:pPr>
+      <w:r>
+        <w:rPr>
+          <w:rFonts w:ascii="Courier New" w:hAnsi="Courier New" w:cs="Courier New"/>
+        </w:rPr>
+        <w:t xml:space="preserve">          "</w:t>
+      </w:r>
+      <w:proofErr w:type="spellStart"/>
+      <w:r>
+        <w:rPr>
+          <w:rFonts w:ascii="Courier New" w:hAnsi="Courier New" w:cs="Courier New"/>
+        </w:rPr>
+        <w:t>totalAmount</w:t>
+      </w:r>
+      <w:proofErr w:type="spellEnd"/>
+      <w:r>
+        <w:rPr>
+          <w:rFonts w:ascii="Courier New" w:hAnsi="Courier New" w:cs="Courier New"/>
+        </w:rPr>
+        <w:t>": 6000,</w:t>
+      </w:r>
+    </w:p>
+    <w:p>
+      <w:pPr>
+        <w:autoSpaceDE w:val="0"/>
+        <w:autoSpaceDN w:val="0"/>
+        <w:adjustRightInd w:val="0"/>
+        <w:spacing w:after="0" w:line="240" w:lineRule="auto"/>
+        <w:rPr>
+          <w:rFonts w:ascii="Courier New" w:hAnsi="Courier New" w:cs="Courier New"/>
+        </w:rPr>
+      </w:pPr>
+      <w:r>
+        <w:rPr>
+          <w:rFonts w:ascii="Courier New" w:hAnsi="Courier New" w:cs="Courier New"/>
+        </w:rPr>
+        <w:t xml:space="preserve">          "</w:t>
+      </w:r>
+      <w:proofErr w:type="spellStart"/>
+      <w:r>
+        <w:rPr>
+          <w:rFonts w:ascii="Courier New" w:hAnsi="Courier New" w:cs="Courier New"/>
+        </w:rPr>
+        <w:t>totalPaid</w:t>
+      </w:r>
+      <w:proofErr w:type="spellEnd"/>
+      <w:r>
+        <w:rPr>
+          <w:rFonts w:ascii="Courier New" w:hAnsi="Courier New" w:cs="Courier New"/>
+        </w:rPr>
+        <w:t>": 6000,</w:t>
+      </w:r>
+    </w:p>
+    <w:p>
+      <w:pPr>
+        <w:autoSpaceDE w:val="0"/>
+        <w:autoSpaceDN w:val="0"/>
+        <w:adjustRightInd w:val="0"/>
+        <w:spacing w:after="0" w:line="240" w:lineRule="auto"/>
+        <w:rPr>
+          <w:rFonts w:ascii="Courier New" w:hAnsi="Courier New" w:cs="Courier New"/>
+        </w:rPr>
+      </w:pPr>
+      <w:r>
+        <w:rPr>
+          <w:rFonts w:ascii="Courier New" w:hAnsi="Courier New" w:cs="Courier New"/>
+        </w:rPr>
+        <w:t xml:space="preserve">          "</w:t>
+      </w:r>
+      <w:proofErr w:type="spellStart"/>
+      <w:r>
+        <w:rPr>
+          <w:rFonts w:ascii="Courier New" w:hAnsi="Courier New" w:cs="Courier New"/>
+        </w:rPr>
+        <w:t>totalDiscount</w:t>
+      </w:r>
+      <w:proofErr w:type="spellEnd"/>
+      <w:r>
+        <w:rPr>
+          <w:rFonts w:ascii="Courier New" w:hAnsi="Courier New" w:cs="Courier New"/>
+        </w:rPr>
+        <w:t>": 0</w:t>
       </w:r>
     </w:p>
     <w:p>
@@ -1264,7 +1589,21 @@
         <w:rPr>
           <w:rFonts w:ascii="Courier New" w:hAnsi="Courier New" w:cs="Courier New"/>
         </w:rPr>
-        <w:t xml:space="preserve">              "messageId": 706,</w:t>
+        <w:t xml:space="preserve">              "</w:t>
+      </w:r>
+      <w:proofErr w:type="spellStart"/>
+      <w:r>
+        <w:rPr>
+          <w:rFonts w:ascii="Courier New" w:hAnsi="Courier New" w:cs="Courier New"/>
+        </w:rPr>
+        <w:t>messageId</w:t>
+      </w:r>
+      <w:proofErr w:type="spellEnd"/>
+      <w:r>
+        <w:rPr>
+          <w:rFonts w:ascii="Courier New" w:hAnsi="Courier New" w:cs="Courier New"/>
+        </w:rPr>
+        <w:t>": 706,</w:t>
       </w:r>
     </w:p>
     <w:p>
@@ -1334,7 +1673,21 @@
         <w:rPr>
           <w:rFonts w:ascii="Courier New" w:hAnsi="Courier New" w:cs="Courier New"/>
         </w:rPr>
-        <w:t xml:space="preserve">              "dateAdded": 1370877028000</w:t>
+        <w:t xml:space="preserve">              "</w:t>
+      </w:r>
+      <w:proofErr w:type="spellStart"/>
+      <w:r>
+        <w:rPr>
+          <w:rFonts w:ascii="Courier New" w:hAnsi="Courier New" w:cs="Courier New"/>
+        </w:rPr>
+        <w:t>dateAdded</w:t>
+      </w:r>
+      <w:proofErr w:type="spellEnd"/>
+      <w:r>
+        <w:rPr>
+          <w:rFonts w:ascii="Courier New" w:hAnsi="Courier New" w:cs="Courier New"/>
+        </w:rPr>
+        <w:t>": 1370877028000</w:t>
       </w:r>
     </w:p>
     <w:p>
@@ -1507,25 +1860,55 @@
         <w:rPr>
           <w:rFonts w:ascii="Courier New" w:hAnsi="Courier New" w:cs="Courier New"/>
         </w:rPr>
-        <w:t>cify customerid</w:t>
-      </w:r>
-      <w:r>
-        <w:rPr>
-          <w:rFonts w:ascii="Courier New" w:hAnsi="Courier New" w:cs="Courier New"/>
-        </w:rPr>
-        <w:t xml:space="preserve"> in url</w:t>
-      </w:r>
-      <w:r>
-        <w:rPr>
-          <w:rFonts w:ascii="Courier New" w:hAnsi="Courier New" w:cs="Courier New"/>
-        </w:rPr>
-        <w:t xml:space="preserve"> and in requiredF</w:t>
-      </w:r>
-      <w:r>
-        <w:rPr>
-          <w:rFonts w:ascii="Courier New" w:hAnsi="Courier New" w:cs="Courier New"/>
-        </w:rPr>
-        <w:t>ields=["email"]. See example below</w:t>
+        <w:t xml:space="preserve">cify </w:t>
+      </w:r>
+      <w:proofErr w:type="spellStart"/>
+      <w:r>
+        <w:rPr>
+          <w:rFonts w:ascii="Courier New" w:hAnsi="Courier New" w:cs="Courier New"/>
+        </w:rPr>
+        <w:t>customerid</w:t>
+      </w:r>
+      <w:proofErr w:type="spellEnd"/>
+      <w:r>
+        <w:rPr>
+          <w:rFonts w:ascii="Courier New" w:hAnsi="Courier New" w:cs="Courier New"/>
+        </w:rPr>
+        <w:t xml:space="preserve"> in </w:t>
+      </w:r>
+      <w:proofErr w:type="spellStart"/>
+      <w:r>
+        <w:rPr>
+          <w:rFonts w:ascii="Courier New" w:hAnsi="Courier New" w:cs="Courier New"/>
+        </w:rPr>
+        <w:t>url</w:t>
+      </w:r>
+      <w:proofErr w:type="spellEnd"/>
+      <w:r>
+        <w:rPr>
+          <w:rFonts w:ascii="Courier New" w:hAnsi="Courier New" w:cs="Courier New"/>
+        </w:rPr>
+        <w:t xml:space="preserve"> and in </w:t>
+      </w:r>
+      <w:proofErr w:type="spellStart"/>
+      <w:r>
+        <w:rPr>
+          <w:rFonts w:ascii="Courier New" w:hAnsi="Courier New" w:cs="Courier New"/>
+        </w:rPr>
+        <w:t>requiredF</w:t>
+      </w:r>
+      <w:r>
+        <w:rPr>
+          <w:rFonts w:ascii="Courier New" w:hAnsi="Courier New" w:cs="Courier New"/>
+        </w:rPr>
+        <w:t>ields</w:t>
+      </w:r>
+      <w:proofErr w:type="spellEnd"/>
+      <w:r>
+        <w:rPr>
+          <w:rFonts w:ascii="Courier New" w:hAnsi="Courier New" w:cs="Courier New"/>
+        </w:rPr>
+        <w:t>=["email"]. See example below</w:t>
       </w:r>
     </w:p>
     <w:p>
@@ -1641,7 +2024,27 @@
           <w:sz w:val="20"/>
           <w:szCs w:val="20"/>
         </w:rPr>
-        <w:t xml:space="preserve">@HeaderParam  </w:t>
+        <w:t>@</w:t>
+      </w:r>
+      <w:proofErr w:type="spellStart"/>
+      <w:r>
+        <w:rPr>
+          <w:rFonts w:ascii="Courier New" w:hAnsi="Courier New" w:cs="Courier New"/>
+          <w:color w:val="000000"/>
+          <w:sz w:val="20"/>
+          <w:szCs w:val="20"/>
+        </w:rPr>
+        <w:t>HeaderParam</w:t>
+      </w:r>
+      <w:proofErr w:type="spellEnd"/>
+      <w:r>
+        <w:rPr>
+          <w:rFonts w:ascii="Courier New" w:hAnsi="Courier New" w:cs="Courier New"/>
+          <w:color w:val="000000"/>
+          <w:sz w:val="20"/>
+          <w:szCs w:val="20"/>
+        </w:rPr>
+        <w:t xml:space="preserve">  </w:t>
       </w:r>
     </w:p>
     <w:p>
@@ -1661,13 +2064,29 @@
           <w:rFonts w:ascii="Courier New" w:hAnsi="Courier New" w:cs="Courier New"/>
           <w:color w:val="4444CC"/>
         </w:rPr>
-        <w:t>‘accessParam’: {</w:t>
-      </w:r>
+        <w:t>‘</w:t>
+      </w:r>
+      <w:proofErr w:type="spellStart"/>
       <w:r>
         <w:rPr>
           <w:rFonts w:ascii="Courier New" w:hAnsi="Courier New" w:cs="Courier New"/>
           <w:color w:val="4444CC"/>
         </w:rPr>
+        <w:t>accessParam</w:t>
+      </w:r>
+      <w:proofErr w:type="spellEnd"/>
+      <w:r>
+        <w:rPr>
+          <w:rFonts w:ascii="Courier New" w:hAnsi="Courier New" w:cs="Courier New"/>
+          <w:color w:val="4444CC"/>
+        </w:rPr>
+        <w:t>’: {</w:t>
+      </w:r>
+      <w:r>
+        <w:rPr>
+          <w:rFonts w:ascii="Courier New" w:hAnsi="Courier New" w:cs="Courier New"/>
+          <w:color w:val="4444CC"/>
+        </w:rPr>
         <w:tab/>
       </w:r>
     </w:p>
@@ -1689,14 +2108,23 @@
           <w:rFonts w:ascii="Courier New" w:hAnsi="Courier New" w:cs="Courier New"/>
           <w:color w:val="4444CC"/>
         </w:rPr>
-        <w:t>"apiK</w:t>
-      </w:r>
+        <w:t>"</w:t>
+      </w:r>
+      <w:proofErr w:type="spellStart"/>
       <w:r>
         <w:rPr>
           <w:rFonts w:ascii="Courier New" w:hAnsi="Courier New" w:cs="Courier New"/>
           <w:color w:val="4444CC"/>
         </w:rPr>
-        <w:t>ey": "your access token",</w:t>
+        <w:t>accessToken</w:t>
+      </w:r>
+      <w:proofErr w:type="spellEnd"/>
+      <w:r>
+        <w:rPr>
+          <w:rFonts w:ascii="Courier New" w:hAnsi="Courier New" w:cs="Courier New"/>
+          <w:color w:val="4444CC"/>
+        </w:rPr>
+        <w:t>": "your access token",</w:t>
       </w:r>
     </w:p>
     <w:p>
@@ -1739,20 +2167,36 @@
           <w:color w:val="4444CC"/>
         </w:rPr>
         <w:tab/>
-        <w:t>"requiredF</w:t>
-      </w:r>
+        <w:t>"</w:t>
+      </w:r>
+      <w:proofErr w:type="spellStart"/>
       <w:r>
         <w:rPr>
           <w:rFonts w:ascii="Courier New" w:hAnsi="Courier New" w:cs="Courier New"/>
           <w:color w:val="4444CC"/>
         </w:rPr>
-        <w:t>ields":[</w:t>
+        <w:t>requiredF</w:t>
       </w:r>
       <w:r>
         <w:rPr>
           <w:rFonts w:ascii="Courier New" w:hAnsi="Courier New" w:cs="Courier New"/>
           <w:color w:val="4444CC"/>
         </w:rPr>
+        <w:t>ields</w:t>
+      </w:r>
+      <w:proofErr w:type="spellEnd"/>
+      <w:r>
+        <w:rPr>
+          <w:rFonts w:ascii="Courier New" w:hAnsi="Courier New" w:cs="Courier New"/>
+          <w:color w:val="4444CC"/>
+        </w:rPr>
+        <w:t>":[</w:t>
+      </w:r>
+      <w:r>
+        <w:rPr>
+          <w:rFonts w:ascii="Courier New" w:hAnsi="Courier New" w:cs="Courier New"/>
+          <w:color w:val="4444CC"/>
+        </w:rPr>
         <w:t>"email"</w:t>
       </w:r>
       <w:r>
@@ -1872,13 +2316,27 @@
           <w:rFonts w:ascii="Courier New" w:hAnsi="Courier New" w:cs="Courier New"/>
         </w:rPr>
         <w:tab/>
-        <w:t>"statusC</w:t>
-      </w:r>
-      <w:r>
-        <w:rPr>
-          <w:rFonts w:ascii="Courier New" w:hAnsi="Courier New" w:cs="Courier New"/>
-        </w:rPr>
-        <w:t>ode": 200,</w:t>
+        <w:t>"</w:t>
+      </w:r>
+      <w:proofErr w:type="spellStart"/>
+      <w:r>
+        <w:rPr>
+          <w:rFonts w:ascii="Courier New" w:hAnsi="Courier New" w:cs="Courier New"/>
+        </w:rPr>
+        <w:t>statusC</w:t>
+      </w:r>
+      <w:r>
+        <w:rPr>
+          <w:rFonts w:ascii="Courier New" w:hAnsi="Courier New" w:cs="Courier New"/>
+        </w:rPr>
+        <w:t>ode</w:t>
+      </w:r>
+      <w:proofErr w:type="spellEnd"/>
+      <w:r>
+        <w:rPr>
+          <w:rFonts w:ascii="Courier New" w:hAnsi="Courier New" w:cs="Courier New"/>
+        </w:rPr>
+        <w:t>": 200,</w:t>
       </w:r>
     </w:p>
     <w:p>
@@ -2415,11 +2873,19 @@
         </w:rPr>
         <w:t xml:space="preserve">l address of a customer specify </w:t>
       </w:r>
-      <w:r>
-        <w:rPr>
-          <w:rFonts w:ascii="Courier New" w:hAnsi="Courier New" w:cs="Courier New"/>
-        </w:rPr>
-        <w:t>requiredFields=["address"]. See example below</w:t>
+      <w:proofErr w:type="spellStart"/>
+      <w:r>
+        <w:rPr>
+          <w:rFonts w:ascii="Courier New" w:hAnsi="Courier New" w:cs="Courier New"/>
+        </w:rPr>
+        <w:t>requiredFields</w:t>
+      </w:r>
+      <w:proofErr w:type="spellEnd"/>
+      <w:r>
+        <w:rPr>
+          <w:rFonts w:ascii="Courier New" w:hAnsi="Courier New" w:cs="Courier New"/>
+        </w:rPr>
+        <w:t>=["address"]. See example below</w:t>
       </w:r>
     </w:p>
     <w:p>
@@ -2535,7 +3001,27 @@
           <w:sz w:val="20"/>
           <w:szCs w:val="20"/>
         </w:rPr>
-        <w:t xml:space="preserve">@HeaderParam  </w:t>
+        <w:t>@</w:t>
+      </w:r>
+      <w:proofErr w:type="spellStart"/>
+      <w:r>
+        <w:rPr>
+          <w:rFonts w:ascii="Courier New" w:hAnsi="Courier New" w:cs="Courier New"/>
+          <w:color w:val="000000"/>
+          <w:sz w:val="20"/>
+          <w:szCs w:val="20"/>
+        </w:rPr>
+        <w:t>HeaderParam</w:t>
+      </w:r>
+      <w:proofErr w:type="spellEnd"/>
+      <w:r>
+        <w:rPr>
+          <w:rFonts w:ascii="Courier New" w:hAnsi="Courier New" w:cs="Courier New"/>
+          <w:color w:val="000000"/>
+          <w:sz w:val="20"/>
+          <w:szCs w:val="20"/>
+        </w:rPr>
+        <w:t xml:space="preserve">  </w:t>
       </w:r>
     </w:p>
     <w:p>
@@ -2555,13 +3041,29 @@
           <w:rFonts w:ascii="Courier New" w:hAnsi="Courier New" w:cs="Courier New"/>
           <w:color w:val="4444CC"/>
         </w:rPr>
-        <w:t>‘accessParam’: {</w:t>
-      </w:r>
+        <w:t>‘</w:t>
+      </w:r>
+      <w:proofErr w:type="spellStart"/>
       <w:r>
         <w:rPr>
           <w:rFonts w:ascii="Courier New" w:hAnsi="Courier New" w:cs="Courier New"/>
           <w:color w:val="4444CC"/>
         </w:rPr>
+        <w:t>accessParam</w:t>
+      </w:r>
+      <w:proofErr w:type="spellEnd"/>
+      <w:r>
+        <w:rPr>
+          <w:rFonts w:ascii="Courier New" w:hAnsi="Courier New" w:cs="Courier New"/>
+          <w:color w:val="4444CC"/>
+        </w:rPr>
+        <w:t>’: {</w:t>
+      </w:r>
+      <w:r>
+        <w:rPr>
+          <w:rFonts w:ascii="Courier New" w:hAnsi="Courier New" w:cs="Courier New"/>
+          <w:color w:val="4444CC"/>
+        </w:rPr>
         <w:tab/>
       </w:r>
     </w:p>
@@ -2583,14 +3085,23 @@
           <w:rFonts w:ascii="Courier New" w:hAnsi="Courier New" w:cs="Courier New"/>
           <w:color w:val="4444CC"/>
         </w:rPr>
-        <w:t>"apiK</w:t>
-      </w:r>
+        <w:t>"</w:t>
+      </w:r>
+      <w:proofErr w:type="spellStart"/>
       <w:r>
         <w:rPr>
           <w:rFonts w:ascii="Courier New" w:hAnsi="Courier New" w:cs="Courier New"/>
           <w:color w:val="4444CC"/>
         </w:rPr>
-        <w:t>ey": "your access token",</w:t>
+        <w:t>accessToken</w:t>
+      </w:r>
+      <w:proofErr w:type="spellEnd"/>
+      <w:r>
+        <w:rPr>
+          <w:rFonts w:ascii="Courier New" w:hAnsi="Courier New" w:cs="Courier New"/>
+          <w:color w:val="4444CC"/>
+        </w:rPr>
+        <w:t>": "your access token",</w:t>
       </w:r>
     </w:p>
     <w:p>
@@ -2633,20 +3144,36 @@
           <w:color w:val="4444CC"/>
         </w:rPr>
         <w:tab/>
-        <w:t>"requiredF</w:t>
-      </w:r>
+        <w:t>"</w:t>
+      </w:r>
+      <w:proofErr w:type="spellStart"/>
       <w:r>
         <w:rPr>
           <w:rFonts w:ascii="Courier New" w:hAnsi="Courier New" w:cs="Courier New"/>
           <w:color w:val="4444CC"/>
         </w:rPr>
-        <w:t>ields":[</w:t>
+        <w:t>requiredF</w:t>
       </w:r>
       <w:r>
         <w:rPr>
           <w:rFonts w:ascii="Courier New" w:hAnsi="Courier New" w:cs="Courier New"/>
           <w:color w:val="4444CC"/>
         </w:rPr>
+        <w:t>ields</w:t>
+      </w:r>
+      <w:proofErr w:type="spellEnd"/>
+      <w:r>
+        <w:rPr>
+          <w:rFonts w:ascii="Courier New" w:hAnsi="Courier New" w:cs="Courier New"/>
+          <w:color w:val="4444CC"/>
+        </w:rPr>
+        <w:t>":[</w:t>
+      </w:r>
+      <w:r>
+        <w:rPr>
+          <w:rFonts w:ascii="Courier New" w:hAnsi="Courier New" w:cs="Courier New"/>
+          <w:color w:val="4444CC"/>
+        </w:rPr>
         <w:t>"address"</w:t>
       </w:r>
       <w:r>
@@ -2766,13 +3293,27 @@
           <w:rFonts w:ascii="Courier New" w:hAnsi="Courier New" w:cs="Courier New"/>
         </w:rPr>
         <w:tab/>
-        <w:t>"statusC</w:t>
-      </w:r>
-      <w:r>
-        <w:rPr>
-          <w:rFonts w:ascii="Courier New" w:hAnsi="Courier New" w:cs="Courier New"/>
-        </w:rPr>
-        <w:t>ode": 200,</w:t>
+        <w:t>"</w:t>
+      </w:r>
+      <w:proofErr w:type="spellStart"/>
+      <w:r>
+        <w:rPr>
+          <w:rFonts w:ascii="Courier New" w:hAnsi="Courier New" w:cs="Courier New"/>
+        </w:rPr>
+        <w:t>statusC</w:t>
+      </w:r>
+      <w:r>
+        <w:rPr>
+          <w:rFonts w:ascii="Courier New" w:hAnsi="Courier New" w:cs="Courier New"/>
+        </w:rPr>
+        <w:t>ode</w:t>
+      </w:r>
+      <w:proofErr w:type="spellEnd"/>
+      <w:r>
+        <w:rPr>
+          <w:rFonts w:ascii="Courier New" w:hAnsi="Courier New" w:cs="Courier New"/>
+        </w:rPr>
+        <w:t>": 200,</w:t>
       </w:r>
     </w:p>
     <w:p>
@@ -2907,60 +3448,138 @@
         <w:rPr>
           <w:rFonts w:ascii="Courier New" w:hAnsi="Courier New" w:cs="Courier New"/>
         </w:rPr>
-        <w:t xml:space="preserve">          "addressId": 1069,</w:t>
-      </w:r>
-    </w:p>
-    <w:p>
-      <w:pPr>
-        <w:autoSpaceDE w:val="0"/>
-        <w:autoSpaceDN w:val="0"/>
-        <w:adjustRightInd w:val="0"/>
-        <w:spacing w:after="0" w:line="240" w:lineRule="auto"/>
-        <w:rPr>
-          <w:rFonts w:ascii="Courier New" w:hAnsi="Courier New" w:cs="Courier New"/>
-        </w:rPr>
-      </w:pPr>
-      <w:r>
-        <w:rPr>
-          <w:rFonts w:ascii="Courier New" w:hAnsi="Courier New" w:cs="Courier New"/>
-        </w:rPr>
-        <w:t xml:space="preserve">          "address1": "Flat 01, Achal Leela Darshan Apartment., </w:t>
-      </w:r>
-      <w:r>
-        <w:rPr>
-          <w:rFonts w:ascii="Courier New" w:hAnsi="Courier New" w:cs="Courier New"/>
-        </w:rPr>
-        <w:tab/>
-      </w:r>
-      <w:r>
-        <w:rPr>
-          <w:rFonts w:ascii="Courier New" w:hAnsi="Courier New" w:cs="Courier New"/>
-        </w:rPr>
-        <w:tab/>
-      </w:r>
-      <w:r>
-        <w:rPr>
-          <w:rFonts w:ascii="Courier New" w:hAnsi="Courier New" w:cs="Courier New"/>
-        </w:rPr>
-        <w:tab/>
-      </w:r>
-      <w:r>
-        <w:rPr>
-          <w:rFonts w:ascii="Courier New" w:hAnsi="Courier New" w:cs="Courier New"/>
-        </w:rPr>
-        <w:tab/>
-      </w:r>
-      <w:r>
-        <w:rPr>
-          <w:rFonts w:ascii="Courier New" w:hAnsi="Courier New" w:cs="Courier New"/>
-        </w:rPr>
-        <w:tab/>
-      </w:r>
-      <w:r>
-        <w:rPr>
-          <w:rFonts w:ascii="Courier New" w:hAnsi="Courier New" w:cs="Courier New"/>
-        </w:rPr>
-        <w:t>Baner Road, Near Dmart,Behind Cars Planet",</w:t>
+        <w:t xml:space="preserve">          "</w:t>
+      </w:r>
+      <w:proofErr w:type="spellStart"/>
+      <w:r>
+        <w:rPr>
+          <w:rFonts w:ascii="Courier New" w:hAnsi="Courier New" w:cs="Courier New"/>
+        </w:rPr>
+        <w:t>addressId</w:t>
+      </w:r>
+      <w:proofErr w:type="spellEnd"/>
+      <w:r>
+        <w:rPr>
+          <w:rFonts w:ascii="Courier New" w:hAnsi="Courier New" w:cs="Courier New"/>
+        </w:rPr>
+        <w:t>": 1069,</w:t>
+      </w:r>
+    </w:p>
+    <w:p>
+      <w:pPr>
+        <w:autoSpaceDE w:val="0"/>
+        <w:autoSpaceDN w:val="0"/>
+        <w:adjustRightInd w:val="0"/>
+        <w:spacing w:after="0" w:line="240" w:lineRule="auto"/>
+        <w:rPr>
+          <w:rFonts w:ascii="Courier New" w:hAnsi="Courier New" w:cs="Courier New"/>
+        </w:rPr>
+      </w:pPr>
+      <w:r>
+        <w:rPr>
+          <w:rFonts w:ascii="Courier New" w:hAnsi="Courier New" w:cs="Courier New"/>
+        </w:rPr>
+        <w:t xml:space="preserve">          "address1": "Flat 01, </w:t>
+      </w:r>
+      <w:proofErr w:type="spellStart"/>
+      <w:r>
+        <w:rPr>
+          <w:rFonts w:ascii="Courier New" w:hAnsi="Courier New" w:cs="Courier New"/>
+        </w:rPr>
+        <w:t>Achal</w:t>
+      </w:r>
+      <w:proofErr w:type="spellEnd"/>
+      <w:r>
+        <w:rPr>
+          <w:rFonts w:ascii="Courier New" w:hAnsi="Courier New" w:cs="Courier New"/>
+        </w:rPr>
+        <w:t xml:space="preserve"> </w:t>
+      </w:r>
+      <w:proofErr w:type="spellStart"/>
+      <w:r>
+        <w:rPr>
+          <w:rFonts w:ascii="Courier New" w:hAnsi="Courier New" w:cs="Courier New"/>
+        </w:rPr>
+        <w:t>Leela</w:t>
+      </w:r>
+      <w:proofErr w:type="spellEnd"/>
+      <w:r>
+        <w:rPr>
+          <w:rFonts w:ascii="Courier New" w:hAnsi="Courier New" w:cs="Courier New"/>
+        </w:rPr>
+        <w:t xml:space="preserve"> </w:t>
+      </w:r>
+      <w:proofErr w:type="spellStart"/>
+      <w:r>
+        <w:rPr>
+          <w:rFonts w:ascii="Courier New" w:hAnsi="Courier New" w:cs="Courier New"/>
+        </w:rPr>
+        <w:t>Darshan</w:t>
+      </w:r>
+      <w:proofErr w:type="spellEnd"/>
+      <w:r>
+        <w:rPr>
+          <w:rFonts w:ascii="Courier New" w:hAnsi="Courier New" w:cs="Courier New"/>
+        </w:rPr>
+        <w:t xml:space="preserve"> Apartment., </w:t>
+      </w:r>
+      <w:r>
+        <w:rPr>
+          <w:rFonts w:ascii="Courier New" w:hAnsi="Courier New" w:cs="Courier New"/>
+        </w:rPr>
+        <w:tab/>
+      </w:r>
+      <w:r>
+        <w:rPr>
+          <w:rFonts w:ascii="Courier New" w:hAnsi="Courier New" w:cs="Courier New"/>
+        </w:rPr>
+        <w:tab/>
+      </w:r>
+      <w:r>
+        <w:rPr>
+          <w:rFonts w:ascii="Courier New" w:hAnsi="Courier New" w:cs="Courier New"/>
+        </w:rPr>
+        <w:tab/>
+      </w:r>
+      <w:r>
+        <w:rPr>
+          <w:rFonts w:ascii="Courier New" w:hAnsi="Courier New" w:cs="Courier New"/>
+        </w:rPr>
+        <w:tab/>
+      </w:r>
+      <w:r>
+        <w:rPr>
+          <w:rFonts w:ascii="Courier New" w:hAnsi="Courier New" w:cs="Courier New"/>
+        </w:rPr>
+        <w:tab/>
+      </w:r>
+      <w:proofErr w:type="spellStart"/>
+      <w:r>
+        <w:rPr>
+          <w:rFonts w:ascii="Courier New" w:hAnsi="Courier New" w:cs="Courier New"/>
+        </w:rPr>
+        <w:t>Baner</w:t>
+      </w:r>
+      <w:proofErr w:type="spellEnd"/>
+      <w:r>
+        <w:rPr>
+          <w:rFonts w:ascii="Courier New" w:hAnsi="Courier New" w:cs="Courier New"/>
+        </w:rPr>
+        <w:t xml:space="preserve"> Road, Near </w:t>
+      </w:r>
+      <w:proofErr w:type="spellStart"/>
+      <w:r>
+        <w:rPr>
+          <w:rFonts w:ascii="Courier New" w:hAnsi="Courier New" w:cs="Courier New"/>
+        </w:rPr>
+        <w:t>Dmart,Behind</w:t>
+      </w:r>
+      <w:proofErr w:type="spellEnd"/>
+      <w:r>
+        <w:rPr>
+          <w:rFonts w:ascii="Courier New" w:hAnsi="Courier New" w:cs="Courier New"/>
+        </w:rPr>
+        <w:t xml:space="preserve"> Cars Planet",</w:t>
       </w:r>
     </w:p>
     <w:p>
@@ -3011,7 +3630,21 @@
         <w:rPr>
           <w:rFonts w:ascii="Courier New" w:hAnsi="Courier New" w:cs="Courier New"/>
         </w:rPr>
-        <w:t xml:space="preserve">          "city": "Pune",</w:t>
+        <w:t xml:space="preserve">          "city": "</w:t>
+      </w:r>
+      <w:proofErr w:type="spellStart"/>
+      <w:r>
+        <w:rPr>
+          <w:rFonts w:ascii="Courier New" w:hAnsi="Courier New" w:cs="Courier New"/>
+        </w:rPr>
+        <w:t>Pune</w:t>
+      </w:r>
+      <w:proofErr w:type="spellEnd"/>
+      <w:r>
+        <w:rPr>
+          <w:rFonts w:ascii="Courier New" w:hAnsi="Courier New" w:cs="Courier New"/>
+        </w:rPr>
+        <w:t>",</w:t>
       </w:r>
     </w:p>
     <w:p>
@@ -3045,7 +3678,21 @@
         <w:rPr>
           <w:rFonts w:ascii="Courier New" w:hAnsi="Courier New" w:cs="Courier New"/>
         </w:rPr>
-        <w:t xml:space="preserve">          "postCode": "411045"</w:t>
+        <w:t xml:space="preserve">          "</w:t>
+      </w:r>
+      <w:proofErr w:type="spellStart"/>
+      <w:r>
+        <w:rPr>
+          <w:rFonts w:ascii="Courier New" w:hAnsi="Courier New" w:cs="Courier New"/>
+        </w:rPr>
+        <w:t>postCode</w:t>
+      </w:r>
+      <w:proofErr w:type="spellEnd"/>
+      <w:r>
+        <w:rPr>
+          <w:rFonts w:ascii="Courier New" w:hAnsi="Courier New" w:cs="Courier New"/>
+        </w:rPr>
+        <w:t>": "411045"</w:t>
       </w:r>
     </w:p>
     <w:p>
@@ -3397,8 +4044,19 @@
           <w:sz w:val="20"/>
           <w:szCs w:val="20"/>
         </w:rPr>
-        <w:t>application/json</w:t>
-      </w:r>
+        <w:t>application/</w:t>
+      </w:r>
+      <w:proofErr w:type="spellStart"/>
+      <w:r>
+        <w:rPr>
+          <w:rFonts w:ascii="Courier New" w:hAnsi="Courier New" w:cs="Courier New"/>
+          <w:color w:val="000000"/>
+          <w:sz w:val="20"/>
+          <w:szCs w:val="20"/>
+        </w:rPr>
+        <w:t>json</w:t>
+      </w:r>
+      <w:proofErr w:type="spellEnd"/>
     </w:p>
     <w:p>
       <w:pPr>
@@ -3454,7 +4112,27 @@
           <w:sz w:val="20"/>
           <w:szCs w:val="20"/>
         </w:rPr>
-        <w:t>"apiKey":"123456789",</w:t>
+        <w:t>"</w:t>
+      </w:r>
+      <w:proofErr w:type="spellStart"/>
+      <w:r>
+        <w:rPr>
+          <w:rFonts w:ascii="Courier New" w:hAnsi="Courier New" w:cs="Courier New"/>
+          <w:color w:val="000000"/>
+          <w:sz w:val="20"/>
+          <w:szCs w:val="20"/>
+        </w:rPr>
+        <w:t>accessToken</w:t>
+      </w:r>
+      <w:proofErr w:type="spellEnd"/>
+      <w:r>
+        <w:rPr>
+          <w:rFonts w:ascii="Courier New" w:hAnsi="Courier New" w:cs="Courier New"/>
+          <w:color w:val="000000"/>
+          <w:sz w:val="20"/>
+          <w:szCs w:val="20"/>
+        </w:rPr>
+        <w:t>":"123456789",</w:t>
       </w:r>
     </w:p>
     <w:p>
@@ -3478,7 +4156,27 @@
           <w:sz w:val="20"/>
           <w:szCs w:val="20"/>
         </w:rPr>
-        <w:t xml:space="preserve">   "customerId":90589,</w:t>
+        <w:t xml:space="preserve">   "</w:t>
+      </w:r>
+      <w:proofErr w:type="spellStart"/>
+      <w:r>
+        <w:rPr>
+          <w:rFonts w:ascii="Courier New" w:hAnsi="Courier New" w:cs="Courier New"/>
+          <w:color w:val="000000"/>
+          <w:sz w:val="20"/>
+          <w:szCs w:val="20"/>
+        </w:rPr>
+        <w:t>customerId</w:t>
+      </w:r>
+      <w:proofErr w:type="spellEnd"/>
+      <w:r>
+        <w:rPr>
+          <w:rFonts w:ascii="Courier New" w:hAnsi="Courier New" w:cs="Courier New"/>
+          <w:color w:val="000000"/>
+          <w:sz w:val="20"/>
+          <w:szCs w:val="20"/>
+        </w:rPr>
+        <w:t>":90589,</w:t>
       </w:r>
     </w:p>
     <w:p>
@@ -3511,7 +4209,47 @@
           <w:sz w:val="20"/>
           <w:szCs w:val="20"/>
         </w:rPr>
-        <w:t>"firstName":"nikhil",</w:t>
+        <w:t>"</w:t>
+      </w:r>
+      <w:proofErr w:type="spellStart"/>
+      <w:r>
+        <w:rPr>
+          <w:rFonts w:ascii="Courier New" w:hAnsi="Courier New" w:cs="Courier New"/>
+          <w:color w:val="000000"/>
+          <w:sz w:val="20"/>
+          <w:szCs w:val="20"/>
+        </w:rPr>
+        <w:t>firstName</w:t>
+      </w:r>
+      <w:proofErr w:type="spellEnd"/>
+      <w:r>
+        <w:rPr>
+          <w:rFonts w:ascii="Courier New" w:hAnsi="Courier New" w:cs="Courier New"/>
+          <w:color w:val="000000"/>
+          <w:sz w:val="20"/>
+          <w:szCs w:val="20"/>
+        </w:rPr>
+        <w:t>":"</w:t>
+      </w:r>
+      <w:proofErr w:type="spellStart"/>
+      <w:r>
+        <w:rPr>
+          <w:rFonts w:ascii="Courier New" w:hAnsi="Courier New" w:cs="Courier New"/>
+          <w:color w:val="000000"/>
+          <w:sz w:val="20"/>
+          <w:szCs w:val="20"/>
+        </w:rPr>
+        <w:t>nikhil</w:t>
+      </w:r>
+      <w:proofErr w:type="spellEnd"/>
+      <w:r>
+        <w:rPr>
+          <w:rFonts w:ascii="Courier New" w:hAnsi="Courier New" w:cs="Courier New"/>
+          <w:color w:val="000000"/>
+          <w:sz w:val="20"/>
+          <w:szCs w:val="20"/>
+        </w:rPr>
+        <w:t>",</w:t>
       </w:r>
     </w:p>
     <w:p>
@@ -3535,7 +4273,47 @@
           <w:sz w:val="20"/>
           <w:szCs w:val="20"/>
         </w:rPr>
-        <w:t xml:space="preserve">   "lastName":"reddy",</w:t>
+        <w:t xml:space="preserve">   "</w:t>
+      </w:r>
+      <w:proofErr w:type="spellStart"/>
+      <w:r>
+        <w:rPr>
+          <w:rFonts w:ascii="Courier New" w:hAnsi="Courier New" w:cs="Courier New"/>
+          <w:color w:val="000000"/>
+          <w:sz w:val="20"/>
+          <w:szCs w:val="20"/>
+        </w:rPr>
+        <w:t>lastName</w:t>
+      </w:r>
+      <w:proofErr w:type="spellEnd"/>
+      <w:r>
+        <w:rPr>
+          <w:rFonts w:ascii="Courier New" w:hAnsi="Courier New" w:cs="Courier New"/>
+          <w:color w:val="000000"/>
+          <w:sz w:val="20"/>
+          <w:szCs w:val="20"/>
+        </w:rPr>
+        <w:t>":"</w:t>
+      </w:r>
+      <w:proofErr w:type="spellStart"/>
+      <w:r>
+        <w:rPr>
+          <w:rFonts w:ascii="Courier New" w:hAnsi="Courier New" w:cs="Courier New"/>
+          <w:color w:val="000000"/>
+          <w:sz w:val="20"/>
+          <w:szCs w:val="20"/>
+        </w:rPr>
+        <w:t>reddy</w:t>
+      </w:r>
+      <w:proofErr w:type="spellEnd"/>
+      <w:r>
+        <w:rPr>
+          <w:rFonts w:ascii="Courier New" w:hAnsi="Courier New" w:cs="Courier New"/>
+          <w:color w:val="000000"/>
+          <w:sz w:val="20"/>
+          <w:szCs w:val="20"/>
+        </w:rPr>
+        <w:t>",</w:t>
       </w:r>
     </w:p>
     <w:p>
@@ -3559,7 +4337,27 @@
           <w:sz w:val="20"/>
           <w:szCs w:val="20"/>
         </w:rPr>
-        <w:t xml:space="preserve">   "address1": "to subbireddy college",</w:t>
+        <w:t xml:space="preserve">   "address1": "to </w:t>
+      </w:r>
+      <w:proofErr w:type="spellStart"/>
+      <w:r>
+        <w:rPr>
+          <w:rFonts w:ascii="Courier New" w:hAnsi="Courier New" w:cs="Courier New"/>
+          <w:color w:val="000000"/>
+          <w:sz w:val="20"/>
+          <w:szCs w:val="20"/>
+        </w:rPr>
+        <w:t>subbireddy</w:t>
+      </w:r>
+      <w:proofErr w:type="spellEnd"/>
+      <w:r>
+        <w:rPr>
+          <w:rFonts w:ascii="Courier New" w:hAnsi="Courier New" w:cs="Courier New"/>
+          <w:color w:val="000000"/>
+          <w:sz w:val="20"/>
+          <w:szCs w:val="20"/>
+        </w:rPr>
+        <w:t xml:space="preserve"> college",</w:t>
       </w:r>
     </w:p>
     <w:p>
@@ -3583,7 +4381,27 @@
           <w:sz w:val="20"/>
           <w:szCs w:val="20"/>
         </w:rPr>
-        <w:t xml:space="preserve">   "address2": "to subbireddy college",</w:t>
+        <w:t xml:space="preserve">   "address2": "to </w:t>
+      </w:r>
+      <w:proofErr w:type="spellStart"/>
+      <w:r>
+        <w:rPr>
+          <w:rFonts w:ascii="Courier New" w:hAnsi="Courier New" w:cs="Courier New"/>
+          <w:color w:val="000000"/>
+          <w:sz w:val="20"/>
+          <w:szCs w:val="20"/>
+        </w:rPr>
+        <w:t>subbireddy</w:t>
+      </w:r>
+      <w:proofErr w:type="spellEnd"/>
+      <w:r>
+        <w:rPr>
+          <w:rFonts w:ascii="Courier New" w:hAnsi="Courier New" w:cs="Courier New"/>
+          <w:color w:val="000000"/>
+          <w:sz w:val="20"/>
+          <w:szCs w:val="20"/>
+        </w:rPr>
+        <w:t xml:space="preserve"> college",</w:t>
       </w:r>
     </w:p>
     <w:p>
@@ -3631,7 +4449,27 @@
           <w:sz w:val="20"/>
           <w:szCs w:val="20"/>
         </w:rPr>
-        <w:t xml:space="preserve">   "stateId":2,</w:t>
+        <w:t xml:space="preserve">   "</w:t>
+      </w:r>
+      <w:proofErr w:type="spellStart"/>
+      <w:r>
+        <w:rPr>
+          <w:rFonts w:ascii="Courier New" w:hAnsi="Courier New" w:cs="Courier New"/>
+          <w:color w:val="000000"/>
+          <w:sz w:val="20"/>
+          <w:szCs w:val="20"/>
+        </w:rPr>
+        <w:t>stateId</w:t>
+      </w:r>
+      <w:proofErr w:type="spellEnd"/>
+      <w:r>
+        <w:rPr>
+          <w:rFonts w:ascii="Courier New" w:hAnsi="Courier New" w:cs="Courier New"/>
+          <w:color w:val="000000"/>
+          <w:sz w:val="20"/>
+          <w:szCs w:val="20"/>
+        </w:rPr>
+        <w:t>":2,</w:t>
       </w:r>
     </w:p>
     <w:p>
@@ -3655,7 +4493,27 @@
           <w:sz w:val="20"/>
           <w:szCs w:val="20"/>
         </w:rPr>
-        <w:t xml:space="preserve">   "countryId":5,</w:t>
+        <w:t xml:space="preserve">   "</w:t>
+      </w:r>
+      <w:proofErr w:type="spellStart"/>
+      <w:r>
+        <w:rPr>
+          <w:rFonts w:ascii="Courier New" w:hAnsi="Courier New" w:cs="Courier New"/>
+          <w:color w:val="000000"/>
+          <w:sz w:val="20"/>
+          <w:szCs w:val="20"/>
+        </w:rPr>
+        <w:t>countryId</w:t>
+      </w:r>
+      <w:proofErr w:type="spellEnd"/>
+      <w:r>
+        <w:rPr>
+          <w:rFonts w:ascii="Courier New" w:hAnsi="Courier New" w:cs="Courier New"/>
+          <w:color w:val="000000"/>
+          <w:sz w:val="20"/>
+          <w:szCs w:val="20"/>
+        </w:rPr>
+        <w:t>":5,</w:t>
       </w:r>
     </w:p>
     <w:p>
@@ -3679,7 +4537,27 @@
           <w:sz w:val="20"/>
           <w:szCs w:val="20"/>
         </w:rPr>
-        <w:t xml:space="preserve">   "postCode": "123465",</w:t>
+        <w:t xml:space="preserve">   "</w:t>
+      </w:r>
+      <w:proofErr w:type="spellStart"/>
+      <w:r>
+        <w:rPr>
+          <w:rFonts w:ascii="Courier New" w:hAnsi="Courier New" w:cs="Courier New"/>
+          <w:color w:val="000000"/>
+          <w:sz w:val="20"/>
+          <w:szCs w:val="20"/>
+        </w:rPr>
+        <w:t>postCode</w:t>
+      </w:r>
+      <w:proofErr w:type="spellEnd"/>
+      <w:r>
+        <w:rPr>
+          <w:rFonts w:ascii="Courier New" w:hAnsi="Courier New" w:cs="Courier New"/>
+          <w:color w:val="000000"/>
+          <w:sz w:val="20"/>
+          <w:szCs w:val="20"/>
+        </w:rPr>
+        <w:t>": "123465",</w:t>
       </w:r>
     </w:p>
     <w:p>
@@ -3703,7 +4581,27 @@
           <w:sz w:val="20"/>
           <w:szCs w:val="20"/>
         </w:rPr>
-        <w:t xml:space="preserve">   "city":"hyderabad",</w:t>
+        <w:t xml:space="preserve">   "city":"</w:t>
+      </w:r>
+      <w:proofErr w:type="spellStart"/>
+      <w:r>
+        <w:rPr>
+          <w:rFonts w:ascii="Courier New" w:hAnsi="Courier New" w:cs="Courier New"/>
+          <w:color w:val="000000"/>
+          <w:sz w:val="20"/>
+          <w:szCs w:val="20"/>
+        </w:rPr>
+        <w:t>hyderabad</w:t>
+      </w:r>
+      <w:proofErr w:type="spellEnd"/>
+      <w:r>
+        <w:rPr>
+          <w:rFonts w:ascii="Courier New" w:hAnsi="Courier New" w:cs="Courier New"/>
+          <w:color w:val="000000"/>
+          <w:sz w:val="20"/>
+          <w:szCs w:val="20"/>
+        </w:rPr>
+        <w:t>",</w:t>
       </w:r>
     </w:p>
     <w:p>
@@ -3856,7 +4754,21 @@
           <w:rFonts w:ascii="Courier New" w:hAnsi="Courier New" w:cs="Courier New"/>
         </w:rPr>
         <w:tab/>
-        <w:t xml:space="preserve"> "statusCode": 201,</w:t>
+        <w:t xml:space="preserve"> "</w:t>
+      </w:r>
+      <w:proofErr w:type="spellStart"/>
+      <w:r>
+        <w:rPr>
+          <w:rFonts w:ascii="Courier New" w:hAnsi="Courier New" w:cs="Courier New"/>
+        </w:rPr>
+        <w:t>statusCode</w:t>
+      </w:r>
+      <w:proofErr w:type="spellEnd"/>
+      <w:r>
+        <w:rPr>
+          <w:rFonts w:ascii="Courier New" w:hAnsi="Courier New" w:cs="Courier New"/>
+        </w:rPr>
+        <w:t>": 201,</w:t>
       </w:r>
     </w:p>
     <w:p>
@@ -3910,7 +4822,35 @@
           <w:rFonts w:ascii="Courier New" w:hAnsi="Courier New" w:cs="Courier New"/>
         </w:rPr>
         <w:tab/>
-        <w:t xml:space="preserve"> "source": "New address added succesfully to customerId </w:t>
+        <w:t xml:space="preserve"> "source": "New address added </w:t>
+      </w:r>
+      <w:proofErr w:type="spellStart"/>
+      <w:r>
+        <w:rPr>
+          <w:rFonts w:ascii="Courier New" w:hAnsi="Courier New" w:cs="Courier New"/>
+        </w:rPr>
+        <w:t>succesfully</w:t>
+      </w:r>
+      <w:proofErr w:type="spellEnd"/>
+      <w:r>
+        <w:rPr>
+          <w:rFonts w:ascii="Courier New" w:hAnsi="Courier New" w:cs="Courier New"/>
+        </w:rPr>
+        <w:t xml:space="preserve"> to </w:t>
+      </w:r>
+      <w:proofErr w:type="spellStart"/>
+      <w:r>
+        <w:rPr>
+          <w:rFonts w:ascii="Courier New" w:hAnsi="Courier New" w:cs="Courier New"/>
+        </w:rPr>
+        <w:t>customerId</w:t>
+      </w:r>
+      <w:proofErr w:type="spellEnd"/>
+      <w:r>
+        <w:rPr>
+          <w:rFonts w:ascii="Courier New" w:hAnsi="Courier New" w:cs="Courier New"/>
+        </w:rPr>
+        <w:t xml:space="preserve"> </w:t>
       </w:r>
       <w:r>
         <w:rPr>
@@ -4252,8 +5192,19 @@
           <w:sz w:val="20"/>
           <w:szCs w:val="20"/>
         </w:rPr>
-        <w:t>application/json</w:t>
-      </w:r>
+        <w:t>application/</w:t>
+      </w:r>
+      <w:proofErr w:type="spellStart"/>
+      <w:r>
+        <w:rPr>
+          <w:rFonts w:ascii="Courier New" w:hAnsi="Courier New" w:cs="Courier New"/>
+          <w:color w:val="000000"/>
+          <w:sz w:val="20"/>
+          <w:szCs w:val="20"/>
+        </w:rPr>
+        <w:t>json</w:t>
+      </w:r>
+      <w:proofErr w:type="spellEnd"/>
     </w:p>
     <w:p>
       <w:pPr>
@@ -4309,7 +5260,27 @@
           <w:sz w:val="20"/>
           <w:szCs w:val="20"/>
         </w:rPr>
-        <w:t>"apiKey":"123456789",</w:t>
+        <w:t>"</w:t>
+      </w:r>
+      <w:proofErr w:type="spellStart"/>
+      <w:r>
+        <w:rPr>
+          <w:rFonts w:ascii="Courier New" w:hAnsi="Courier New" w:cs="Courier New"/>
+          <w:color w:val="000000"/>
+          <w:sz w:val="20"/>
+          <w:szCs w:val="20"/>
+        </w:rPr>
+        <w:t>accessToken</w:t>
+      </w:r>
+      <w:proofErr w:type="spellEnd"/>
+      <w:r>
+        <w:rPr>
+          <w:rFonts w:ascii="Courier New" w:hAnsi="Courier New" w:cs="Courier New"/>
+          <w:color w:val="000000"/>
+          <w:sz w:val="20"/>
+          <w:szCs w:val="20"/>
+        </w:rPr>
+        <w:t>":"123456789",</w:t>
       </w:r>
     </w:p>
     <w:p>
@@ -4342,7 +5313,27 @@
           <w:sz w:val="20"/>
           <w:szCs w:val="20"/>
         </w:rPr>
-        <w:t>"addressId":53669,</w:t>
+        <w:t>"</w:t>
+      </w:r>
+      <w:proofErr w:type="spellStart"/>
+      <w:r>
+        <w:rPr>
+          <w:rFonts w:ascii="Courier New" w:hAnsi="Courier New" w:cs="Courier New"/>
+          <w:color w:val="000000"/>
+          <w:sz w:val="20"/>
+          <w:szCs w:val="20"/>
+        </w:rPr>
+        <w:t>addressId</w:t>
+      </w:r>
+      <w:proofErr w:type="spellEnd"/>
+      <w:r>
+        <w:rPr>
+          <w:rFonts w:ascii="Courier New" w:hAnsi="Courier New" w:cs="Courier New"/>
+          <w:color w:val="000000"/>
+          <w:sz w:val="20"/>
+          <w:szCs w:val="20"/>
+        </w:rPr>
+        <w:t>":53669,</w:t>
       </w:r>
     </w:p>
     <w:p>
@@ -4375,7 +5366,47 @@
           <w:sz w:val="20"/>
           <w:szCs w:val="20"/>
         </w:rPr>
-        <w:t>"firstName":"nikhil",</w:t>
+        <w:t>"</w:t>
+      </w:r>
+      <w:proofErr w:type="spellStart"/>
+      <w:r>
+        <w:rPr>
+          <w:rFonts w:ascii="Courier New" w:hAnsi="Courier New" w:cs="Courier New"/>
+          <w:color w:val="000000"/>
+          <w:sz w:val="20"/>
+          <w:szCs w:val="20"/>
+        </w:rPr>
+        <w:t>firstName</w:t>
+      </w:r>
+      <w:proofErr w:type="spellEnd"/>
+      <w:r>
+        <w:rPr>
+          <w:rFonts w:ascii="Courier New" w:hAnsi="Courier New" w:cs="Courier New"/>
+          <w:color w:val="000000"/>
+          <w:sz w:val="20"/>
+          <w:szCs w:val="20"/>
+        </w:rPr>
+        <w:t>":"</w:t>
+      </w:r>
+      <w:proofErr w:type="spellStart"/>
+      <w:r>
+        <w:rPr>
+          <w:rFonts w:ascii="Courier New" w:hAnsi="Courier New" w:cs="Courier New"/>
+          <w:color w:val="000000"/>
+          <w:sz w:val="20"/>
+          <w:szCs w:val="20"/>
+        </w:rPr>
+        <w:t>nikhil</w:t>
+      </w:r>
+      <w:proofErr w:type="spellEnd"/>
+      <w:r>
+        <w:rPr>
+          <w:rFonts w:ascii="Courier New" w:hAnsi="Courier New" w:cs="Courier New"/>
+          <w:color w:val="000000"/>
+          <w:sz w:val="20"/>
+          <w:szCs w:val="20"/>
+        </w:rPr>
+        <w:t>",</w:t>
       </w:r>
     </w:p>
     <w:p>
@@ -4399,7 +5430,47 @@
           <w:sz w:val="20"/>
           <w:szCs w:val="20"/>
         </w:rPr>
-        <w:t xml:space="preserve">   "lastName":"reddy",</w:t>
+        <w:t xml:space="preserve">   "</w:t>
+      </w:r>
+      <w:proofErr w:type="spellStart"/>
+      <w:r>
+        <w:rPr>
+          <w:rFonts w:ascii="Courier New" w:hAnsi="Courier New" w:cs="Courier New"/>
+          <w:color w:val="000000"/>
+          <w:sz w:val="20"/>
+          <w:szCs w:val="20"/>
+        </w:rPr>
+        <w:t>lastName</w:t>
+      </w:r>
+      <w:proofErr w:type="spellEnd"/>
+      <w:r>
+        <w:rPr>
+          <w:rFonts w:ascii="Courier New" w:hAnsi="Courier New" w:cs="Courier New"/>
+          <w:color w:val="000000"/>
+          <w:sz w:val="20"/>
+          <w:szCs w:val="20"/>
+        </w:rPr>
+        <w:t>":"</w:t>
+      </w:r>
+      <w:proofErr w:type="spellStart"/>
+      <w:r>
+        <w:rPr>
+          <w:rFonts w:ascii="Courier New" w:hAnsi="Courier New" w:cs="Courier New"/>
+          <w:color w:val="000000"/>
+          <w:sz w:val="20"/>
+          <w:szCs w:val="20"/>
+        </w:rPr>
+        <w:t>reddy</w:t>
+      </w:r>
+      <w:proofErr w:type="spellEnd"/>
+      <w:r>
+        <w:rPr>
+          <w:rFonts w:ascii="Courier New" w:hAnsi="Courier New" w:cs="Courier New"/>
+          <w:color w:val="000000"/>
+          <w:sz w:val="20"/>
+          <w:szCs w:val="20"/>
+        </w:rPr>
+        <w:t>",</w:t>
       </w:r>
     </w:p>
     <w:p>
@@ -4423,7 +5494,27 @@
           <w:sz w:val="20"/>
           <w:szCs w:val="20"/>
         </w:rPr>
-        <w:t xml:space="preserve">   "address1": "to subbireddy college",</w:t>
+        <w:t xml:space="preserve">   "address1": "to </w:t>
+      </w:r>
+      <w:proofErr w:type="spellStart"/>
+      <w:r>
+        <w:rPr>
+          <w:rFonts w:ascii="Courier New" w:hAnsi="Courier New" w:cs="Courier New"/>
+          <w:color w:val="000000"/>
+          <w:sz w:val="20"/>
+          <w:szCs w:val="20"/>
+        </w:rPr>
+        <w:t>subbireddy</w:t>
+      </w:r>
+      <w:proofErr w:type="spellEnd"/>
+      <w:r>
+        <w:rPr>
+          <w:rFonts w:ascii="Courier New" w:hAnsi="Courier New" w:cs="Courier New"/>
+          <w:color w:val="000000"/>
+          <w:sz w:val="20"/>
+          <w:szCs w:val="20"/>
+        </w:rPr>
+        <w:t xml:space="preserve"> college",</w:t>
       </w:r>
     </w:p>
     <w:p>
@@ -4447,7 +5538,27 @@
           <w:sz w:val="20"/>
           <w:szCs w:val="20"/>
         </w:rPr>
-        <w:t xml:space="preserve">   "address2": "to subbireddy college",</w:t>
+        <w:t xml:space="preserve">   "address2": "to </w:t>
+      </w:r>
+      <w:proofErr w:type="spellStart"/>
+      <w:r>
+        <w:rPr>
+          <w:rFonts w:ascii="Courier New" w:hAnsi="Courier New" w:cs="Courier New"/>
+          <w:color w:val="000000"/>
+          <w:sz w:val="20"/>
+          <w:szCs w:val="20"/>
+        </w:rPr>
+        <w:t>subbireddy</w:t>
+      </w:r>
+      <w:proofErr w:type="spellEnd"/>
+      <w:r>
+        <w:rPr>
+          <w:rFonts w:ascii="Courier New" w:hAnsi="Courier New" w:cs="Courier New"/>
+          <w:color w:val="000000"/>
+          <w:sz w:val="20"/>
+          <w:szCs w:val="20"/>
+        </w:rPr>
+        <w:t xml:space="preserve"> college",</w:t>
       </w:r>
     </w:p>
     <w:p>
@@ -4495,7 +5606,27 @@
           <w:sz w:val="20"/>
           <w:szCs w:val="20"/>
         </w:rPr>
-        <w:t xml:space="preserve">   "stateId":2,</w:t>
+        <w:t xml:space="preserve">   "</w:t>
+      </w:r>
+      <w:proofErr w:type="spellStart"/>
+      <w:r>
+        <w:rPr>
+          <w:rFonts w:ascii="Courier New" w:hAnsi="Courier New" w:cs="Courier New"/>
+          <w:color w:val="000000"/>
+          <w:sz w:val="20"/>
+          <w:szCs w:val="20"/>
+        </w:rPr>
+        <w:t>stateId</w:t>
+      </w:r>
+      <w:proofErr w:type="spellEnd"/>
+      <w:r>
+        <w:rPr>
+          <w:rFonts w:ascii="Courier New" w:hAnsi="Courier New" w:cs="Courier New"/>
+          <w:color w:val="000000"/>
+          <w:sz w:val="20"/>
+          <w:szCs w:val="20"/>
+        </w:rPr>
+        <w:t>":2,</w:t>
       </w:r>
     </w:p>
     <w:p>
@@ -4519,7 +5650,27 @@
           <w:sz w:val="20"/>
           <w:szCs w:val="20"/>
         </w:rPr>
-        <w:t xml:space="preserve">   "countryId":5,</w:t>
+        <w:t xml:space="preserve">   "</w:t>
+      </w:r>
+      <w:proofErr w:type="spellStart"/>
+      <w:r>
+        <w:rPr>
+          <w:rFonts w:ascii="Courier New" w:hAnsi="Courier New" w:cs="Courier New"/>
+          <w:color w:val="000000"/>
+          <w:sz w:val="20"/>
+          <w:szCs w:val="20"/>
+        </w:rPr>
+        <w:t>countryId</w:t>
+      </w:r>
+      <w:proofErr w:type="spellEnd"/>
+      <w:r>
+        <w:rPr>
+          <w:rFonts w:ascii="Courier New" w:hAnsi="Courier New" w:cs="Courier New"/>
+          <w:color w:val="000000"/>
+          <w:sz w:val="20"/>
+          <w:szCs w:val="20"/>
+        </w:rPr>
+        <w:t>":5,</w:t>
       </w:r>
     </w:p>
     <w:p>
@@ -4543,7 +5694,27 @@
           <w:sz w:val="20"/>
           <w:szCs w:val="20"/>
         </w:rPr>
-        <w:t xml:space="preserve">   "postCode": "123465",</w:t>
+        <w:t xml:space="preserve">   "</w:t>
+      </w:r>
+      <w:proofErr w:type="spellStart"/>
+      <w:r>
+        <w:rPr>
+          <w:rFonts w:ascii="Courier New" w:hAnsi="Courier New" w:cs="Courier New"/>
+          <w:color w:val="000000"/>
+          <w:sz w:val="20"/>
+          <w:szCs w:val="20"/>
+        </w:rPr>
+        <w:t>postCode</w:t>
+      </w:r>
+      <w:proofErr w:type="spellEnd"/>
+      <w:r>
+        <w:rPr>
+          <w:rFonts w:ascii="Courier New" w:hAnsi="Courier New" w:cs="Courier New"/>
+          <w:color w:val="000000"/>
+          <w:sz w:val="20"/>
+          <w:szCs w:val="20"/>
+        </w:rPr>
+        <w:t>": "123465",</w:t>
       </w:r>
     </w:p>
     <w:p>
@@ -4567,7 +5738,27 @@
           <w:sz w:val="20"/>
           <w:szCs w:val="20"/>
         </w:rPr>
-        <w:t xml:space="preserve">   "city":"hyderabad",</w:t>
+        <w:t xml:space="preserve">   "city":"</w:t>
+      </w:r>
+      <w:proofErr w:type="spellStart"/>
+      <w:r>
+        <w:rPr>
+          <w:rFonts w:ascii="Courier New" w:hAnsi="Courier New" w:cs="Courier New"/>
+          <w:color w:val="000000"/>
+          <w:sz w:val="20"/>
+          <w:szCs w:val="20"/>
+        </w:rPr>
+        <w:t>hyderabad</w:t>
+      </w:r>
+      <w:proofErr w:type="spellEnd"/>
+      <w:r>
+        <w:rPr>
+          <w:rFonts w:ascii="Courier New" w:hAnsi="Courier New" w:cs="Courier New"/>
+          <w:color w:val="000000"/>
+          <w:sz w:val="20"/>
+          <w:szCs w:val="20"/>
+        </w:rPr>
+        <w:t>",</w:t>
       </w:r>
     </w:p>
     <w:p>
@@ -4704,7 +5895,21 @@
           <w:rFonts w:ascii="Courier New" w:hAnsi="Courier New" w:cs="Courier New"/>
         </w:rPr>
         <w:tab/>
-        <w:t xml:space="preserve"> "statusCode": 201,</w:t>
+        <w:t xml:space="preserve"> "</w:t>
+      </w:r>
+      <w:proofErr w:type="spellStart"/>
+      <w:r>
+        <w:rPr>
+          <w:rFonts w:ascii="Courier New" w:hAnsi="Courier New" w:cs="Courier New"/>
+        </w:rPr>
+        <w:t>statusCode</w:t>
+      </w:r>
+      <w:proofErr w:type="spellEnd"/>
+      <w:r>
+        <w:rPr>
+          <w:rFonts w:ascii="Courier New" w:hAnsi="Courier New" w:cs="Courier New"/>
+        </w:rPr>
+        <w:t>": 201,</w:t>
       </w:r>
     </w:p>
     <w:p>
@@ -4758,49 +5963,71 @@
           <w:rFonts w:ascii="Courier New" w:hAnsi="Courier New" w:cs="Courier New"/>
         </w:rPr>
         <w:tab/>
-        <w:t xml:space="preserve"> "source": "Address of addressId 53669 updated </w:t>
-      </w:r>
-      <w:r>
-        <w:rPr>
-          <w:rFonts w:ascii="Courier New" w:hAnsi="Courier New" w:cs="Courier New"/>
-        </w:rPr>
-        <w:tab/>
-      </w:r>
-      <w:r>
-        <w:rPr>
-          <w:rFonts w:ascii="Courier New" w:hAnsi="Courier New" w:cs="Courier New"/>
-        </w:rPr>
-        <w:tab/>
-      </w:r>
-      <w:r>
-        <w:rPr>
-          <w:rFonts w:ascii="Courier New" w:hAnsi="Courier New" w:cs="Courier New"/>
-        </w:rPr>
-        <w:tab/>
-      </w:r>
-      <w:r>
-        <w:rPr>
-          <w:rFonts w:ascii="Courier New" w:hAnsi="Courier New" w:cs="Courier New"/>
-        </w:rPr>
-        <w:tab/>
-      </w:r>
-      <w:r>
-        <w:rPr>
-          <w:rFonts w:ascii="Courier New" w:hAnsi="Courier New" w:cs="Courier New"/>
-        </w:rPr>
-        <w:tab/>
-      </w:r>
-      <w:r>
-        <w:rPr>
-          <w:rFonts w:ascii="Courier New" w:hAnsi="Courier New" w:cs="Courier New"/>
-        </w:rPr>
-        <w:tab/>
-      </w:r>
-      <w:r>
-        <w:rPr>
-          <w:rFonts w:ascii="Courier New" w:hAnsi="Courier New" w:cs="Courier New"/>
-        </w:rPr>
-        <w:t>succesfully"</w:t>
+        <w:t xml:space="preserve"> "source": "Address of </w:t>
+      </w:r>
+      <w:proofErr w:type="spellStart"/>
+      <w:r>
+        <w:rPr>
+          <w:rFonts w:ascii="Courier New" w:hAnsi="Courier New" w:cs="Courier New"/>
+        </w:rPr>
+        <w:t>addressId</w:t>
+      </w:r>
+      <w:proofErr w:type="spellEnd"/>
+      <w:r>
+        <w:rPr>
+          <w:rFonts w:ascii="Courier New" w:hAnsi="Courier New" w:cs="Courier New"/>
+        </w:rPr>
+        <w:t xml:space="preserve"> 53669 updated </w:t>
+      </w:r>
+      <w:r>
+        <w:rPr>
+          <w:rFonts w:ascii="Courier New" w:hAnsi="Courier New" w:cs="Courier New"/>
+        </w:rPr>
+        <w:tab/>
+      </w:r>
+      <w:r>
+        <w:rPr>
+          <w:rFonts w:ascii="Courier New" w:hAnsi="Courier New" w:cs="Courier New"/>
+        </w:rPr>
+        <w:tab/>
+      </w:r>
+      <w:r>
+        <w:rPr>
+          <w:rFonts w:ascii="Courier New" w:hAnsi="Courier New" w:cs="Courier New"/>
+        </w:rPr>
+        <w:tab/>
+      </w:r>
+      <w:r>
+        <w:rPr>
+          <w:rFonts w:ascii="Courier New" w:hAnsi="Courier New" w:cs="Courier New"/>
+        </w:rPr>
+        <w:tab/>
+      </w:r>
+      <w:r>
+        <w:rPr>
+          <w:rFonts w:ascii="Courier New" w:hAnsi="Courier New" w:cs="Courier New"/>
+        </w:rPr>
+        <w:tab/>
+      </w:r>
+      <w:r>
+        <w:rPr>
+          <w:rFonts w:ascii="Courier New" w:hAnsi="Courier New" w:cs="Courier New"/>
+        </w:rPr>
+        <w:tab/>
+      </w:r>
+      <w:proofErr w:type="spellStart"/>
+      <w:r>
+        <w:rPr>
+          <w:rFonts w:ascii="Courier New" w:hAnsi="Courier New" w:cs="Courier New"/>
+        </w:rPr>
+        <w:t>succesfully</w:t>
+      </w:r>
+      <w:proofErr w:type="spellEnd"/>
+      <w:r>
+        <w:rPr>
+          <w:rFonts w:ascii="Courier New" w:hAnsi="Courier New" w:cs="Courier New"/>
+        </w:rPr>
+        <w:t>"</w:t>
       </w:r>
     </w:p>
     <w:p>
@@ -4851,7 +6078,35 @@
         <w:rPr>
           <w:rFonts w:ascii="Courier New" w:hAnsi="Courier New" w:cs="Courier New"/>
         </w:rPr>
-        <w:t>independently. CustomerId and addressId should match, then only you can update the particular address.</w:t>
+        <w:t xml:space="preserve">independently. </w:t>
+      </w:r>
+      <w:proofErr w:type="spellStart"/>
+      <w:r>
+        <w:rPr>
+          <w:rFonts w:ascii="Courier New" w:hAnsi="Courier New" w:cs="Courier New"/>
+        </w:rPr>
+        <w:t>CustomerId</w:t>
+      </w:r>
+      <w:proofErr w:type="spellEnd"/>
+      <w:r>
+        <w:rPr>
+          <w:rFonts w:ascii="Courier New" w:hAnsi="Courier New" w:cs="Courier New"/>
+        </w:rPr>
+        <w:t xml:space="preserve"> and </w:t>
+      </w:r>
+      <w:proofErr w:type="spellStart"/>
+      <w:r>
+        <w:rPr>
+          <w:rFonts w:ascii="Courier New" w:hAnsi="Courier New" w:cs="Courier New"/>
+        </w:rPr>
+        <w:t>addressId</w:t>
+      </w:r>
+      <w:proofErr w:type="spellEnd"/>
+      <w:r>
+        <w:rPr>
+          <w:rFonts w:ascii="Courier New" w:hAnsi="Courier New" w:cs="Courier New"/>
+        </w:rPr>
+        <w:t xml:space="preserve"> should match, then only you can update the particular address.</w:t>
       </w:r>
     </w:p>
     <w:p>
@@ -5034,7 +6289,21 @@
           <w:rFonts w:ascii="Courier New" w:hAnsi="Courier New" w:cs="Courier New"/>
         </w:rPr>
         <w:tab/>
-        <w:t>"statusCode": 404</w:t>
+        <w:t>"</w:t>
+      </w:r>
+      <w:proofErr w:type="spellStart"/>
+      <w:r>
+        <w:rPr>
+          <w:rFonts w:ascii="Courier New" w:hAnsi="Courier New" w:cs="Courier New"/>
+        </w:rPr>
+        <w:t>statusCode</w:t>
+      </w:r>
+      <w:proofErr w:type="spellEnd"/>
+      <w:r>
+        <w:rPr>
+          <w:rFonts w:ascii="Courier New" w:hAnsi="Courier New" w:cs="Courier New"/>
+        </w:rPr>
+        <w:t>": 404</w:t>
       </w:r>
       <w:r>
         <w:rPr>
@@ -5184,13 +6453,21 @@
         <w:rPr>
           <w:rFonts w:ascii="Courier New" w:hAnsi="Courier New" w:cs="Courier New"/>
         </w:rPr>
-        <w:t>give content as other than "apiK</w:t>
-      </w:r>
-      <w:r>
-        <w:rPr>
-          <w:rFonts w:ascii="Courier New" w:hAnsi="Courier New" w:cs="Courier New"/>
-        </w:rPr>
-        <w:t>ey" you will get "specify content correctly exception".</w:t>
+        <w:t>give content as other than "</w:t>
+      </w:r>
+      <w:proofErr w:type="spellStart"/>
+      <w:r>
+        <w:rPr>
+          <w:rFonts w:ascii="Courier New" w:hAnsi="Courier New" w:cs="Courier New"/>
+        </w:rPr>
+        <w:t>accessToken</w:t>
+      </w:r>
+      <w:proofErr w:type="spellEnd"/>
+      <w:r>
+        <w:rPr>
+          <w:rFonts w:ascii="Courier New" w:hAnsi="Courier New" w:cs="Courier New"/>
+        </w:rPr>
+        <w:t>" you will get "specify content correctly exception".</w:t>
       </w:r>
     </w:p>
     <w:p>
@@ -5271,7 +6548,21 @@
           <w:rFonts w:ascii="Courier New" w:hAnsi="Courier New" w:cs="Courier New"/>
         </w:rPr>
         <w:tab/>
-        <w:t>"statusCode": 401</w:t>
+        <w:t>"</w:t>
+      </w:r>
+      <w:proofErr w:type="spellStart"/>
+      <w:r>
+        <w:rPr>
+          <w:rFonts w:ascii="Courier New" w:hAnsi="Courier New" w:cs="Courier New"/>
+        </w:rPr>
+        <w:t>statusCode</w:t>
+      </w:r>
+      <w:proofErr w:type="spellEnd"/>
+      <w:r>
+        <w:rPr>
+          <w:rFonts w:ascii="Courier New" w:hAnsi="Courier New" w:cs="Courier New"/>
+        </w:rPr>
+        <w:t>": 401</w:t>
       </w:r>
       <w:r>
         <w:rPr>
@@ -5363,8 +6654,16 @@
         <w:rPr>
           <w:rFonts w:ascii="Courier New" w:hAnsi="Courier New" w:cs="Courier New"/>
         </w:rPr>
-        <w:t>specified or key is inActive</w:t>
-      </w:r>
+        <w:t xml:space="preserve">specified or key is </w:t>
+      </w:r>
+      <w:proofErr w:type="spellStart"/>
+      <w:r>
+        <w:rPr>
+          <w:rFonts w:ascii="Courier New" w:hAnsi="Courier New" w:cs="Courier New"/>
+        </w:rPr>
+        <w:t>inActive</w:t>
+      </w:r>
+      <w:proofErr w:type="spellEnd"/>
       <w:r>
         <w:rPr>
           <w:rFonts w:ascii="Courier New" w:hAnsi="Courier New" w:cs="Courier New"/>
@@ -5466,19 +6765,75 @@
         <w:rPr>
           <w:rFonts w:ascii="Courier New" w:hAnsi="Courier New" w:cs="Courier New"/>
         </w:rPr>
-        <w:t>* If you mis-spelled any parameter in content-type li</w:t>
-      </w:r>
-      <w:r>
-        <w:rPr>
-          <w:rFonts w:ascii="Courier New" w:hAnsi="Courier New" w:cs="Courier New"/>
-        </w:rPr>
-        <w:t xml:space="preserve">ke "apiKey" or "accessParam" </w:t>
-      </w:r>
-      <w:r>
-        <w:rPr>
-          <w:rFonts w:ascii="Courier New" w:hAnsi="Courier New" w:cs="Courier New"/>
-        </w:rPr>
-        <w:t>or "requiredFields" you will get response like</w:t>
+        <w:t xml:space="preserve">* If you </w:t>
+      </w:r>
+      <w:proofErr w:type="spellStart"/>
+      <w:r>
+        <w:rPr>
+          <w:rFonts w:ascii="Courier New" w:hAnsi="Courier New" w:cs="Courier New"/>
+        </w:rPr>
+        <w:t>mis</w:t>
+      </w:r>
+      <w:proofErr w:type="spellEnd"/>
+      <w:r>
+        <w:rPr>
+          <w:rFonts w:ascii="Courier New" w:hAnsi="Courier New" w:cs="Courier New"/>
+        </w:rPr>
+        <w:t>-spelled any parameter in content-type li</w:t>
+      </w:r>
+      <w:r>
+        <w:rPr>
+          <w:rFonts w:ascii="Courier New" w:hAnsi="Courier New" w:cs="Courier New"/>
+        </w:rPr>
+        <w:t>ke "</w:t>
+      </w:r>
+      <w:proofErr w:type="spellStart"/>
+      <w:r>
+        <w:rPr>
+          <w:rFonts w:ascii="Courier New" w:hAnsi="Courier New" w:cs="Courier New"/>
+        </w:rPr>
+        <w:t>accessToken</w:t>
+      </w:r>
+      <w:proofErr w:type="spellEnd"/>
+      <w:r>
+        <w:rPr>
+          <w:rFonts w:ascii="Courier New" w:hAnsi="Courier New" w:cs="Courier New"/>
+        </w:rPr>
+        <w:t>" or "</w:t>
+      </w:r>
+      <w:proofErr w:type="spellStart"/>
+      <w:r>
+        <w:rPr>
+          <w:rFonts w:ascii="Courier New" w:hAnsi="Courier New" w:cs="Courier New"/>
+        </w:rPr>
+        <w:t>accessParam</w:t>
+      </w:r>
+      <w:proofErr w:type="spellEnd"/>
+      <w:r>
+        <w:rPr>
+          <w:rFonts w:ascii="Courier New" w:hAnsi="Courier New" w:cs="Courier New"/>
+        </w:rPr>
+        <w:t xml:space="preserve">" </w:t>
+      </w:r>
+      <w:r>
+        <w:rPr>
+          <w:rFonts w:ascii="Courier New" w:hAnsi="Courier New" w:cs="Courier New"/>
+        </w:rPr>
+        <w:t>or "</w:t>
+      </w:r>
+      <w:proofErr w:type="spellStart"/>
+      <w:r>
+        <w:rPr>
+          <w:rFonts w:ascii="Courier New" w:hAnsi="Courier New" w:cs="Courier New"/>
+        </w:rPr>
+        <w:t>requiredFields</w:t>
+      </w:r>
+      <w:proofErr w:type="spellEnd"/>
+      <w:r>
+        <w:rPr>
+          <w:rFonts w:ascii="Courier New" w:hAnsi="Courier New" w:cs="Courier New"/>
+        </w:rPr>
+        <w:t>" you will get response like</w:t>
       </w:r>
     </w:p>
     <w:p>
@@ -5559,7 +6914,21 @@
           <w:rFonts w:ascii="Courier New" w:hAnsi="Courier New" w:cs="Courier New"/>
         </w:rPr>
         <w:tab/>
-        <w:t>"statusCode": 400</w:t>
+        <w:t>"</w:t>
+      </w:r>
+      <w:proofErr w:type="spellStart"/>
+      <w:r>
+        <w:rPr>
+          <w:rFonts w:ascii="Courier New" w:hAnsi="Courier New" w:cs="Courier New"/>
+        </w:rPr>
+        <w:t>statusCode</w:t>
+      </w:r>
+      <w:proofErr w:type="spellEnd"/>
+      <w:r>
+        <w:rPr>
+          <w:rFonts w:ascii="Courier New" w:hAnsi="Courier New" w:cs="Courier New"/>
+        </w:rPr>
+        <w:t>": 400</w:t>
       </w:r>
       <w:r>
         <w:rPr>
@@ -5618,38 +6987,60 @@
         <w:rPr>
           <w:rFonts w:ascii="Courier New" w:hAnsi="Courier New" w:cs="Courier New"/>
         </w:rPr>
-        <w:t xml:space="preserve">ad Request, Content-Type or apiKey </w:t>
-      </w:r>
-      <w:r>
-        <w:rPr>
-          <w:rFonts w:ascii="Courier New" w:hAnsi="Courier New" w:cs="Courier New"/>
-        </w:rPr>
-        <w:tab/>
-      </w:r>
-      <w:r>
-        <w:rPr>
-          <w:rFonts w:ascii="Courier New" w:hAnsi="Courier New" w:cs="Courier New"/>
-        </w:rPr>
-        <w:tab/>
-      </w:r>
-      <w:r>
-        <w:rPr>
-          <w:rFonts w:ascii="Courier New" w:hAnsi="Courier New" w:cs="Courier New"/>
-        </w:rPr>
-        <w:tab/>
-      </w:r>
-      <w:r>
-        <w:rPr>
-          <w:rFonts w:ascii="Courier New" w:hAnsi="Courier New" w:cs="Courier New"/>
-        </w:rPr>
-        <w:tab/>
-      </w:r>
-      <w:r>
-        <w:rPr>
-          <w:rFonts w:ascii="Courier New" w:hAnsi="Courier New" w:cs="Courier New"/>
-        </w:rPr>
-        <w:t>or requiredFields</w:t>
-      </w:r>
+        <w:t xml:space="preserve">ad Request, Content-Type or </w:t>
+      </w:r>
+      <w:proofErr w:type="spellStart"/>
+      <w:r>
+        <w:rPr>
+          <w:rFonts w:ascii="Courier New" w:hAnsi="Courier New" w:cs="Courier New"/>
+        </w:rPr>
+        <w:t>accessToken</w:t>
+      </w:r>
+      <w:proofErr w:type="spellEnd"/>
+      <w:r>
+        <w:rPr>
+          <w:rFonts w:ascii="Courier New" w:hAnsi="Courier New" w:cs="Courier New"/>
+        </w:rPr>
+        <w:t xml:space="preserve"> </w:t>
+      </w:r>
+      <w:r>
+        <w:rPr>
+          <w:rFonts w:ascii="Courier New" w:hAnsi="Courier New" w:cs="Courier New"/>
+        </w:rPr>
+        <w:tab/>
+      </w:r>
+      <w:r>
+        <w:rPr>
+          <w:rFonts w:ascii="Courier New" w:hAnsi="Courier New" w:cs="Courier New"/>
+        </w:rPr>
+        <w:tab/>
+      </w:r>
+      <w:r>
+        <w:rPr>
+          <w:rFonts w:ascii="Courier New" w:hAnsi="Courier New" w:cs="Courier New"/>
+        </w:rPr>
+        <w:tab/>
+      </w:r>
+      <w:r>
+        <w:rPr>
+          <w:rFonts w:ascii="Courier New" w:hAnsi="Courier New" w:cs="Courier New"/>
+        </w:rPr>
+        <w:tab/>
+      </w:r>
+      <w:r>
+        <w:rPr>
+          <w:rFonts w:ascii="Courier New" w:hAnsi="Courier New" w:cs="Courier New"/>
+        </w:rPr>
+        <w:t xml:space="preserve">or </w:t>
+      </w:r>
+      <w:proofErr w:type="spellStart"/>
+      <w:r>
+        <w:rPr>
+          <w:rFonts w:ascii="Courier New" w:hAnsi="Courier New" w:cs="Courier New"/>
+        </w:rPr>
+        <w:t>requiredFields</w:t>
+      </w:r>
+      <w:proofErr w:type="spellEnd"/>
       <w:r>
         <w:rPr>
           <w:rFonts w:ascii="Courier New" w:hAnsi="Courier New" w:cs="Courier New"/>
@@ -5801,7 +7192,91 @@
         <w:rPr>
           <w:rFonts w:ascii="Courier New" w:hAnsi="Courier New" w:cs="Courier New"/>
         </w:rPr>
-        <w:t xml:space="preserve">* If specified customerId and addressId not matched,it means addressId on which you want to perform any action like update or delete, that addressId should belong to the customerId which you mentioned if not you will get response like </w:t>
+        <w:t xml:space="preserve">* If specified </w:t>
+      </w:r>
+      <w:proofErr w:type="spellStart"/>
+      <w:r>
+        <w:rPr>
+          <w:rFonts w:ascii="Courier New" w:hAnsi="Courier New" w:cs="Courier New"/>
+        </w:rPr>
+        <w:t>customerId</w:t>
+      </w:r>
+      <w:proofErr w:type="spellEnd"/>
+      <w:r>
+        <w:rPr>
+          <w:rFonts w:ascii="Courier New" w:hAnsi="Courier New" w:cs="Courier New"/>
+        </w:rPr>
+        <w:t xml:space="preserve"> and </w:t>
+      </w:r>
+      <w:proofErr w:type="spellStart"/>
+      <w:r>
+        <w:rPr>
+          <w:rFonts w:ascii="Courier New" w:hAnsi="Courier New" w:cs="Courier New"/>
+        </w:rPr>
+        <w:t>addressId</w:t>
+      </w:r>
+      <w:proofErr w:type="spellEnd"/>
+      <w:r>
+        <w:rPr>
+          <w:rFonts w:ascii="Courier New" w:hAnsi="Courier New" w:cs="Courier New"/>
+        </w:rPr>
+        <w:t xml:space="preserve"> not </w:t>
+      </w:r>
+      <w:proofErr w:type="spellStart"/>
+      <w:r>
+        <w:rPr>
+          <w:rFonts w:ascii="Courier New" w:hAnsi="Courier New" w:cs="Courier New"/>
+        </w:rPr>
+        <w:t>matched,it</w:t>
+      </w:r>
+      <w:proofErr w:type="spellEnd"/>
+      <w:r>
+        <w:rPr>
+          <w:rFonts w:ascii="Courier New" w:hAnsi="Courier New" w:cs="Courier New"/>
+        </w:rPr>
+        <w:t xml:space="preserve"> means </w:t>
+      </w:r>
+      <w:proofErr w:type="spellStart"/>
+      <w:r>
+        <w:rPr>
+          <w:rFonts w:ascii="Courier New" w:hAnsi="Courier New" w:cs="Courier New"/>
+        </w:rPr>
+        <w:t>addressId</w:t>
+      </w:r>
+      <w:proofErr w:type="spellEnd"/>
+      <w:r>
+        <w:rPr>
+          <w:rFonts w:ascii="Courier New" w:hAnsi="Courier New" w:cs="Courier New"/>
+        </w:rPr>
+        <w:t xml:space="preserve"> on which you want to perform any action like update or delete, that </w:t>
+      </w:r>
+      <w:proofErr w:type="spellStart"/>
+      <w:r>
+        <w:rPr>
+          <w:rFonts w:ascii="Courier New" w:hAnsi="Courier New" w:cs="Courier New"/>
+        </w:rPr>
+        <w:t>addressId</w:t>
+      </w:r>
+      <w:proofErr w:type="spellEnd"/>
+      <w:r>
+        <w:rPr>
+          <w:rFonts w:ascii="Courier New" w:hAnsi="Courier New" w:cs="Courier New"/>
+        </w:rPr>
+        <w:t xml:space="preserve"> should belong to the </w:t>
+      </w:r>
+      <w:proofErr w:type="spellStart"/>
+      <w:r>
+        <w:rPr>
+          <w:rFonts w:ascii="Courier New" w:hAnsi="Courier New" w:cs="Courier New"/>
+        </w:rPr>
+        <w:t>customerId</w:t>
+      </w:r>
+      <w:proofErr w:type="spellEnd"/>
+      <w:r>
+        <w:rPr>
+          <w:rFonts w:ascii="Courier New" w:hAnsi="Courier New" w:cs="Courier New"/>
+        </w:rPr>
+        <w:t xml:space="preserve"> which you mentioned if not you will get response like </w:t>
       </w:r>
     </w:p>
     <w:p>
@@ -5837,6 +7312,7 @@
         <w:rPr>
           <w:rFonts w:ascii="Courier New" w:hAnsi="Courier New" w:cs="Courier New"/>
         </w:rPr>
+        <w:lastRenderedPageBreak/>
         <w:tab/>
       </w:r>
       <w:r>
@@ -5856,735 +7332,888 @@
         <w:rPr>
           <w:rFonts w:ascii="Courier New" w:hAnsi="Courier New" w:cs="Courier New"/>
         </w:rPr>
+        <w:t xml:space="preserve">  </w:t>
+      </w:r>
+      <w:r>
+        <w:rPr>
+          <w:rFonts w:ascii="Courier New" w:hAnsi="Courier New" w:cs="Courier New"/>
+        </w:rPr>
+        <w:tab/>
+      </w:r>
+      <w:r>
+        <w:rPr>
+          <w:rFonts w:ascii="Courier New" w:hAnsi="Courier New" w:cs="Courier New"/>
+        </w:rPr>
+        <w:tab/>
+        <w:t>"</w:t>
+      </w:r>
+      <w:proofErr w:type="spellStart"/>
+      <w:r>
+        <w:rPr>
+          <w:rFonts w:ascii="Courier New" w:hAnsi="Courier New" w:cs="Courier New"/>
+        </w:rPr>
+        <w:t>statusCode</w:t>
+      </w:r>
+      <w:proofErr w:type="spellEnd"/>
+      <w:r>
+        <w:rPr>
+          <w:rFonts w:ascii="Courier New" w:hAnsi="Courier New" w:cs="Courier New"/>
+        </w:rPr>
+        <w:t>": 400,</w:t>
+      </w:r>
+    </w:p>
+    <w:p>
+      <w:pPr>
+        <w:rPr>
+          <w:rFonts w:ascii="Courier New" w:hAnsi="Courier New" w:cs="Courier New"/>
+        </w:rPr>
+      </w:pPr>
+      <w:r>
+        <w:rPr>
+          <w:rFonts w:ascii="Courier New" w:hAnsi="Courier New" w:cs="Courier New"/>
+        </w:rPr>
+        <w:t xml:space="preserve">  </w:t>
+      </w:r>
+      <w:r>
+        <w:rPr>
+          <w:rFonts w:ascii="Courier New" w:hAnsi="Courier New" w:cs="Courier New"/>
+        </w:rPr>
+        <w:tab/>
+      </w:r>
+      <w:r>
+        <w:rPr>
+          <w:rFonts w:ascii="Courier New" w:hAnsi="Courier New" w:cs="Courier New"/>
+        </w:rPr>
+        <w:tab/>
+      </w:r>
+      <w:r>
+        <w:rPr>
+          <w:rFonts w:ascii="Courier New" w:hAnsi="Courier New" w:cs="Courier New"/>
+        </w:rPr>
+        <w:t xml:space="preserve">"message": "HTTP 400 Bad Request, </w:t>
+      </w:r>
+      <w:proofErr w:type="spellStart"/>
+      <w:r>
+        <w:rPr>
+          <w:rFonts w:ascii="Courier New" w:hAnsi="Courier New" w:cs="Courier New"/>
+        </w:rPr>
+        <w:t>AddressId</w:t>
+      </w:r>
+      <w:proofErr w:type="spellEnd"/>
+      <w:r>
+        <w:rPr>
+          <w:rFonts w:ascii="Courier New" w:hAnsi="Courier New" w:cs="Courier New"/>
+        </w:rPr>
+        <w:t xml:space="preserve"> </w:t>
+      </w:r>
+      <w:r>
+        <w:rPr>
+          <w:rFonts w:ascii="Courier New" w:hAnsi="Courier New" w:cs="Courier New"/>
+        </w:rPr>
+        <w:t xml:space="preserve">"specified </w:t>
+      </w:r>
+      <w:r>
+        <w:rPr>
+          <w:rFonts w:ascii="Courier New" w:hAnsi="Courier New" w:cs="Courier New"/>
+        </w:rPr>
+        <w:tab/>
+      </w:r>
+      <w:r>
+        <w:rPr>
+          <w:rFonts w:ascii="Courier New" w:hAnsi="Courier New" w:cs="Courier New"/>
+        </w:rPr>
+        <w:tab/>
+      </w:r>
+      <w:r>
+        <w:rPr>
+          <w:rFonts w:ascii="Courier New" w:hAnsi="Courier New" w:cs="Courier New"/>
+        </w:rPr>
+        <w:tab/>
+      </w:r>
+      <w:r>
+        <w:rPr>
+          <w:rFonts w:ascii="Courier New" w:hAnsi="Courier New" w:cs="Courier New"/>
+        </w:rPr>
+        <w:tab/>
+        <w:t xml:space="preserve"> </w:t>
+      </w:r>
+      <w:proofErr w:type="spellStart"/>
+      <w:r>
+        <w:rPr>
+          <w:rFonts w:ascii="Courier New" w:hAnsi="Courier New" w:cs="Courier New"/>
+        </w:rPr>
+        <w:t>AddressId</w:t>
+      </w:r>
+      <w:proofErr w:type="spellEnd"/>
+      <w:r>
+        <w:rPr>
+          <w:rFonts w:ascii="Courier New" w:hAnsi="Courier New" w:cs="Courier New"/>
+        </w:rPr>
+        <w:t>"</w:t>
+      </w:r>
+      <w:r>
+        <w:rPr>
+          <w:rFonts w:ascii="Courier New" w:hAnsi="Courier New" w:cs="Courier New"/>
+        </w:rPr>
+        <w:t xml:space="preserve"> was not matched to</w:t>
+      </w:r>
+      <w:r>
+        <w:rPr>
+          <w:rFonts w:ascii="Courier New" w:hAnsi="Courier New" w:cs="Courier New"/>
+        </w:rPr>
+        <w:t xml:space="preserve"> the </w:t>
+      </w:r>
+      <w:proofErr w:type="spellStart"/>
+      <w:r>
+        <w:rPr>
+          <w:rFonts w:ascii="Courier New" w:hAnsi="Courier New" w:cs="Courier New"/>
+        </w:rPr>
+        <w:t>addressId's</w:t>
+      </w:r>
+      <w:proofErr w:type="spellEnd"/>
+      <w:r>
+        <w:rPr>
+          <w:rFonts w:ascii="Courier New" w:hAnsi="Courier New" w:cs="Courier New"/>
+        </w:rPr>
+        <w:t xml:space="preserve"> </w:t>
+      </w:r>
+      <w:r>
+        <w:rPr>
+          <w:rFonts w:ascii="Courier New" w:hAnsi="Courier New" w:cs="Courier New"/>
+        </w:rPr>
+        <w:tab/>
+      </w:r>
+      <w:r>
+        <w:rPr>
+          <w:rFonts w:ascii="Courier New" w:hAnsi="Courier New" w:cs="Courier New"/>
+        </w:rPr>
+        <w:tab/>
+      </w:r>
+      <w:r>
+        <w:rPr>
+          <w:rFonts w:ascii="Courier New" w:hAnsi="Courier New" w:cs="Courier New"/>
+        </w:rPr>
+        <w:tab/>
+      </w:r>
+      <w:r>
+        <w:rPr>
+          <w:rFonts w:ascii="Courier New" w:hAnsi="Courier New" w:cs="Courier New"/>
+        </w:rPr>
+        <w:tab/>
+        <w:t xml:space="preserve">of </w:t>
+      </w:r>
+      <w:proofErr w:type="spellStart"/>
+      <w:r>
+        <w:rPr>
+          <w:rFonts w:ascii="Courier New" w:hAnsi="Courier New" w:cs="Courier New"/>
+        </w:rPr>
+        <w:t>customerId</w:t>
+      </w:r>
+      <w:proofErr w:type="spellEnd"/>
+      <w:r>
+        <w:rPr>
+          <w:rFonts w:ascii="Courier New" w:hAnsi="Courier New" w:cs="Courier New"/>
+        </w:rPr>
+        <w:t xml:space="preserve"> "specified </w:t>
+      </w:r>
+      <w:proofErr w:type="spellStart"/>
+      <w:r>
+        <w:rPr>
+          <w:rFonts w:ascii="Courier New" w:hAnsi="Courier New" w:cs="Courier New"/>
+        </w:rPr>
+        <w:t>customerId</w:t>
+      </w:r>
+      <w:proofErr w:type="spellEnd"/>
+      <w:r>
+        <w:rPr>
+          <w:rFonts w:ascii="Courier New" w:hAnsi="Courier New" w:cs="Courier New"/>
+        </w:rPr>
+        <w:t xml:space="preserve">" </w:t>
+      </w:r>
+      <w:r>
+        <w:rPr>
+          <w:rFonts w:ascii="Courier New" w:hAnsi="Courier New" w:cs="Courier New"/>
+        </w:rPr>
+        <w:t>",</w:t>
+      </w:r>
+    </w:p>
+    <w:p>
+      <w:pPr>
+        <w:rPr>
+          <w:rFonts w:ascii="Courier New" w:hAnsi="Courier New" w:cs="Courier New"/>
+        </w:rPr>
+      </w:pPr>
+      <w:r>
+        <w:rPr>
+          <w:rFonts w:ascii="Courier New" w:hAnsi="Courier New" w:cs="Courier New"/>
+        </w:rPr>
+        <w:tab/>
+      </w:r>
+      <w:r>
+        <w:rPr>
+          <w:rFonts w:ascii="Courier New" w:hAnsi="Courier New" w:cs="Courier New"/>
+        </w:rPr>
+        <w:tab/>
+      </w:r>
+      <w:r>
+        <w:rPr>
+          <w:rFonts w:ascii="Courier New" w:hAnsi="Courier New" w:cs="Courier New"/>
+        </w:rPr>
+        <w:t>"source": null</w:t>
+      </w:r>
+    </w:p>
+    <w:p>
+      <w:pPr>
+        <w:rPr>
+          <w:rFonts w:ascii="Courier New" w:hAnsi="Courier New" w:cs="Courier New"/>
+        </w:rPr>
+      </w:pPr>
+      <w:r>
+        <w:rPr>
+          <w:rFonts w:ascii="Courier New" w:hAnsi="Courier New" w:cs="Courier New"/>
+        </w:rPr>
+        <w:tab/>
+      </w:r>
+      <w:r>
+        <w:rPr>
+          <w:rFonts w:ascii="Courier New" w:hAnsi="Courier New" w:cs="Courier New"/>
+        </w:rPr>
+        <w:t>}</w:t>
+      </w:r>
+    </w:p>
+    <w:p>
+      <w:pPr>
+        <w:rPr>
+          <w:rFonts w:ascii="Courier New" w:hAnsi="Courier New" w:cs="Courier New"/>
+        </w:rPr>
+      </w:pPr>
+      <w:r>
+        <w:rPr>
+          <w:rFonts w:ascii="Courier New" w:hAnsi="Courier New" w:cs="Courier New"/>
+        </w:rPr>
+        <w:t>* If you haven't specified any required field while adding new address</w:t>
+      </w:r>
+      <w:r>
+        <w:rPr>
+          <w:rFonts w:ascii="Courier New" w:hAnsi="Courier New" w:cs="Courier New"/>
+        </w:rPr>
+        <w:t>, for example if you didn't specify "address1" field or you specified but given null value,</w:t>
+      </w:r>
+      <w:r>
+        <w:rPr>
+          <w:rFonts w:ascii="Courier New" w:hAnsi="Courier New" w:cs="Courier New"/>
+        </w:rPr>
+        <w:t xml:space="preserve"> then you will get response like </w:t>
+      </w:r>
+    </w:p>
+    <w:p>
+      <w:pPr>
+        <w:rPr>
+          <w:rFonts w:ascii="Courier New" w:hAnsi="Courier New" w:cs="Courier New"/>
+        </w:rPr>
+      </w:pPr>
+      <w:r>
+        <w:rPr>
+          <w:rFonts w:ascii="Courier New" w:hAnsi="Courier New" w:cs="Courier New"/>
+        </w:rPr>
+        <w:tab/>
+      </w:r>
+      <w:r>
+        <w:rPr>
+          <w:rFonts w:ascii="Courier New" w:hAnsi="Courier New" w:cs="Courier New"/>
+          <w:b/>
+          <w:u w:val="single"/>
+        </w:rPr>
+        <w:t>Response:</w:t>
+      </w:r>
+    </w:p>
+    <w:p>
+      <w:pPr>
+        <w:rPr>
+          <w:rFonts w:ascii="Courier New" w:hAnsi="Courier New" w:cs="Courier New"/>
+        </w:rPr>
+      </w:pPr>
+      <w:r>
+        <w:rPr>
+          <w:rFonts w:ascii="Courier New" w:hAnsi="Courier New" w:cs="Courier New"/>
+        </w:rPr>
+        <w:tab/>
+      </w:r>
+      <w:r>
+        <w:rPr>
+          <w:rFonts w:ascii="Courier New" w:hAnsi="Courier New" w:cs="Courier New"/>
+        </w:rPr>
+        <w:t>{</w:t>
+      </w:r>
+    </w:p>
+    <w:p>
+      <w:pPr>
+        <w:rPr>
+          <w:rFonts w:ascii="Courier New" w:hAnsi="Courier New" w:cs="Courier New"/>
+        </w:rPr>
+      </w:pPr>
+      <w:r>
+        <w:rPr>
+          <w:rFonts w:ascii="Courier New" w:hAnsi="Courier New" w:cs="Courier New"/>
+        </w:rPr>
+        <w:t xml:space="preserve"> </w:t>
+      </w:r>
+      <w:r>
+        <w:rPr>
+          <w:rFonts w:ascii="Courier New" w:hAnsi="Courier New" w:cs="Courier New"/>
+        </w:rPr>
+        <w:tab/>
+      </w:r>
+      <w:r>
+        <w:rPr>
+          <w:rFonts w:ascii="Courier New" w:hAnsi="Courier New" w:cs="Courier New"/>
+        </w:rPr>
+        <w:tab/>
+      </w:r>
+      <w:r>
+        <w:rPr>
+          <w:rFonts w:ascii="Courier New" w:hAnsi="Courier New" w:cs="Courier New"/>
+        </w:rPr>
+        <w:t xml:space="preserve"> "</w:t>
+      </w:r>
+      <w:proofErr w:type="spellStart"/>
+      <w:r>
+        <w:rPr>
+          <w:rFonts w:ascii="Courier New" w:hAnsi="Courier New" w:cs="Courier New"/>
+        </w:rPr>
+        <w:t>statusCode</w:t>
+      </w:r>
+      <w:proofErr w:type="spellEnd"/>
+      <w:r>
+        <w:rPr>
+          <w:rFonts w:ascii="Courier New" w:hAnsi="Courier New" w:cs="Courier New"/>
+        </w:rPr>
+        <w:t>": 400,</w:t>
+      </w:r>
+    </w:p>
+    <w:p>
+      <w:pPr>
+        <w:rPr>
+          <w:rFonts w:ascii="Courier New" w:hAnsi="Courier New" w:cs="Courier New"/>
+        </w:rPr>
+      </w:pPr>
+      <w:r>
+        <w:rPr>
+          <w:rFonts w:ascii="Courier New" w:hAnsi="Courier New" w:cs="Courier New"/>
+        </w:rPr>
+        <w:tab/>
+      </w:r>
+      <w:r>
+        <w:rPr>
+          <w:rFonts w:ascii="Courier New" w:hAnsi="Courier New" w:cs="Courier New"/>
+        </w:rPr>
+        <w:tab/>
+      </w:r>
+      <w:r>
+        <w:rPr>
+          <w:rFonts w:ascii="Courier New" w:hAnsi="Courier New" w:cs="Courier New"/>
+        </w:rPr>
+        <w:t xml:space="preserve"> "message": "HTTP 400 Bad Request, Error address1 is </w:t>
+      </w:r>
+      <w:r>
+        <w:rPr>
+          <w:rFonts w:ascii="Courier New" w:hAnsi="Courier New" w:cs="Courier New"/>
+        </w:rPr>
+        <w:tab/>
+      </w:r>
+      <w:r>
+        <w:rPr>
+          <w:rFonts w:ascii="Courier New" w:hAnsi="Courier New" w:cs="Courier New"/>
+        </w:rPr>
+        <w:tab/>
+      </w:r>
+      <w:r>
+        <w:rPr>
+          <w:rFonts w:ascii="Courier New" w:hAnsi="Courier New" w:cs="Courier New"/>
+        </w:rPr>
+        <w:tab/>
+      </w:r>
+      <w:r>
+        <w:rPr>
+          <w:rFonts w:ascii="Courier New" w:hAnsi="Courier New" w:cs="Courier New"/>
+        </w:rPr>
+        <w:tab/>
+      </w:r>
+      <w:r>
+        <w:rPr>
+          <w:rFonts w:ascii="Courier New" w:hAnsi="Courier New" w:cs="Courier New"/>
+        </w:rPr>
+        <w:tab/>
+        <w:t xml:space="preserve">  </w:t>
+      </w:r>
+      <w:r>
+        <w:rPr>
+          <w:rFonts w:ascii="Courier New" w:hAnsi="Courier New" w:cs="Courier New"/>
+        </w:rPr>
+        <w:t>needed and it should not be null",</w:t>
+      </w:r>
+    </w:p>
+    <w:p>
+      <w:pPr>
+        <w:rPr>
+          <w:rFonts w:ascii="Courier New" w:hAnsi="Courier New" w:cs="Courier New"/>
+        </w:rPr>
+      </w:pPr>
+      <w:r>
+        <w:rPr>
+          <w:rFonts w:ascii="Courier New" w:hAnsi="Courier New" w:cs="Courier New"/>
+        </w:rPr>
+        <w:tab/>
+      </w:r>
+      <w:r>
+        <w:rPr>
+          <w:rFonts w:ascii="Courier New" w:hAnsi="Courier New" w:cs="Courier New"/>
+        </w:rPr>
+        <w:tab/>
+      </w:r>
+      <w:r>
+        <w:rPr>
+          <w:rFonts w:ascii="Courier New" w:hAnsi="Courier New" w:cs="Courier New"/>
+        </w:rPr>
+        <w:t xml:space="preserve"> "source": null</w:t>
+      </w:r>
+    </w:p>
+    <w:p>
+      <w:pPr>
+        <w:rPr>
+          <w:rFonts w:ascii="Courier New" w:hAnsi="Courier New" w:cs="Courier New"/>
+        </w:rPr>
+      </w:pPr>
+      <w:r>
+        <w:rPr>
+          <w:rFonts w:ascii="Courier New" w:hAnsi="Courier New" w:cs="Courier New"/>
+        </w:rPr>
+        <w:tab/>
+      </w:r>
+      <w:r>
+        <w:rPr>
+          <w:rFonts w:ascii="Courier New" w:hAnsi="Courier New" w:cs="Courier New"/>
+        </w:rPr>
+        <w:t>}</w:t>
+      </w:r>
+    </w:p>
+    <w:p>
+      <w:pPr>
+        <w:rPr>
+          <w:rFonts w:ascii="Courier New" w:hAnsi="Courier New" w:cs="Courier New"/>
+        </w:rPr>
+      </w:pPr>
+    </w:p>
+    <w:p>
+      <w:pPr>
+        <w:rPr>
+          <w:rFonts w:ascii="Courier New" w:hAnsi="Courier New" w:cs="Courier New"/>
+        </w:rPr>
+      </w:pPr>
+    </w:p>
+    <w:p>
+      <w:pPr>
+        <w:rPr>
+          <w:rFonts w:ascii="Courier New" w:hAnsi="Courier New" w:cs="Courier New"/>
+        </w:rPr>
+      </w:pPr>
+      <w:r>
+        <w:rPr>
+          <w:rFonts w:ascii="Courier New" w:hAnsi="Courier New" w:cs="Courier New"/>
+        </w:rPr>
+        <w:t>* While updating address if you specified a field and not given any value to that field, for example you specified "address1" field but given null value</w:t>
+      </w:r>
+      <w:r>
+        <w:rPr>
+          <w:rFonts w:ascii="Courier New" w:hAnsi="Courier New" w:cs="Courier New"/>
+        </w:rPr>
+        <w:t xml:space="preserve"> like "address1" : ""</w:t>
+      </w:r>
+      <w:r>
+        <w:rPr>
+          <w:rFonts w:ascii="Courier New" w:hAnsi="Courier New" w:cs="Courier New"/>
+        </w:rPr>
+        <w:t>, then you will get response like</w:t>
+      </w:r>
+    </w:p>
+    <w:p>
+      <w:pPr>
+        <w:rPr>
+          <w:rFonts w:ascii="Courier New" w:hAnsi="Courier New" w:cs="Courier New"/>
+        </w:rPr>
+      </w:pPr>
+      <w:r>
+        <w:rPr>
+          <w:rFonts w:ascii="Courier New" w:hAnsi="Courier New" w:cs="Courier New"/>
+        </w:rPr>
+        <w:tab/>
+      </w:r>
+      <w:r>
+        <w:rPr>
+          <w:rFonts w:ascii="Courier New" w:hAnsi="Courier New" w:cs="Courier New"/>
+          <w:b/>
+          <w:u w:val="single"/>
+        </w:rPr>
+        <w:t>Response:</w:t>
+      </w:r>
+    </w:p>
+    <w:p>
+      <w:pPr>
+        <w:rPr>
+          <w:rFonts w:ascii="Courier New" w:hAnsi="Courier New" w:cs="Courier New"/>
+        </w:rPr>
+      </w:pPr>
+      <w:r>
+        <w:rPr>
+          <w:rFonts w:ascii="Courier New" w:hAnsi="Courier New" w:cs="Courier New"/>
+        </w:rPr>
+        <w:tab/>
+      </w:r>
+      <w:r>
+        <w:rPr>
+          <w:rFonts w:ascii="Courier New" w:hAnsi="Courier New" w:cs="Courier New"/>
+        </w:rPr>
+        <w:t>{</w:t>
+      </w:r>
+    </w:p>
+    <w:p>
+      <w:pPr>
+        <w:rPr>
+          <w:rFonts w:ascii="Courier New" w:hAnsi="Courier New" w:cs="Courier New"/>
+        </w:rPr>
+      </w:pPr>
+      <w:r>
+        <w:rPr>
+          <w:rFonts w:ascii="Courier New" w:hAnsi="Courier New" w:cs="Courier New"/>
+        </w:rPr>
+        <w:t xml:space="preserve"> </w:t>
+      </w:r>
+      <w:r>
+        <w:rPr>
+          <w:rFonts w:ascii="Courier New" w:hAnsi="Courier New" w:cs="Courier New"/>
+        </w:rPr>
+        <w:tab/>
+      </w:r>
+      <w:r>
+        <w:rPr>
+          <w:rFonts w:ascii="Courier New" w:hAnsi="Courier New" w:cs="Courier New"/>
+        </w:rPr>
+        <w:tab/>
+      </w:r>
+      <w:r>
+        <w:rPr>
+          <w:rFonts w:ascii="Courier New" w:hAnsi="Courier New" w:cs="Courier New"/>
+        </w:rPr>
+        <w:t xml:space="preserve"> "</w:t>
+      </w:r>
+      <w:proofErr w:type="spellStart"/>
+      <w:r>
+        <w:rPr>
+          <w:rFonts w:ascii="Courier New" w:hAnsi="Courier New" w:cs="Courier New"/>
+        </w:rPr>
+        <w:t>statusCode</w:t>
+      </w:r>
+      <w:proofErr w:type="spellEnd"/>
+      <w:r>
+        <w:rPr>
+          <w:rFonts w:ascii="Courier New" w:hAnsi="Courier New" w:cs="Courier New"/>
+        </w:rPr>
+        <w:t>": 400,</w:t>
+      </w:r>
+    </w:p>
+    <w:p>
+      <w:pPr>
+        <w:rPr>
+          <w:rFonts w:ascii="Courier New" w:hAnsi="Courier New" w:cs="Courier New"/>
+        </w:rPr>
+      </w:pPr>
+      <w:r>
+        <w:rPr>
+          <w:rFonts w:ascii="Courier New" w:hAnsi="Courier New" w:cs="Courier New"/>
+        </w:rPr>
+        <w:tab/>
+      </w:r>
+      <w:r>
+        <w:rPr>
+          <w:rFonts w:ascii="Courier New" w:hAnsi="Courier New" w:cs="Courier New"/>
+        </w:rPr>
+        <w:tab/>
+      </w:r>
+      <w:r>
+        <w:rPr>
+          <w:rFonts w:ascii="Courier New" w:hAnsi="Courier New" w:cs="Courier New"/>
+        </w:rPr>
+        <w:t xml:space="preserve"> "message": "HTTP 400 Bad Request, Error address1 is </w:t>
+      </w:r>
+      <w:r>
+        <w:rPr>
+          <w:rFonts w:ascii="Courier New" w:hAnsi="Courier New" w:cs="Courier New"/>
+        </w:rPr>
+        <w:tab/>
+      </w:r>
+      <w:r>
+        <w:rPr>
+          <w:rFonts w:ascii="Courier New" w:hAnsi="Courier New" w:cs="Courier New"/>
+        </w:rPr>
+        <w:tab/>
+      </w:r>
+      <w:r>
+        <w:rPr>
+          <w:rFonts w:ascii="Courier New" w:hAnsi="Courier New" w:cs="Courier New"/>
+        </w:rPr>
+        <w:tab/>
+      </w:r>
+      <w:r>
+        <w:rPr>
+          <w:rFonts w:ascii="Courier New" w:hAnsi="Courier New" w:cs="Courier New"/>
+        </w:rPr>
+        <w:tab/>
+      </w:r>
+      <w:r>
+        <w:rPr>
+          <w:rFonts w:ascii="Courier New" w:hAnsi="Courier New" w:cs="Courier New"/>
+        </w:rPr>
+        <w:tab/>
+        <w:t xml:space="preserve">  </w:t>
+      </w:r>
+      <w:r>
+        <w:rPr>
+          <w:rFonts w:ascii="Courier New" w:hAnsi="Courier New" w:cs="Courier New"/>
+        </w:rPr>
+        <w:t>needed and it should not be null",</w:t>
+      </w:r>
+    </w:p>
+    <w:p>
+      <w:pPr>
+        <w:rPr>
+          <w:rFonts w:ascii="Courier New" w:hAnsi="Courier New" w:cs="Courier New"/>
+        </w:rPr>
+      </w:pPr>
+      <w:r>
+        <w:rPr>
+          <w:rFonts w:ascii="Courier New" w:hAnsi="Courier New" w:cs="Courier New"/>
+        </w:rPr>
+        <w:tab/>
+      </w:r>
+      <w:r>
+        <w:rPr>
+          <w:rFonts w:ascii="Courier New" w:hAnsi="Courier New" w:cs="Courier New"/>
+        </w:rPr>
+        <w:tab/>
+      </w:r>
+      <w:r>
+        <w:rPr>
+          <w:rFonts w:ascii="Courier New" w:hAnsi="Courier New" w:cs="Courier New"/>
+        </w:rPr>
+        <w:t xml:space="preserve"> "source": null</w:t>
+      </w:r>
+    </w:p>
+    <w:p>
+      <w:pPr>
+        <w:rPr>
+          <w:rFonts w:ascii="Courier New" w:hAnsi="Courier New" w:cs="Courier New"/>
+        </w:rPr>
+      </w:pPr>
+      <w:r>
+        <w:rPr>
+          <w:rFonts w:ascii="Courier New" w:hAnsi="Courier New" w:cs="Courier New"/>
+        </w:rPr>
+        <w:tab/>
+      </w:r>
+      <w:r>
+        <w:rPr>
+          <w:rFonts w:ascii="Courier New" w:hAnsi="Courier New" w:cs="Courier New"/>
+        </w:rPr>
+        <w:t>}</w:t>
+      </w:r>
+    </w:p>
+    <w:p>
+      <w:pPr>
+        <w:rPr>
+          <w:rFonts w:ascii="Courier New" w:hAnsi="Courier New" w:cs="Courier New"/>
+        </w:rPr>
+      </w:pPr>
+      <w:r>
+        <w:rPr>
+          <w:rFonts w:ascii="Courier New" w:hAnsi="Courier New" w:cs="Courier New"/>
+        </w:rPr>
+        <w:t>* While updating address if the fields specified by consumer are not matched to the fields to be updated then you will get error response, for example if you misspelled "</w:t>
+      </w:r>
+      <w:proofErr w:type="spellStart"/>
+      <w:r>
+        <w:rPr>
+          <w:rFonts w:ascii="Courier New" w:hAnsi="Courier New" w:cs="Courier New"/>
+        </w:rPr>
+        <w:t>firstName</w:t>
+      </w:r>
+      <w:proofErr w:type="spellEnd"/>
+      <w:r>
+        <w:rPr>
+          <w:rFonts w:ascii="Courier New" w:hAnsi="Courier New" w:cs="Courier New"/>
+        </w:rPr>
+        <w:t>" field then the response will be</w:t>
+      </w:r>
+    </w:p>
+    <w:p>
+      <w:pPr>
+        <w:rPr>
+          <w:rFonts w:ascii="Courier New" w:hAnsi="Courier New" w:cs="Courier New"/>
+        </w:rPr>
+      </w:pPr>
+      <w:r>
+        <w:rPr>
+          <w:rFonts w:ascii="Courier New" w:hAnsi="Courier New" w:cs="Courier New"/>
+        </w:rPr>
         <w:lastRenderedPageBreak/>
+        <w:tab/>
+      </w:r>
+      <w:r>
+        <w:rPr>
+          <w:rFonts w:ascii="Courier New" w:hAnsi="Courier New" w:cs="Courier New"/>
+          <w:b/>
+          <w:u w:val="single"/>
+        </w:rPr>
+        <w:t>Response:</w:t>
+      </w:r>
+    </w:p>
+    <w:p>
+      <w:pPr>
+        <w:rPr>
+          <w:rFonts w:ascii="Courier New" w:hAnsi="Courier New" w:cs="Courier New"/>
+        </w:rPr>
+      </w:pPr>
+      <w:r>
+        <w:rPr>
+          <w:rFonts w:ascii="Courier New" w:hAnsi="Courier New" w:cs="Courier New"/>
+        </w:rPr>
+        <w:tab/>
+      </w:r>
+      <w:r>
+        <w:rPr>
+          <w:rFonts w:ascii="Courier New" w:hAnsi="Courier New" w:cs="Courier New"/>
+        </w:rPr>
+        <w:t>{</w:t>
+      </w:r>
+    </w:p>
+    <w:p>
+      <w:pPr>
+        <w:rPr>
+          <w:rFonts w:ascii="Courier New" w:hAnsi="Courier New" w:cs="Courier New"/>
+        </w:rPr>
+      </w:pPr>
+      <w:r>
+        <w:rPr>
+          <w:rFonts w:ascii="Courier New" w:hAnsi="Courier New" w:cs="Courier New"/>
+        </w:rPr>
+        <w:t xml:space="preserve"> </w:t>
+      </w:r>
+      <w:r>
+        <w:rPr>
+          <w:rFonts w:ascii="Courier New" w:hAnsi="Courier New" w:cs="Courier New"/>
+        </w:rPr>
+        <w:tab/>
+      </w:r>
+      <w:r>
+        <w:rPr>
+          <w:rFonts w:ascii="Courier New" w:hAnsi="Courier New" w:cs="Courier New"/>
+        </w:rPr>
+        <w:tab/>
+      </w:r>
+      <w:r>
+        <w:rPr>
+          <w:rFonts w:ascii="Courier New" w:hAnsi="Courier New" w:cs="Courier New"/>
+        </w:rPr>
+        <w:t xml:space="preserve"> "</w:t>
+      </w:r>
+      <w:proofErr w:type="spellStart"/>
+      <w:r>
+        <w:rPr>
+          <w:rFonts w:ascii="Courier New" w:hAnsi="Courier New" w:cs="Courier New"/>
+        </w:rPr>
+        <w:t>statusCode</w:t>
+      </w:r>
+      <w:proofErr w:type="spellEnd"/>
+      <w:r>
+        <w:rPr>
+          <w:rFonts w:ascii="Courier New" w:hAnsi="Courier New" w:cs="Courier New"/>
+        </w:rPr>
+        <w:t>": 400,</w:t>
+      </w:r>
+    </w:p>
+    <w:p>
+      <w:pPr>
+        <w:rPr>
+          <w:rFonts w:ascii="Courier New" w:hAnsi="Courier New" w:cs="Courier New"/>
+        </w:rPr>
+      </w:pPr>
+      <w:r>
+        <w:rPr>
+          <w:rFonts w:ascii="Courier New" w:hAnsi="Courier New" w:cs="Courier New"/>
+        </w:rPr>
+        <w:tab/>
+      </w:r>
+      <w:r>
+        <w:rPr>
+          <w:rFonts w:ascii="Courier New" w:hAnsi="Courier New" w:cs="Courier New"/>
+        </w:rPr>
+        <w:tab/>
+      </w:r>
+      <w:r>
+        <w:rPr>
+          <w:rFonts w:ascii="Courier New" w:hAnsi="Courier New" w:cs="Courier New"/>
+        </w:rPr>
+        <w:t xml:space="preserve"> "message": "HTTP 400 Bad Request, </w:t>
+      </w:r>
+      <w:r>
+        <w:rPr>
+          <w:rFonts w:ascii="Courier New" w:hAnsi="Courier New" w:cs="Courier New"/>
+        </w:rPr>
+        <w:t xml:space="preserve">Error please check the </w:t>
+      </w:r>
+      <w:r>
+        <w:rPr>
+          <w:rFonts w:ascii="Courier New" w:hAnsi="Courier New" w:cs="Courier New"/>
+        </w:rPr>
+        <w:tab/>
+      </w:r>
+      <w:r>
+        <w:rPr>
+          <w:rFonts w:ascii="Courier New" w:hAnsi="Courier New" w:cs="Courier New"/>
+        </w:rPr>
+        <w:tab/>
+      </w:r>
+      <w:r>
+        <w:rPr>
+          <w:rFonts w:ascii="Courier New" w:hAnsi="Courier New" w:cs="Courier New"/>
+        </w:rPr>
+        <w:tab/>
+      </w:r>
+      <w:r>
+        <w:rPr>
+          <w:rFonts w:ascii="Courier New" w:hAnsi="Courier New" w:cs="Courier New"/>
+        </w:rPr>
+        <w:tab/>
         <w:t xml:space="preserve">  </w:t>
       </w:r>
       <w:r>
         <w:rPr>
           <w:rFonts w:ascii="Courier New" w:hAnsi="Courier New" w:cs="Courier New"/>
         </w:rPr>
-        <w:tab/>
-      </w:r>
-      <w:r>
-        <w:rPr>
-          <w:rFonts w:ascii="Courier New" w:hAnsi="Courier New" w:cs="Courier New"/>
-        </w:rPr>
-        <w:tab/>
-        <w:t>"statusCode": 400,</w:t>
-      </w:r>
-    </w:p>
-    <w:p>
-      <w:pPr>
-        <w:rPr>
-          <w:rFonts w:ascii="Courier New" w:hAnsi="Courier New" w:cs="Courier New"/>
-        </w:rPr>
-      </w:pPr>
-      <w:r>
-        <w:rPr>
-          <w:rFonts w:ascii="Courier New" w:hAnsi="Courier New" w:cs="Courier New"/>
-        </w:rPr>
-        <w:t xml:space="preserve">  </w:t>
-      </w:r>
-      <w:r>
-        <w:rPr>
-          <w:rFonts w:ascii="Courier New" w:hAnsi="Courier New" w:cs="Courier New"/>
-        </w:rPr>
-        <w:tab/>
-      </w:r>
-      <w:r>
-        <w:rPr>
-          <w:rFonts w:ascii="Courier New" w:hAnsi="Courier New" w:cs="Courier New"/>
-        </w:rPr>
-        <w:tab/>
-      </w:r>
-      <w:r>
-        <w:rPr>
-          <w:rFonts w:ascii="Courier New" w:hAnsi="Courier New" w:cs="Courier New"/>
-        </w:rPr>
-        <w:t xml:space="preserve">"message": "HTTP 400 Bad Request, AddressId </w:t>
-      </w:r>
-      <w:r>
-        <w:rPr>
-          <w:rFonts w:ascii="Courier New" w:hAnsi="Courier New" w:cs="Courier New"/>
-        </w:rPr>
-        <w:t xml:space="preserve">"specified </w:t>
-      </w:r>
-      <w:r>
-        <w:rPr>
-          <w:rFonts w:ascii="Courier New" w:hAnsi="Courier New" w:cs="Courier New"/>
-        </w:rPr>
-        <w:tab/>
-      </w:r>
-      <w:r>
-        <w:rPr>
-          <w:rFonts w:ascii="Courier New" w:hAnsi="Courier New" w:cs="Courier New"/>
-        </w:rPr>
-        <w:tab/>
-      </w:r>
-      <w:r>
-        <w:rPr>
-          <w:rFonts w:ascii="Courier New" w:hAnsi="Courier New" w:cs="Courier New"/>
-        </w:rPr>
-        <w:tab/>
-      </w:r>
-      <w:r>
-        <w:rPr>
-          <w:rFonts w:ascii="Courier New" w:hAnsi="Courier New" w:cs="Courier New"/>
-        </w:rPr>
-        <w:tab/>
-        <w:t xml:space="preserve"> AddressId"</w:t>
-      </w:r>
-      <w:r>
-        <w:rPr>
-          <w:rFonts w:ascii="Courier New" w:hAnsi="Courier New" w:cs="Courier New"/>
-        </w:rPr>
-        <w:t xml:space="preserve"> was not matched to</w:t>
-      </w:r>
-      <w:r>
-        <w:rPr>
-          <w:rFonts w:ascii="Courier New" w:hAnsi="Courier New" w:cs="Courier New"/>
-        </w:rPr>
-        <w:t xml:space="preserve"> the addressId's </w:t>
-      </w:r>
-      <w:r>
-        <w:rPr>
-          <w:rFonts w:ascii="Courier New" w:hAnsi="Courier New" w:cs="Courier New"/>
-        </w:rPr>
-        <w:tab/>
-      </w:r>
-      <w:r>
-        <w:rPr>
-          <w:rFonts w:ascii="Courier New" w:hAnsi="Courier New" w:cs="Courier New"/>
-        </w:rPr>
-        <w:tab/>
-      </w:r>
-      <w:r>
-        <w:rPr>
-          <w:rFonts w:ascii="Courier New" w:hAnsi="Courier New" w:cs="Courier New"/>
-        </w:rPr>
-        <w:tab/>
-      </w:r>
-      <w:r>
-        <w:rPr>
-          <w:rFonts w:ascii="Courier New" w:hAnsi="Courier New" w:cs="Courier New"/>
-        </w:rPr>
-        <w:tab/>
-        <w:t xml:space="preserve">of customerId "specified customerId" </w:t>
-      </w:r>
-      <w:r>
-        <w:rPr>
-          <w:rFonts w:ascii="Courier New" w:hAnsi="Courier New" w:cs="Courier New"/>
-        </w:rPr>
-        <w:t>",</w:t>
-      </w:r>
-    </w:p>
-    <w:p>
-      <w:pPr>
-        <w:rPr>
-          <w:rFonts w:ascii="Courier New" w:hAnsi="Courier New" w:cs="Courier New"/>
-        </w:rPr>
-      </w:pPr>
-      <w:r>
-        <w:rPr>
-          <w:rFonts w:ascii="Courier New" w:hAnsi="Courier New" w:cs="Courier New"/>
-        </w:rPr>
-        <w:tab/>
-      </w:r>
-      <w:r>
-        <w:rPr>
-          <w:rFonts w:ascii="Courier New" w:hAnsi="Courier New" w:cs="Courier New"/>
-        </w:rPr>
-        <w:tab/>
-      </w:r>
-      <w:r>
-        <w:rPr>
-          <w:rFonts w:ascii="Courier New" w:hAnsi="Courier New" w:cs="Courier New"/>
-        </w:rPr>
-        <w:t>"source": null</w:t>
-      </w:r>
-    </w:p>
-    <w:p>
-      <w:pPr>
-        <w:rPr>
-          <w:rFonts w:ascii="Courier New" w:hAnsi="Courier New" w:cs="Courier New"/>
-        </w:rPr>
-      </w:pPr>
-      <w:r>
-        <w:rPr>
-          <w:rFonts w:ascii="Courier New" w:hAnsi="Courier New" w:cs="Courier New"/>
-        </w:rPr>
-        <w:tab/>
-      </w:r>
-      <w:r>
-        <w:rPr>
-          <w:rFonts w:ascii="Courier New" w:hAnsi="Courier New" w:cs="Courier New"/>
-        </w:rPr>
-        <w:t>}</w:t>
-      </w:r>
-    </w:p>
-    <w:p>
-      <w:pPr>
-        <w:rPr>
-          <w:rFonts w:ascii="Courier New" w:hAnsi="Courier New" w:cs="Courier New"/>
-        </w:rPr>
-      </w:pPr>
-      <w:r>
-        <w:rPr>
-          <w:rFonts w:ascii="Courier New" w:hAnsi="Courier New" w:cs="Courier New"/>
-        </w:rPr>
-        <w:t>* If you haven't specified any required field while adding new address</w:t>
-      </w:r>
-      <w:r>
-        <w:rPr>
-          <w:rFonts w:ascii="Courier New" w:hAnsi="Courier New" w:cs="Courier New"/>
-        </w:rPr>
-        <w:t>, for example if you didn't specify "address1" field or you specified but given null value,</w:t>
-      </w:r>
-      <w:r>
-        <w:rPr>
-          <w:rFonts w:ascii="Courier New" w:hAnsi="Courier New" w:cs="Courier New"/>
-        </w:rPr>
-        <w:t xml:space="preserve"> then you will get response like </w:t>
-      </w:r>
-    </w:p>
-    <w:p>
-      <w:pPr>
-        <w:rPr>
-          <w:rFonts w:ascii="Courier New" w:hAnsi="Courier New" w:cs="Courier New"/>
-        </w:rPr>
-      </w:pPr>
-      <w:r>
-        <w:rPr>
-          <w:rFonts w:ascii="Courier New" w:hAnsi="Courier New" w:cs="Courier New"/>
-        </w:rPr>
-        <w:tab/>
-      </w:r>
-      <w:r>
-        <w:rPr>
-          <w:rFonts w:ascii="Courier New" w:hAnsi="Courier New" w:cs="Courier New"/>
-          <w:b/>
-          <w:u w:val="single"/>
-        </w:rPr>
-        <w:t>Response:</w:t>
-      </w:r>
-    </w:p>
-    <w:p>
-      <w:pPr>
-        <w:rPr>
-          <w:rFonts w:ascii="Courier New" w:hAnsi="Courier New" w:cs="Courier New"/>
-        </w:rPr>
-      </w:pPr>
-      <w:r>
-        <w:rPr>
-          <w:rFonts w:ascii="Courier New" w:hAnsi="Courier New" w:cs="Courier New"/>
-        </w:rPr>
-        <w:tab/>
-      </w:r>
-      <w:r>
-        <w:rPr>
-          <w:rFonts w:ascii="Courier New" w:hAnsi="Courier New" w:cs="Courier New"/>
-        </w:rPr>
-        <w:t>{</w:t>
-      </w:r>
-    </w:p>
-    <w:p>
-      <w:pPr>
-        <w:rPr>
-          <w:rFonts w:ascii="Courier New" w:hAnsi="Courier New" w:cs="Courier New"/>
-        </w:rPr>
-      </w:pPr>
-      <w:r>
-        <w:rPr>
-          <w:rFonts w:ascii="Courier New" w:hAnsi="Courier New" w:cs="Courier New"/>
-        </w:rPr>
-        <w:t xml:space="preserve"> </w:t>
-      </w:r>
-      <w:r>
-        <w:rPr>
-          <w:rFonts w:ascii="Courier New" w:hAnsi="Courier New" w:cs="Courier New"/>
-        </w:rPr>
-        <w:tab/>
-      </w:r>
-      <w:r>
-        <w:rPr>
-          <w:rFonts w:ascii="Courier New" w:hAnsi="Courier New" w:cs="Courier New"/>
-        </w:rPr>
-        <w:tab/>
-      </w:r>
-      <w:r>
-        <w:rPr>
-          <w:rFonts w:ascii="Courier New" w:hAnsi="Courier New" w:cs="Courier New"/>
-        </w:rPr>
-        <w:t xml:space="preserve"> "statusCode": 400,</w:t>
-      </w:r>
-    </w:p>
-    <w:p>
-      <w:pPr>
-        <w:rPr>
-          <w:rFonts w:ascii="Courier New" w:hAnsi="Courier New" w:cs="Courier New"/>
-        </w:rPr>
-      </w:pPr>
-      <w:r>
-        <w:rPr>
-          <w:rFonts w:ascii="Courier New" w:hAnsi="Courier New" w:cs="Courier New"/>
-        </w:rPr>
-        <w:tab/>
-      </w:r>
-      <w:r>
-        <w:rPr>
-          <w:rFonts w:ascii="Courier New" w:hAnsi="Courier New" w:cs="Courier New"/>
-        </w:rPr>
-        <w:tab/>
-      </w:r>
-      <w:r>
-        <w:rPr>
-          <w:rFonts w:ascii="Courier New" w:hAnsi="Courier New" w:cs="Courier New"/>
-        </w:rPr>
-        <w:t xml:space="preserve"> "message": "HTTP 400 Bad Request, Error address1 is </w:t>
-      </w:r>
-      <w:r>
-        <w:rPr>
-          <w:rFonts w:ascii="Courier New" w:hAnsi="Courier New" w:cs="Courier New"/>
-        </w:rPr>
-        <w:tab/>
-      </w:r>
-      <w:r>
-        <w:rPr>
-          <w:rFonts w:ascii="Courier New" w:hAnsi="Courier New" w:cs="Courier New"/>
-        </w:rPr>
-        <w:tab/>
-      </w:r>
-      <w:r>
-        <w:rPr>
-          <w:rFonts w:ascii="Courier New" w:hAnsi="Courier New" w:cs="Courier New"/>
-        </w:rPr>
-        <w:tab/>
-      </w:r>
-      <w:r>
-        <w:rPr>
-          <w:rFonts w:ascii="Courier New" w:hAnsi="Courier New" w:cs="Courier New"/>
-        </w:rPr>
-        <w:tab/>
-      </w:r>
-      <w:r>
-        <w:rPr>
-          <w:rFonts w:ascii="Courier New" w:hAnsi="Courier New" w:cs="Courier New"/>
-        </w:rPr>
-        <w:tab/>
-        <w:t xml:space="preserve">  </w:t>
-      </w:r>
-      <w:r>
-        <w:rPr>
-          <w:rFonts w:ascii="Courier New" w:hAnsi="Courier New" w:cs="Courier New"/>
-        </w:rPr>
-        <w:t>needed and it should not be null",</w:t>
-      </w:r>
-    </w:p>
-    <w:p>
-      <w:pPr>
-        <w:rPr>
-          <w:rFonts w:ascii="Courier New" w:hAnsi="Courier New" w:cs="Courier New"/>
-        </w:rPr>
-      </w:pPr>
-      <w:r>
-        <w:rPr>
-          <w:rFonts w:ascii="Courier New" w:hAnsi="Courier New" w:cs="Courier New"/>
-        </w:rPr>
-        <w:tab/>
-      </w:r>
-      <w:r>
-        <w:rPr>
-          <w:rFonts w:ascii="Courier New" w:hAnsi="Courier New" w:cs="Courier New"/>
-        </w:rPr>
-        <w:tab/>
-      </w:r>
-      <w:r>
-        <w:rPr>
-          <w:rFonts w:ascii="Courier New" w:hAnsi="Courier New" w:cs="Courier New"/>
-        </w:rPr>
-        <w:t xml:space="preserve"> "source": null</w:t>
-      </w:r>
-    </w:p>
-    <w:p>
-      <w:pPr>
-        <w:rPr>
-          <w:rFonts w:ascii="Courier New" w:hAnsi="Courier New" w:cs="Courier New"/>
-        </w:rPr>
-      </w:pPr>
-      <w:r>
-        <w:rPr>
-          <w:rFonts w:ascii="Courier New" w:hAnsi="Courier New" w:cs="Courier New"/>
-        </w:rPr>
-        <w:tab/>
-      </w:r>
-      <w:r>
-        <w:rPr>
-          <w:rFonts w:ascii="Courier New" w:hAnsi="Courier New" w:cs="Courier New"/>
-        </w:rPr>
-        <w:t>}</w:t>
-      </w:r>
-    </w:p>
-    <w:p>
-      <w:pPr>
-        <w:rPr>
-          <w:rFonts w:ascii="Courier New" w:hAnsi="Courier New" w:cs="Courier New"/>
-        </w:rPr>
-      </w:pPr>
-    </w:p>
-    <w:p>
-      <w:pPr>
-        <w:rPr>
-          <w:rFonts w:ascii="Courier New" w:hAnsi="Courier New" w:cs="Courier New"/>
-        </w:rPr>
-      </w:pPr>
-    </w:p>
-    <w:p>
-      <w:pPr>
-        <w:rPr>
-          <w:rFonts w:ascii="Courier New" w:hAnsi="Courier New" w:cs="Courier New"/>
-        </w:rPr>
-      </w:pPr>
-      <w:r>
-        <w:rPr>
-          <w:rFonts w:ascii="Courier New" w:hAnsi="Courier New" w:cs="Courier New"/>
-        </w:rPr>
-        <w:t>* While updating address if you specified a field and not given any value to that field, for example you specified "address1" field but given null value</w:t>
-      </w:r>
-      <w:r>
-        <w:rPr>
-          <w:rFonts w:ascii="Courier New" w:hAnsi="Courier New" w:cs="Courier New"/>
-        </w:rPr>
-        <w:t xml:space="preserve"> like "address1" : ""</w:t>
-      </w:r>
-      <w:r>
-        <w:rPr>
-          <w:rFonts w:ascii="Courier New" w:hAnsi="Courier New" w:cs="Courier New"/>
-        </w:rPr>
-        <w:t>, then you will get response like</w:t>
-      </w:r>
-    </w:p>
-    <w:p>
-      <w:pPr>
-        <w:rPr>
-          <w:rFonts w:ascii="Courier New" w:hAnsi="Courier New" w:cs="Courier New"/>
-        </w:rPr>
-      </w:pPr>
-      <w:r>
-        <w:rPr>
-          <w:rFonts w:ascii="Courier New" w:hAnsi="Courier New" w:cs="Courier New"/>
-        </w:rPr>
-        <w:tab/>
-      </w:r>
-      <w:r>
-        <w:rPr>
-          <w:rFonts w:ascii="Courier New" w:hAnsi="Courier New" w:cs="Courier New"/>
-          <w:b/>
-          <w:u w:val="single"/>
-        </w:rPr>
-        <w:t>Response:</w:t>
-      </w:r>
-    </w:p>
-    <w:p>
-      <w:pPr>
-        <w:rPr>
-          <w:rFonts w:ascii="Courier New" w:hAnsi="Courier New" w:cs="Courier New"/>
-        </w:rPr>
-      </w:pPr>
-      <w:r>
-        <w:rPr>
-          <w:rFonts w:ascii="Courier New" w:hAnsi="Courier New" w:cs="Courier New"/>
-        </w:rPr>
-        <w:tab/>
-      </w:r>
-      <w:r>
-        <w:rPr>
-          <w:rFonts w:ascii="Courier New" w:hAnsi="Courier New" w:cs="Courier New"/>
-        </w:rPr>
-        <w:t>{</w:t>
-      </w:r>
-    </w:p>
-    <w:p>
-      <w:pPr>
-        <w:rPr>
-          <w:rFonts w:ascii="Courier New" w:hAnsi="Courier New" w:cs="Courier New"/>
-        </w:rPr>
-      </w:pPr>
-      <w:r>
-        <w:rPr>
-          <w:rFonts w:ascii="Courier New" w:hAnsi="Courier New" w:cs="Courier New"/>
-        </w:rPr>
-        <w:t xml:space="preserve"> </w:t>
-      </w:r>
-      <w:r>
-        <w:rPr>
-          <w:rFonts w:ascii="Courier New" w:hAnsi="Courier New" w:cs="Courier New"/>
-        </w:rPr>
-        <w:tab/>
-      </w:r>
-      <w:r>
-        <w:rPr>
-          <w:rFonts w:ascii="Courier New" w:hAnsi="Courier New" w:cs="Courier New"/>
-        </w:rPr>
-        <w:tab/>
-      </w:r>
-      <w:r>
-        <w:rPr>
-          <w:rFonts w:ascii="Courier New" w:hAnsi="Courier New" w:cs="Courier New"/>
-        </w:rPr>
-        <w:t xml:space="preserve"> "statusCode": 400,</w:t>
-      </w:r>
-    </w:p>
-    <w:p>
-      <w:pPr>
-        <w:rPr>
-          <w:rFonts w:ascii="Courier New" w:hAnsi="Courier New" w:cs="Courier New"/>
-        </w:rPr>
-      </w:pPr>
-      <w:r>
-        <w:rPr>
-          <w:rFonts w:ascii="Courier New" w:hAnsi="Courier New" w:cs="Courier New"/>
-        </w:rPr>
-        <w:tab/>
-      </w:r>
-      <w:r>
-        <w:rPr>
-          <w:rFonts w:ascii="Courier New" w:hAnsi="Courier New" w:cs="Courier New"/>
-        </w:rPr>
-        <w:tab/>
-      </w:r>
-      <w:r>
-        <w:rPr>
-          <w:rFonts w:ascii="Courier New" w:hAnsi="Courier New" w:cs="Courier New"/>
-        </w:rPr>
-        <w:t xml:space="preserve"> "message": "HTTP 400 Bad Request, Error address1 is </w:t>
-      </w:r>
-      <w:r>
-        <w:rPr>
-          <w:rFonts w:ascii="Courier New" w:hAnsi="Courier New" w:cs="Courier New"/>
-        </w:rPr>
-        <w:tab/>
-      </w:r>
-      <w:r>
-        <w:rPr>
-          <w:rFonts w:ascii="Courier New" w:hAnsi="Courier New" w:cs="Courier New"/>
-        </w:rPr>
-        <w:tab/>
-      </w:r>
-      <w:r>
-        <w:rPr>
-          <w:rFonts w:ascii="Courier New" w:hAnsi="Courier New" w:cs="Courier New"/>
-        </w:rPr>
-        <w:tab/>
-      </w:r>
-      <w:r>
-        <w:rPr>
-          <w:rFonts w:ascii="Courier New" w:hAnsi="Courier New" w:cs="Courier New"/>
-        </w:rPr>
-        <w:tab/>
-      </w:r>
-      <w:r>
-        <w:rPr>
-          <w:rFonts w:ascii="Courier New" w:hAnsi="Courier New" w:cs="Courier New"/>
-        </w:rPr>
-        <w:tab/>
-        <w:t xml:space="preserve">  </w:t>
-      </w:r>
-      <w:r>
-        <w:rPr>
-          <w:rFonts w:ascii="Courier New" w:hAnsi="Courier New" w:cs="Courier New"/>
-        </w:rPr>
-        <w:t>needed and it should not be null",</w:t>
-      </w:r>
-    </w:p>
-    <w:p>
-      <w:pPr>
-        <w:rPr>
-          <w:rFonts w:ascii="Courier New" w:hAnsi="Courier New" w:cs="Courier New"/>
-        </w:rPr>
-      </w:pPr>
-      <w:r>
-        <w:rPr>
-          <w:rFonts w:ascii="Courier New" w:hAnsi="Courier New" w:cs="Courier New"/>
-        </w:rPr>
-        <w:tab/>
-      </w:r>
-      <w:r>
-        <w:rPr>
-          <w:rFonts w:ascii="Courier New" w:hAnsi="Courier New" w:cs="Courier New"/>
-        </w:rPr>
-        <w:tab/>
-      </w:r>
-      <w:r>
-        <w:rPr>
-          <w:rFonts w:ascii="Courier New" w:hAnsi="Courier New" w:cs="Courier New"/>
-        </w:rPr>
-        <w:t xml:space="preserve"> "source": null</w:t>
-      </w:r>
-    </w:p>
-    <w:p>
-      <w:pPr>
-        <w:rPr>
-          <w:rFonts w:ascii="Courier New" w:hAnsi="Courier New" w:cs="Courier New"/>
-        </w:rPr>
-      </w:pPr>
-      <w:r>
-        <w:rPr>
-          <w:rFonts w:ascii="Courier New" w:hAnsi="Courier New" w:cs="Courier New"/>
-        </w:rPr>
-        <w:tab/>
-      </w:r>
-      <w:r>
-        <w:rPr>
-          <w:rFonts w:ascii="Courier New" w:hAnsi="Courier New" w:cs="Courier New"/>
-        </w:rPr>
-        <w:t>}</w:t>
-      </w:r>
-    </w:p>
-    <w:p>
-      <w:pPr>
-        <w:rPr>
-          <w:rFonts w:ascii="Courier New" w:hAnsi="Courier New" w:cs="Courier New"/>
-        </w:rPr>
-      </w:pPr>
-      <w:r>
-        <w:rPr>
-          <w:rFonts w:ascii="Courier New" w:hAnsi="Courier New" w:cs="Courier New"/>
-        </w:rPr>
-        <w:t>* While updating address if the fields specified by consumer are not matched to the fields to be updated then you will get error response, for example if you misspelled "firstName" field then the response will be</w:t>
-      </w:r>
-    </w:p>
-    <w:p>
-      <w:pPr>
-        <w:rPr>
-          <w:rFonts w:ascii="Courier New" w:hAnsi="Courier New" w:cs="Courier New"/>
-        </w:rPr>
-      </w:pPr>
-      <w:r>
-        <w:rPr>
-          <w:rFonts w:ascii="Courier New" w:hAnsi="Courier New" w:cs="Courier New"/>
-        </w:rPr>
-        <w:tab/>
-      </w:r>
-      <w:r>
-        <w:rPr>
-          <w:rFonts w:ascii="Courier New" w:hAnsi="Courier New" w:cs="Courier New"/>
-          <w:b/>
-          <w:u w:val="single"/>
-        </w:rPr>
-        <w:t>Response:</w:t>
-      </w:r>
-    </w:p>
-    <w:p>
-      <w:pPr>
-        <w:rPr>
-          <w:rFonts w:ascii="Courier New" w:hAnsi="Courier New" w:cs="Courier New"/>
-        </w:rPr>
-      </w:pPr>
-      <w:r>
-        <w:rPr>
-          <w:rFonts w:ascii="Courier New" w:hAnsi="Courier New" w:cs="Courier New"/>
-        </w:rPr>
-        <w:lastRenderedPageBreak/>
-        <w:tab/>
-      </w:r>
-      <w:r>
-        <w:rPr>
-          <w:rFonts w:ascii="Courier New" w:hAnsi="Courier New" w:cs="Courier New"/>
-        </w:rPr>
-        <w:t>{</w:t>
-      </w:r>
-    </w:p>
-    <w:p>
-      <w:pPr>
-        <w:rPr>
-          <w:rFonts w:ascii="Courier New" w:hAnsi="Courier New" w:cs="Courier New"/>
-        </w:rPr>
-      </w:pPr>
-      <w:r>
-        <w:rPr>
-          <w:rFonts w:ascii="Courier New" w:hAnsi="Courier New" w:cs="Courier New"/>
-        </w:rPr>
-        <w:t xml:space="preserve"> </w:t>
-      </w:r>
-      <w:r>
-        <w:rPr>
-          <w:rFonts w:ascii="Courier New" w:hAnsi="Courier New" w:cs="Courier New"/>
-        </w:rPr>
-        <w:tab/>
-      </w:r>
-      <w:r>
-        <w:rPr>
-          <w:rFonts w:ascii="Courier New" w:hAnsi="Courier New" w:cs="Courier New"/>
-        </w:rPr>
-        <w:tab/>
-      </w:r>
-      <w:r>
-        <w:rPr>
-          <w:rFonts w:ascii="Courier New" w:hAnsi="Courier New" w:cs="Courier New"/>
-        </w:rPr>
-        <w:t xml:space="preserve"> "statusCode": 400,</w:t>
-      </w:r>
-    </w:p>
-    <w:p>
-      <w:pPr>
-        <w:rPr>
-          <w:rFonts w:ascii="Courier New" w:hAnsi="Courier New" w:cs="Courier New"/>
-        </w:rPr>
-      </w:pPr>
-      <w:r>
-        <w:rPr>
-          <w:rFonts w:ascii="Courier New" w:hAnsi="Courier New" w:cs="Courier New"/>
-        </w:rPr>
-        <w:tab/>
-      </w:r>
-      <w:r>
-        <w:rPr>
-          <w:rFonts w:ascii="Courier New" w:hAnsi="Courier New" w:cs="Courier New"/>
-        </w:rPr>
-        <w:tab/>
-      </w:r>
-      <w:r>
-        <w:rPr>
-          <w:rFonts w:ascii="Courier New" w:hAnsi="Courier New" w:cs="Courier New"/>
-        </w:rPr>
-        <w:t xml:space="preserve"> "message": "HTTP 400 Bad Request, </w:t>
-      </w:r>
-      <w:r>
-        <w:rPr>
-          <w:rFonts w:ascii="Courier New" w:hAnsi="Courier New" w:cs="Courier New"/>
-        </w:rPr>
-        <w:t xml:space="preserve">Error please check the </w:t>
-      </w:r>
-      <w:r>
-        <w:rPr>
-          <w:rFonts w:ascii="Courier New" w:hAnsi="Courier New" w:cs="Courier New"/>
-        </w:rPr>
-        <w:tab/>
-      </w:r>
-      <w:r>
-        <w:rPr>
-          <w:rFonts w:ascii="Courier New" w:hAnsi="Courier New" w:cs="Courier New"/>
-        </w:rPr>
-        <w:tab/>
-      </w:r>
-      <w:r>
-        <w:rPr>
-          <w:rFonts w:ascii="Courier New" w:hAnsi="Courier New" w:cs="Courier New"/>
-        </w:rPr>
-        <w:tab/>
-      </w:r>
-      <w:r>
-        <w:rPr>
-          <w:rFonts w:ascii="Courier New" w:hAnsi="Courier New" w:cs="Courier New"/>
-        </w:rPr>
-        <w:tab/>
-        <w:t xml:space="preserve">  </w:t>
-      </w:r>
-      <w:r>
-        <w:rPr>
-          <w:rFonts w:ascii="Courier New" w:hAnsi="Courier New" w:cs="Courier New"/>
-        </w:rPr>
-        <w:t xml:space="preserve">field names which you had given.Some of them </w:t>
+        <w:t xml:space="preserve">field names which you had </w:t>
+      </w:r>
+      <w:proofErr w:type="spellStart"/>
+      <w:r>
+        <w:rPr>
+          <w:rFonts w:ascii="Courier New" w:hAnsi="Courier New" w:cs="Courier New"/>
+        </w:rPr>
+        <w:t>given.Some</w:t>
+      </w:r>
+      <w:proofErr w:type="spellEnd"/>
+      <w:r>
+        <w:rPr>
+          <w:rFonts w:ascii="Courier New" w:hAnsi="Courier New" w:cs="Courier New"/>
+        </w:rPr>
+        <w:t xml:space="preserve"> of them </w:t>
       </w:r>
       <w:r>
         <w:rPr>

</xml_diff>